<commit_message>
ulteriori modifiche alla documentazione
</commit_message>
<xml_diff>
--- a/Documentazione/SDDHAPPYFIELDS.docx
+++ b/Documentazione/SDDHAPPYFIELDS.docx
@@ -1,6 +1,6 @@
 
 <file path=word/document.xml><?xml version="1.0" encoding="utf-8"?>
-<w:document xmlns:o="urn:schemas-microsoft-com:office:office" xmlns:r="http://schemas.openxmlformats.org/officeDocument/2006/relationships" xmlns:v="urn:schemas-microsoft-com:vml" xmlns:w="http://schemas.openxmlformats.org/wordprocessingml/2006/main" xmlns:w10="urn:schemas-microsoft-com:office:word" xmlns:wp="http://schemas.openxmlformats.org/drawingml/2006/wordprocessingDrawing" xmlns:wps="http://schemas.microsoft.com/office/word/2010/wordprocessingShape" xmlns:wpg="http://schemas.microsoft.com/office/word/2010/wordprocessingGroup" xmlns:mc="http://schemas.openxmlformats.org/markup-compatibility/2006" xmlns:wp14="http://schemas.microsoft.com/office/word/2010/wordprocessingDrawing" xmlns:w14="http://schemas.microsoft.com/office/word/2010/wordml" mc:Ignorable="w14 wp14">
+<w:document xmlns:o="urn:schemas-microsoft-com:office:office" xmlns:r="http://schemas.openxmlformats.org/officeDocument/2006/relationships" xmlns:v="urn:schemas-microsoft-com:vml" xmlns:w="http://schemas.openxmlformats.org/wordprocessingml/2006/main" xmlns:w10="urn:schemas-microsoft-com:office:word" xmlns:wp="http://schemas.openxmlformats.org/drawingml/2006/wordprocessingDrawing" xmlns:wps="http://schemas.microsoft.com/office/word/2010/wordprocessingShape" xmlns:wpg="http://schemas.microsoft.com/office/word/2010/wordprocessingGroup" xmlns:mc="http://schemas.openxmlformats.org/markup-compatibility/2006" xmlns:wp14="http://schemas.microsoft.com/office/word/2010/wordprocessingDrawing" xmlns:w14="http://schemas.microsoft.com/office/word/2010/wordml" xmlns:w15="http://schemas.microsoft.com/office/word/2012/wordml" mc:Ignorable="w14 wp14 w15">
   <w:body>
     <w:p>
       <w:pPr>
@@ -34,14 +34,14 @@
       <w:sdtContent>
         <w:p>
           <w:pPr>
-            <w:pStyle w:val="Contents1"/>
+            <w:pStyle w:val="Indice1"/>
             <w:tabs>
               <w:tab w:val="clear" w:pos="720"/>
               <w:tab w:val="left" w:pos="480" w:leader="none"/>
               <w:tab w:val="right" w:pos="9628" w:leader="none"/>
             </w:tabs>
             <w:rPr>
-              <w:rFonts w:eastAsia="" w:cs="" w:cstheme="minorBidi" w:eastAsiaTheme="minorEastAsia"/>
+              <w:rFonts w:eastAsia="" w:cs=""/>
               <w:b w:val="false"/>
               <w:b w:val="false"/>
               <w:bCs w:val="false"/>
@@ -57,18 +57,18 @@
           <w:r>
             <w:rPr>
               <w:webHidden/>
-              <w:rStyle w:val="IndexLink"/>
+              <w:rStyle w:val="Saltoaindice"/>
               <w:i w:val="false"/>
               <w:iCs w:val="false"/>
               <w:vanish w:val="false"/>
               <w:color w:val="AB7942"/>
             </w:rPr>
-            <w:instrText> TOC \z \o "1-9" \u \h</w:instrText>
+            <w:instrText xml:space="preserve"> TOC \z \o "1-9" \u \h</w:instrText>
           </w:r>
           <w:r>
             <w:rPr>
               <w:webHidden/>
-              <w:rStyle w:val="IndexLink"/>
+              <w:rStyle w:val="Saltoaindice"/>
               <w:i w:val="false"/>
               <w:iCs w:val="false"/>
               <w:vanish w:val="false"/>
@@ -80,7 +80,7 @@
             <w:r>
               <w:rPr>
                 <w:webHidden/>
-                <w:rStyle w:val="IndexLink"/>
+                <w:rStyle w:val="Saltoaindice"/>
                 <w:i w:val="false"/>
                 <w:iCs w:val="false"/>
                 <w:vanish w:val="false"/>
@@ -90,7 +90,7 @@
             </w:r>
             <w:r>
               <w:rPr>
-                <w:rStyle w:val="IndexLink"/>
+                <w:rStyle w:val="Saltoaindice"/>
                 <w:rFonts w:eastAsia="" w:cs="" w:cstheme="minorBidi" w:eastAsiaTheme="minorEastAsia"/>
                 <w:b w:val="false"/>
                 <w:bCs w:val="false"/>
@@ -102,7 +102,7 @@
             </w:r>
             <w:r>
               <w:rPr>
-                <w:rStyle w:val="IndexLink"/>
+                <w:rStyle w:val="Saltoaindice"/>
                 <w:i w:val="false"/>
                 <w:iCs w:val="false"/>
                 <w:color w:val="AB7942"/>
@@ -119,7 +119,7 @@
               <w:rPr>
                 <w:webHidden/>
               </w:rPr>
-              <w:instrText>PAGEREF _Toc122169915 \h</w:instrText>
+              <w:instrText xml:space="preserve">PAGEREF _Toc122169915 \h</w:instrText>
             </w:r>
             <w:r>
               <w:rPr>
@@ -129,7 +129,7 @@
             </w:r>
             <w:r>
               <w:rPr>
-                <w:rStyle w:val="IndexLink"/>
+                <w:rStyle w:val="Saltoaindice"/>
                 <w:i w:val="false"/>
                 <w:iCs w:val="false"/>
                 <w:vanish w:val="false"/>
@@ -148,13 +148,13 @@
         </w:p>
         <w:p>
           <w:pPr>
-            <w:pStyle w:val="Contents2"/>
+            <w:pStyle w:val="Indice2"/>
             <w:tabs>
               <w:tab w:val="left" w:pos="720" w:leader="none"/>
               <w:tab w:val="right" w:pos="9628" w:leader="none"/>
             </w:tabs>
             <w:rPr>
-              <w:rFonts w:eastAsia="" w:cs="" w:cstheme="minorBidi" w:eastAsiaTheme="minorEastAsia"/>
+              <w:rFonts w:eastAsia="" w:cs=""/>
               <w:b w:val="false"/>
               <w:b w:val="false"/>
               <w:bCs w:val="false"/>
@@ -167,7 +167,7 @@
             <w:r>
               <w:rPr>
                 <w:webHidden/>
-                <w:rStyle w:val="IndexLink"/>
+                <w:rStyle w:val="Saltoaindice"/>
                 <w:rFonts w:cs="Arial" w:ascii="Arial" w:hAnsi="Arial"/>
                 <w:vanish w:val="false"/>
                 <w:color w:val="AB7942"/>
@@ -178,7 +178,7 @@
             </w:r>
             <w:r>
               <w:rPr>
-                <w:rStyle w:val="IndexLink"/>
+                <w:rStyle w:val="Saltoaindice"/>
                 <w:rFonts w:eastAsia="" w:cs="" w:cstheme="minorBidi" w:eastAsiaTheme="minorEastAsia"/>
                 <w:b w:val="false"/>
                 <w:bCs w:val="false"/>
@@ -190,7 +190,7 @@
             </w:r>
             <w:r>
               <w:rPr>
-                <w:rStyle w:val="IndexLink"/>
+                <w:rStyle w:val="Saltoaindice"/>
                 <w:color w:val="AB7942"/>
                 <w:sz w:val="28"/>
                 <w:szCs w:val="28"/>
@@ -207,7 +207,7 @@
               <w:rPr>
                 <w:webHidden/>
               </w:rPr>
-              <w:instrText>PAGEREF _Toc122169916 \h</w:instrText>
+              <w:instrText xml:space="preserve">PAGEREF _Toc122169916 \h</w:instrText>
             </w:r>
             <w:r>
               <w:rPr>
@@ -217,7 +217,7 @@
             </w:r>
             <w:r>
               <w:rPr>
-                <w:rStyle w:val="IndexLink"/>
+                <w:rStyle w:val="Saltoaindice"/>
                 <w:vanish w:val="false"/>
                 <w:color w:val="AB7942"/>
                 <w:sz w:val="28"/>
@@ -236,13 +236,13 @@
         </w:p>
         <w:p>
           <w:pPr>
-            <w:pStyle w:val="Contents2"/>
+            <w:pStyle w:val="Indice2"/>
             <w:tabs>
               <w:tab w:val="left" w:pos="720" w:leader="none"/>
               <w:tab w:val="right" w:pos="9628" w:leader="none"/>
             </w:tabs>
             <w:rPr>
-              <w:rFonts w:eastAsia="" w:cs="" w:cstheme="minorBidi" w:eastAsiaTheme="minorEastAsia"/>
+              <w:rFonts w:eastAsia="" w:cs=""/>
               <w:b w:val="false"/>
               <w:b w:val="false"/>
               <w:bCs w:val="false"/>
@@ -255,7 +255,7 @@
             <w:r>
               <w:rPr>
                 <w:webHidden/>
-                <w:rStyle w:val="IndexLink"/>
+                <w:rStyle w:val="Saltoaindice"/>
                 <w:rFonts w:cs="Arial" w:ascii="Arial" w:hAnsi="Arial"/>
                 <w:vanish w:val="false"/>
                 <w:color w:val="AB7942"/>
@@ -266,7 +266,7 @@
             </w:r>
             <w:r>
               <w:rPr>
-                <w:rStyle w:val="IndexLink"/>
+                <w:rStyle w:val="Saltoaindice"/>
                 <w:rFonts w:eastAsia="" w:cs="" w:cstheme="minorBidi" w:eastAsiaTheme="minorEastAsia"/>
                 <w:b w:val="false"/>
                 <w:bCs w:val="false"/>
@@ -278,7 +278,7 @@
             </w:r>
             <w:r>
               <w:rPr>
-                <w:rStyle w:val="IndexLink"/>
+                <w:rStyle w:val="Saltoaindice"/>
                 <w:color w:val="AB7942"/>
                 <w:sz w:val="28"/>
                 <w:szCs w:val="28"/>
@@ -295,7 +295,7 @@
               <w:rPr>
                 <w:webHidden/>
               </w:rPr>
-              <w:instrText>PAGEREF _Toc122169917 \h</w:instrText>
+              <w:instrText xml:space="preserve">PAGEREF _Toc122169917 \h</w:instrText>
             </w:r>
             <w:r>
               <w:rPr>
@@ -305,7 +305,7 @@
             </w:r>
             <w:r>
               <w:rPr>
-                <w:rStyle w:val="IndexLink"/>
+                <w:rStyle w:val="Saltoaindice"/>
                 <w:vanish w:val="false"/>
                 <w:color w:val="AB7942"/>
                 <w:sz w:val="28"/>
@@ -324,13 +324,13 @@
         </w:p>
         <w:p>
           <w:pPr>
-            <w:pStyle w:val="Contents2"/>
+            <w:pStyle w:val="Indice2"/>
             <w:tabs>
               <w:tab w:val="left" w:pos="720" w:leader="none"/>
               <w:tab w:val="right" w:pos="9628" w:leader="none"/>
             </w:tabs>
             <w:rPr>
-              <w:rFonts w:eastAsia="" w:cs="" w:cstheme="minorBidi" w:eastAsiaTheme="minorEastAsia"/>
+              <w:rFonts w:eastAsia="" w:cs=""/>
               <w:b w:val="false"/>
               <w:b w:val="false"/>
               <w:bCs w:val="false"/>
@@ -343,7 +343,7 @@
             <w:r>
               <w:rPr>
                 <w:webHidden/>
-                <w:rStyle w:val="IndexLink"/>
+                <w:rStyle w:val="Saltoaindice"/>
                 <w:rFonts w:cs="Arial" w:ascii="Arial" w:hAnsi="Arial"/>
                 <w:vanish w:val="false"/>
                 <w:color w:val="AB7942"/>
@@ -354,7 +354,7 @@
             </w:r>
             <w:r>
               <w:rPr>
-                <w:rStyle w:val="IndexLink"/>
+                <w:rStyle w:val="Saltoaindice"/>
                 <w:rFonts w:eastAsia="" w:cs="" w:cstheme="minorBidi" w:eastAsiaTheme="minorEastAsia"/>
                 <w:b w:val="false"/>
                 <w:bCs w:val="false"/>
@@ -366,7 +366,7 @@
             </w:r>
             <w:r>
               <w:rPr>
-                <w:rStyle w:val="IndexLink"/>
+                <w:rStyle w:val="Saltoaindice"/>
                 <w:color w:val="AB7942"/>
                 <w:sz w:val="28"/>
                 <w:szCs w:val="28"/>
@@ -383,7 +383,7 @@
               <w:rPr>
                 <w:webHidden/>
               </w:rPr>
-              <w:instrText>PAGEREF _Toc122169918 \h</w:instrText>
+              <w:instrText xml:space="preserve">PAGEREF _Toc122169918 \h</w:instrText>
             </w:r>
             <w:r>
               <w:rPr>
@@ -393,7 +393,7 @@
             </w:r>
             <w:r>
               <w:rPr>
-                <w:rStyle w:val="IndexLink"/>
+                <w:rStyle w:val="Saltoaindice"/>
                 <w:vanish w:val="false"/>
                 <w:color w:val="AB7942"/>
                 <w:sz w:val="28"/>
@@ -412,13 +412,13 @@
         </w:p>
         <w:p>
           <w:pPr>
-            <w:pStyle w:val="Contents2"/>
+            <w:pStyle w:val="Indice2"/>
             <w:tabs>
               <w:tab w:val="left" w:pos="720" w:leader="none"/>
               <w:tab w:val="right" w:pos="9628" w:leader="none"/>
             </w:tabs>
             <w:rPr>
-              <w:rFonts w:eastAsia="" w:cs="" w:cstheme="minorBidi" w:eastAsiaTheme="minorEastAsia"/>
+              <w:rFonts w:eastAsia="" w:cs=""/>
               <w:b w:val="false"/>
               <w:b w:val="false"/>
               <w:bCs w:val="false"/>
@@ -431,7 +431,7 @@
             <w:r>
               <w:rPr>
                 <w:webHidden/>
-                <w:rStyle w:val="IndexLink"/>
+                <w:rStyle w:val="Saltoaindice"/>
                 <w:rFonts w:cs="Arial" w:ascii="Arial" w:hAnsi="Arial"/>
                 <w:vanish w:val="false"/>
                 <w:color w:val="AB7942"/>
@@ -442,7 +442,7 @@
             </w:r>
             <w:r>
               <w:rPr>
-                <w:rStyle w:val="IndexLink"/>
+                <w:rStyle w:val="Saltoaindice"/>
                 <w:rFonts w:eastAsia="" w:cs="" w:cstheme="minorBidi" w:eastAsiaTheme="minorEastAsia"/>
                 <w:b w:val="false"/>
                 <w:bCs w:val="false"/>
@@ -454,7 +454,7 @@
             </w:r>
             <w:r>
               <w:rPr>
-                <w:rStyle w:val="IndexLink"/>
+                <w:rStyle w:val="Saltoaindice"/>
                 <w:color w:val="AB7942"/>
                 <w:sz w:val="28"/>
                 <w:szCs w:val="28"/>
@@ -471,7 +471,7 @@
               <w:rPr>
                 <w:webHidden/>
               </w:rPr>
-              <w:instrText>PAGEREF _Toc122169919 \h</w:instrText>
+              <w:instrText xml:space="preserve">PAGEREF _Toc122169919 \h</w:instrText>
             </w:r>
             <w:r>
               <w:rPr>
@@ -481,7 +481,7 @@
             </w:r>
             <w:r>
               <w:rPr>
-                <w:rStyle w:val="IndexLink"/>
+                <w:rStyle w:val="Saltoaindice"/>
                 <w:vanish w:val="false"/>
                 <w:color w:val="AB7942"/>
                 <w:sz w:val="28"/>
@@ -500,14 +500,14 @@
         </w:p>
         <w:p>
           <w:pPr>
-            <w:pStyle w:val="Contents1"/>
+            <w:pStyle w:val="Indice1"/>
             <w:tabs>
               <w:tab w:val="clear" w:pos="720"/>
               <w:tab w:val="left" w:pos="480" w:leader="none"/>
               <w:tab w:val="right" w:pos="9628" w:leader="none"/>
             </w:tabs>
             <w:rPr>
-              <w:rFonts w:eastAsia="" w:cs="" w:cstheme="minorBidi" w:eastAsiaTheme="minorEastAsia"/>
+              <w:rFonts w:eastAsia="" w:cs=""/>
               <w:b w:val="false"/>
               <w:b w:val="false"/>
               <w:bCs w:val="false"/>
@@ -521,7 +521,7 @@
             <w:r>
               <w:rPr>
                 <w:webHidden/>
-                <w:rStyle w:val="IndexLink"/>
+                <w:rStyle w:val="Saltoaindice"/>
                 <w:i w:val="false"/>
                 <w:iCs w:val="false"/>
                 <w:vanish w:val="false"/>
@@ -531,7 +531,7 @@
             </w:r>
             <w:r>
               <w:rPr>
-                <w:rStyle w:val="IndexLink"/>
+                <w:rStyle w:val="Saltoaindice"/>
                 <w:rFonts w:eastAsia="" w:cs="" w:cstheme="minorBidi" w:eastAsiaTheme="minorEastAsia"/>
                 <w:b w:val="false"/>
                 <w:bCs w:val="false"/>
@@ -543,7 +543,7 @@
             </w:r>
             <w:r>
               <w:rPr>
-                <w:rStyle w:val="IndexLink"/>
+                <w:rStyle w:val="Saltoaindice"/>
                 <w:i w:val="false"/>
                 <w:iCs w:val="false"/>
                 <w:color w:val="AB7942"/>
@@ -560,7 +560,7 @@
               <w:rPr>
                 <w:webHidden/>
               </w:rPr>
-              <w:instrText>PAGEREF _Toc122169920 \h</w:instrText>
+              <w:instrText xml:space="preserve">PAGEREF _Toc122169920 \h</w:instrText>
             </w:r>
             <w:r>
               <w:rPr>
@@ -570,7 +570,7 @@
             </w:r>
             <w:r>
               <w:rPr>
-                <w:rStyle w:val="IndexLink"/>
+                <w:rStyle w:val="Saltoaindice"/>
                 <w:i w:val="false"/>
                 <w:iCs w:val="false"/>
                 <w:vanish w:val="false"/>
@@ -589,14 +589,14 @@
         </w:p>
         <w:p>
           <w:pPr>
-            <w:pStyle w:val="Contents2"/>
+            <w:pStyle w:val="Indice2"/>
             <w:tabs>
               <w:tab w:val="left" w:pos="720" w:leader="none"/>
               <w:tab w:val="right" w:pos="9628" w:leader="none"/>
             </w:tabs>
             <w:ind w:left="0" w:hanging="0"/>
             <w:rPr>
-              <w:rFonts w:eastAsia="" w:cs="" w:cstheme="minorBidi" w:eastAsiaTheme="minorEastAsia"/>
+              <w:rFonts w:eastAsia="" w:cs=""/>
               <w:b w:val="false"/>
               <w:b w:val="false"/>
               <w:bCs w:val="false"/>
@@ -609,7 +609,7 @@
             <w:r>
               <w:rPr>
                 <w:webHidden/>
-                <w:rStyle w:val="IndexLink"/>
+                <w:rStyle w:val="Saltoaindice"/>
                 <w:vanish w:val="false"/>
                 <w:color w:val="AB7942"/>
                 <w:sz w:val="28"/>
@@ -619,7 +619,7 @@
             </w:r>
             <w:r>
               <w:rPr>
-                <w:rStyle w:val="IndexLink"/>
+                <w:rStyle w:val="Saltoaindice"/>
                 <w:rFonts w:eastAsia="" w:cs="" w:cstheme="minorBidi" w:eastAsiaTheme="minorEastAsia"/>
                 <w:b w:val="false"/>
                 <w:bCs w:val="false"/>
@@ -631,7 +631,7 @@
             </w:r>
             <w:r>
               <w:rPr>
-                <w:rStyle w:val="IndexLink"/>
+                <w:rStyle w:val="Saltoaindice"/>
                 <w:color w:val="AB7942"/>
                 <w:sz w:val="28"/>
                 <w:szCs w:val="28"/>
@@ -648,7 +648,7 @@
               <w:rPr>
                 <w:webHidden/>
               </w:rPr>
-              <w:instrText>PAGEREF _Toc122169921 \h</w:instrText>
+              <w:instrText xml:space="preserve">PAGEREF _Toc122169921 \h</w:instrText>
             </w:r>
             <w:r>
               <w:rPr>
@@ -658,7 +658,7 @@
             </w:r>
             <w:r>
               <w:rPr>
-                <w:rStyle w:val="IndexLink"/>
+                <w:rStyle w:val="Saltoaindice"/>
                 <w:vanish w:val="false"/>
                 <w:color w:val="AB7942"/>
                 <w:sz w:val="28"/>
@@ -677,13 +677,13 @@
         </w:p>
         <w:p>
           <w:pPr>
-            <w:pStyle w:val="Contents2"/>
+            <w:pStyle w:val="Indice2"/>
             <w:tabs>
               <w:tab w:val="clear" w:pos="720"/>
               <w:tab w:val="right" w:pos="9628" w:leader="none"/>
             </w:tabs>
             <w:rPr>
-              <w:rFonts w:eastAsia="" w:cs="" w:cstheme="minorBidi" w:eastAsiaTheme="minorEastAsia"/>
+              <w:rFonts w:eastAsia="" w:cs=""/>
               <w:b w:val="false"/>
               <w:b w:val="false"/>
               <w:bCs w:val="false"/>
@@ -703,7 +703,7 @@
               <w:rPr>
                 <w:webHidden/>
               </w:rPr>
-              <w:instrText>PAGEREF _Toc122169922 \h</w:instrText>
+              <w:instrText xml:space="preserve">PAGEREF _Toc122169922 \h</w:instrText>
             </w:r>
             <w:r>
               <w:rPr>
@@ -714,7 +714,7 @@
             <w:r>
               <w:rPr>
                 <w:webHidden/>
-                <w:rStyle w:val="IndexLink"/>
+                <w:rStyle w:val="Saltoaindice"/>
                 <w:vanish w:val="false"/>
                 <w:color w:val="AB7942"/>
                 <w:sz w:val="28"/>
@@ -734,13 +734,13 @@
         </w:p>
         <w:p>
           <w:pPr>
-            <w:pStyle w:val="Contents2"/>
+            <w:pStyle w:val="Indice2"/>
             <w:tabs>
               <w:tab w:val="clear" w:pos="720"/>
               <w:tab w:val="right" w:pos="9628" w:leader="none"/>
             </w:tabs>
             <w:rPr>
-              <w:rFonts w:eastAsia="" w:cs="" w:cstheme="minorBidi" w:eastAsiaTheme="minorEastAsia"/>
+              <w:rFonts w:eastAsia="" w:cs=""/>
               <w:b w:val="false"/>
               <w:b w:val="false"/>
               <w:bCs w:val="false"/>
@@ -760,7 +760,7 @@
               <w:rPr>
                 <w:webHidden/>
               </w:rPr>
-              <w:instrText>PAGEREF _Toc122169923 \h</w:instrText>
+              <w:instrText xml:space="preserve">PAGEREF _Toc122169923 \h</w:instrText>
             </w:r>
             <w:r>
               <w:rPr>
@@ -771,7 +771,7 @@
             <w:r>
               <w:rPr>
                 <w:webHidden/>
-                <w:rStyle w:val="IndexLink"/>
+                <w:rStyle w:val="Saltoaindice"/>
                 <w:vanish w:val="false"/>
                 <w:color w:val="AB7942"/>
                 <w:sz w:val="28"/>
@@ -791,13 +791,13 @@
         </w:p>
         <w:p>
           <w:pPr>
-            <w:pStyle w:val="Contents2"/>
+            <w:pStyle w:val="Indice2"/>
             <w:tabs>
               <w:tab w:val="clear" w:pos="720"/>
               <w:tab w:val="right" w:pos="9628" w:leader="none"/>
             </w:tabs>
             <w:rPr>
-              <w:rFonts w:eastAsia="" w:cs="" w:cstheme="minorBidi" w:eastAsiaTheme="minorEastAsia"/>
+              <w:rFonts w:eastAsia="" w:cs=""/>
               <w:b w:val="false"/>
               <w:b w:val="false"/>
               <w:bCs w:val="false"/>
@@ -817,7 +817,7 @@
               <w:rPr>
                 <w:webHidden/>
               </w:rPr>
-              <w:instrText>PAGEREF _Toc122169924 \h</w:instrText>
+              <w:instrText xml:space="preserve">PAGEREF _Toc122169924 \h</w:instrText>
             </w:r>
             <w:r>
               <w:rPr>
@@ -828,7 +828,7 @@
             <w:r>
               <w:rPr>
                 <w:webHidden/>
-                <w:rStyle w:val="IndexLink"/>
+                <w:rStyle w:val="Saltoaindice"/>
                 <w:vanish w:val="false"/>
                 <w:color w:val="AB7942"/>
                 <w:sz w:val="28"/>
@@ -848,13 +848,13 @@
         </w:p>
         <w:p>
           <w:pPr>
-            <w:pStyle w:val="Contents2"/>
+            <w:pStyle w:val="Indice2"/>
             <w:tabs>
               <w:tab w:val="clear" w:pos="720"/>
               <w:tab w:val="right" w:pos="9628" w:leader="none"/>
             </w:tabs>
             <w:rPr>
-              <w:rFonts w:eastAsia="" w:cs="" w:cstheme="minorBidi" w:eastAsiaTheme="minorEastAsia"/>
+              <w:rFonts w:eastAsia="" w:cs=""/>
               <w:b w:val="false"/>
               <w:b w:val="false"/>
               <w:bCs w:val="false"/>
@@ -874,7 +874,7 @@
               <w:rPr>
                 <w:webHidden/>
               </w:rPr>
-              <w:instrText>PAGEREF _Toc122169925 \h</w:instrText>
+              <w:instrText xml:space="preserve">PAGEREF _Toc122169925 \h</w:instrText>
             </w:r>
             <w:r>
               <w:rPr>
@@ -885,7 +885,7 @@
             <w:r>
               <w:rPr>
                 <w:webHidden/>
-                <w:rStyle w:val="IndexLink"/>
+                <w:rStyle w:val="Saltoaindice"/>
                 <w:vanish w:val="false"/>
                 <w:color w:val="AB7942"/>
                 <w:sz w:val="28"/>
@@ -905,13 +905,13 @@
         </w:p>
         <w:p>
           <w:pPr>
-            <w:pStyle w:val="Contents2"/>
+            <w:pStyle w:val="Indice2"/>
             <w:tabs>
               <w:tab w:val="clear" w:pos="720"/>
               <w:tab w:val="right" w:pos="9628" w:leader="none"/>
             </w:tabs>
             <w:rPr>
-              <w:rFonts w:eastAsia="" w:cs="" w:cstheme="minorBidi" w:eastAsiaTheme="minorEastAsia"/>
+              <w:rFonts w:eastAsia="" w:cs=""/>
               <w:b w:val="false"/>
               <w:b w:val="false"/>
               <w:bCs w:val="false"/>
@@ -931,7 +931,7 @@
               <w:rPr>
                 <w:webHidden/>
               </w:rPr>
-              <w:instrText>PAGEREF _Toc122169926 \h</w:instrText>
+              <w:instrText xml:space="preserve">PAGEREF _Toc122169926 \h</w:instrText>
             </w:r>
             <w:r>
               <w:rPr>
@@ -942,7 +942,7 @@
             <w:r>
               <w:rPr>
                 <w:webHidden/>
-                <w:rStyle w:val="IndexLink"/>
+                <w:rStyle w:val="Saltoaindice"/>
                 <w:vanish w:val="false"/>
                 <w:color w:val="AB7942"/>
                 <w:sz w:val="28"/>
@@ -962,13 +962,13 @@
         </w:p>
         <w:p>
           <w:pPr>
-            <w:pStyle w:val="Contents2"/>
+            <w:pStyle w:val="Indice2"/>
             <w:tabs>
               <w:tab w:val="clear" w:pos="720"/>
               <w:tab w:val="right" w:pos="9628" w:leader="none"/>
             </w:tabs>
             <w:rPr>
-              <w:rFonts w:eastAsia="" w:cs="" w:cstheme="minorBidi" w:eastAsiaTheme="minorEastAsia"/>
+              <w:rFonts w:eastAsia="" w:cs=""/>
               <w:b w:val="false"/>
               <w:b w:val="false"/>
               <w:bCs w:val="false"/>
@@ -988,7 +988,7 @@
               <w:rPr>
                 <w:webHidden/>
               </w:rPr>
-              <w:instrText>PAGEREF _Toc122169927 \h</w:instrText>
+              <w:instrText xml:space="preserve">PAGEREF _Toc122169927 \h</w:instrText>
             </w:r>
             <w:r>
               <w:rPr>
@@ -999,7 +999,7 @@
             <w:r>
               <w:rPr>
                 <w:webHidden/>
-                <w:rStyle w:val="IndexLink"/>
+                <w:rStyle w:val="Saltoaindice"/>
                 <w:vanish w:val="false"/>
                 <w:color w:val="AB7942"/>
                 <w:sz w:val="28"/>
@@ -1019,13 +1019,13 @@
         </w:p>
         <w:p>
           <w:pPr>
-            <w:pStyle w:val="Contents2"/>
+            <w:pStyle w:val="Indice2"/>
             <w:tabs>
               <w:tab w:val="clear" w:pos="720"/>
               <w:tab w:val="right" w:pos="9628" w:leader="none"/>
             </w:tabs>
             <w:rPr>
-              <w:rFonts w:eastAsia="" w:cs="" w:cstheme="minorBidi" w:eastAsiaTheme="minorEastAsia"/>
+              <w:rFonts w:eastAsia="" w:cs=""/>
               <w:b w:val="false"/>
               <w:b w:val="false"/>
               <w:bCs w:val="false"/>
@@ -1045,7 +1045,7 @@
               <w:rPr>
                 <w:webHidden/>
               </w:rPr>
-              <w:instrText>PAGEREF _Toc122169928 \h</w:instrText>
+              <w:instrText xml:space="preserve">PAGEREF _Toc122169928 \h</w:instrText>
             </w:r>
             <w:r>
               <w:rPr>
@@ -1056,7 +1056,7 @@
             <w:r>
               <w:rPr>
                 <w:webHidden/>
-                <w:rStyle w:val="IndexLink"/>
+                <w:rStyle w:val="Saltoaindice"/>
                 <w:vanish w:val="false"/>
                 <w:color w:val="AB7942"/>
                 <w:sz w:val="28"/>
@@ -1076,14 +1076,14 @@
         </w:p>
         <w:p>
           <w:pPr>
-            <w:pStyle w:val="Contents1"/>
+            <w:pStyle w:val="Indice1"/>
             <w:tabs>
               <w:tab w:val="clear" w:pos="720"/>
               <w:tab w:val="left" w:pos="480" w:leader="none"/>
               <w:tab w:val="right" w:pos="9628" w:leader="none"/>
             </w:tabs>
             <w:rPr>
-              <w:rFonts w:eastAsia="" w:cs="" w:cstheme="minorBidi" w:eastAsiaTheme="minorEastAsia"/>
+              <w:rFonts w:eastAsia="" w:cs=""/>
               <w:b w:val="false"/>
               <w:b w:val="false"/>
               <w:bCs w:val="false"/>
@@ -1097,7 +1097,7 @@
             <w:r>
               <w:rPr>
                 <w:webHidden/>
-                <w:rStyle w:val="IndexLink"/>
+                <w:rStyle w:val="Saltoaindice"/>
                 <w:i w:val="false"/>
                 <w:iCs w:val="false"/>
                 <w:vanish w:val="false"/>
@@ -1107,7 +1107,7 @@
             </w:r>
             <w:r>
               <w:rPr>
-                <w:rStyle w:val="IndexLink"/>
+                <w:rStyle w:val="Saltoaindice"/>
                 <w:rFonts w:eastAsia="" w:cs="" w:cstheme="minorBidi" w:eastAsiaTheme="minorEastAsia"/>
                 <w:b w:val="false"/>
                 <w:bCs w:val="false"/>
@@ -1119,7 +1119,7 @@
             </w:r>
             <w:r>
               <w:rPr>
-                <w:rStyle w:val="IndexLink"/>
+                <w:rStyle w:val="Saltoaindice"/>
                 <w:i w:val="false"/>
                 <w:iCs w:val="false"/>
                 <w:color w:val="AB7942"/>
@@ -1136,7 +1136,7 @@
               <w:rPr>
                 <w:webHidden/>
               </w:rPr>
-              <w:instrText>PAGEREF _Toc122169929 \h</w:instrText>
+              <w:instrText xml:space="preserve">PAGEREF _Toc122169929 \h</w:instrText>
             </w:r>
             <w:r>
               <w:rPr>
@@ -1146,7 +1146,7 @@
             </w:r>
             <w:r>
               <w:rPr>
-                <w:rStyle w:val="IndexLink"/>
+                <w:rStyle w:val="Saltoaindice"/>
                 <w:i w:val="false"/>
                 <w:iCs w:val="false"/>
                 <w:vanish w:val="false"/>
@@ -1164,7 +1164,7 @@
           </w:hyperlink>
           <w:r>
             <w:rPr>
-              <w:rStyle w:val="IndexLink"/>
+              <w:rStyle w:val="Saltoaindice"/>
               <w:i w:val="false"/>
               <w:iCs w:val="false"/>
               <w:vanish w:val="false"/>
@@ -1250,106 +1250,106 @@
     </w:p>
     <w:p>
       <w:pPr>
-        <w:pStyle w:val="Heading1"/>
-        <w:rPr/>
-      </w:pPr>
-      <w:r>
-        <w:rPr/>
-      </w:r>
-    </w:p>
-    <w:p>
-      <w:pPr>
-        <w:pStyle w:val="Normal"/>
-        <w:rPr/>
-      </w:pPr>
-      <w:r>
-        <w:rPr/>
-      </w:r>
-    </w:p>
-    <w:p>
-      <w:pPr>
-        <w:pStyle w:val="Normal"/>
-        <w:rPr/>
-      </w:pPr>
-      <w:r>
-        <w:rPr/>
-      </w:r>
-    </w:p>
-    <w:p>
-      <w:pPr>
-        <w:pStyle w:val="Normal"/>
-        <w:rPr/>
-      </w:pPr>
-      <w:r>
-        <w:rPr/>
-      </w:r>
-    </w:p>
-    <w:p>
-      <w:pPr>
-        <w:pStyle w:val="Normal"/>
-        <w:rPr/>
-      </w:pPr>
-      <w:r>
-        <w:rPr/>
-      </w:r>
-    </w:p>
-    <w:p>
-      <w:pPr>
-        <w:pStyle w:val="Normal"/>
-        <w:rPr/>
-      </w:pPr>
-      <w:r>
-        <w:rPr/>
-      </w:r>
-    </w:p>
-    <w:p>
-      <w:pPr>
-        <w:pStyle w:val="Normal"/>
-        <w:rPr/>
-      </w:pPr>
-      <w:r>
-        <w:rPr/>
-      </w:r>
-    </w:p>
-    <w:p>
-      <w:pPr>
-        <w:pStyle w:val="Normal"/>
-        <w:rPr/>
-      </w:pPr>
-      <w:r>
-        <w:rPr/>
-      </w:r>
-    </w:p>
-    <w:p>
-      <w:pPr>
-        <w:pStyle w:val="Normal"/>
-        <w:rPr/>
-      </w:pPr>
-      <w:r>
-        <w:rPr/>
-      </w:r>
-    </w:p>
-    <w:p>
-      <w:pPr>
-        <w:pStyle w:val="Normal"/>
-        <w:rPr/>
-      </w:pPr>
-      <w:r>
-        <w:rPr/>
-      </w:r>
-    </w:p>
-    <w:p>
-      <w:pPr>
-        <w:pStyle w:val="Normal"/>
-        <w:rPr/>
-      </w:pPr>
-      <w:r>
-        <w:rPr/>
-      </w:r>
-    </w:p>
-    <w:p>
-      <w:pPr>
-        <w:pStyle w:val="Heading1"/>
+        <w:pStyle w:val="Titolo1"/>
+        <w:rPr/>
+      </w:pPr>
+      <w:r>
+        <w:rPr/>
+      </w:r>
+    </w:p>
+    <w:p>
+      <w:pPr>
+        <w:pStyle w:val="Normal"/>
+        <w:rPr/>
+      </w:pPr>
+      <w:r>
+        <w:rPr/>
+      </w:r>
+    </w:p>
+    <w:p>
+      <w:pPr>
+        <w:pStyle w:val="Normal"/>
+        <w:rPr/>
+      </w:pPr>
+      <w:r>
+        <w:rPr/>
+      </w:r>
+    </w:p>
+    <w:p>
+      <w:pPr>
+        <w:pStyle w:val="Normal"/>
+        <w:rPr/>
+      </w:pPr>
+      <w:r>
+        <w:rPr/>
+      </w:r>
+    </w:p>
+    <w:p>
+      <w:pPr>
+        <w:pStyle w:val="Normal"/>
+        <w:rPr/>
+      </w:pPr>
+      <w:r>
+        <w:rPr/>
+      </w:r>
+    </w:p>
+    <w:p>
+      <w:pPr>
+        <w:pStyle w:val="Normal"/>
+        <w:rPr/>
+      </w:pPr>
+      <w:r>
+        <w:rPr/>
+      </w:r>
+    </w:p>
+    <w:p>
+      <w:pPr>
+        <w:pStyle w:val="Normal"/>
+        <w:rPr/>
+      </w:pPr>
+      <w:r>
+        <w:rPr/>
+      </w:r>
+    </w:p>
+    <w:p>
+      <w:pPr>
+        <w:pStyle w:val="Normal"/>
+        <w:rPr/>
+      </w:pPr>
+      <w:r>
+        <w:rPr/>
+      </w:r>
+    </w:p>
+    <w:p>
+      <w:pPr>
+        <w:pStyle w:val="Normal"/>
+        <w:rPr/>
+      </w:pPr>
+      <w:r>
+        <w:rPr/>
+      </w:r>
+    </w:p>
+    <w:p>
+      <w:pPr>
+        <w:pStyle w:val="Normal"/>
+        <w:rPr/>
+      </w:pPr>
+      <w:r>
+        <w:rPr/>
+      </w:r>
+    </w:p>
+    <w:p>
+      <w:pPr>
+        <w:pStyle w:val="Normal"/>
+        <w:rPr/>
+      </w:pPr>
+      <w:r>
+        <w:rPr/>
+      </w:r>
+    </w:p>
+    <w:p>
+      <w:pPr>
+        <w:pStyle w:val="Titolo1"/>
         <w:numPr>
           <w:ilvl w:val="0"/>
           <w:numId w:val="4"/>
@@ -1365,7 +1365,7 @@
     </w:p>
     <w:p>
       <w:pPr>
-        <w:pStyle w:val="Heading2"/>
+        <w:pStyle w:val="Titolo2"/>
         <w:numPr>
           <w:ilvl w:val="1"/>
           <w:numId w:val="4"/>
@@ -1388,15 +1388,7 @@
       </w:pPr>
       <w:r>
         <w:rPr/>
-        <w:t xml:space="preserve">Lo scopo del sistema è quello di esemplificare le interazioni tra gli utenti e lo sport, al fine di avvicinare quanto più possibile le persone a </w:t>
-      </w:r>
-      <w:r>
-        <w:rPr/>
-        <w:t>questo</w:t>
-      </w:r>
-      <w:r>
-        <w:rPr/>
-        <w:t>.</w:t>
+        <w:t>Lo scopo del sistema è quello di esemplificare le interazioni tra gli utenti e lo sport, al fine di avvicinare quanto più possibile le persone a questo.</w:t>
       </w:r>
     </w:p>
     <w:p>
@@ -1423,7 +1415,7 @@
     </w:p>
     <w:p>
       <w:pPr>
-        <w:pStyle w:val="Heading2"/>
+        <w:pStyle w:val="Titolo2"/>
         <w:numPr>
           <w:ilvl w:val="1"/>
           <w:numId w:val="4"/>
@@ -1812,6 +1804,7 @@
         <w:tblW w:w="9026" w:type="dxa"/>
         <w:jc w:val="left"/>
         <w:tblInd w:w="0" w:type="dxa"/>
+        <w:tblLayout w:type="fixed"/>
         <w:tblCellMar>
           <w:top w:w="100" w:type="dxa"/>
           <w:left w:w="100" w:type="dxa"/>
@@ -1821,17 +1814,17 @@
         <w:tblLook w:val="04a0" w:noHBand="0" w:noVBand="1" w:firstColumn="1" w:lastRow="0" w:lastColumn="0" w:firstRow="1"/>
       </w:tblPr>
       <w:tblGrid>
-        <w:gridCol w:w="781"/>
-        <w:gridCol w:w="1822"/>
+        <w:gridCol w:w="780"/>
+        <w:gridCol w:w="1823"/>
         <w:gridCol w:w="3577"/>
-        <w:gridCol w:w="1633"/>
-        <w:gridCol w:w="1213"/>
+        <w:gridCol w:w="1632"/>
+        <w:gridCol w:w="1214"/>
       </w:tblGrid>
       <w:tr>
         <w:trPr/>
         <w:tc>
           <w:tcPr>
-            <w:tcW w:w="781" w:type="dxa"/>
+            <w:tcW w:w="780" w:type="dxa"/>
             <w:tcBorders>
               <w:top w:val="single" w:sz="8" w:space="0" w:color="000000"/>
               <w:left w:val="single" w:sz="8" w:space="0" w:color="000000"/>
@@ -1863,7 +1856,7 @@
         </w:tc>
         <w:tc>
           <w:tcPr>
-            <w:tcW w:w="1822" w:type="dxa"/>
+            <w:tcW w:w="1823" w:type="dxa"/>
             <w:tcBorders>
               <w:top w:val="single" w:sz="8" w:space="0" w:color="000000"/>
               <w:left w:val="single" w:sz="8" w:space="0" w:color="000000"/>
@@ -1927,7 +1920,7 @@
         </w:tc>
         <w:tc>
           <w:tcPr>
-            <w:tcW w:w="1633" w:type="dxa"/>
+            <w:tcW w:w="1632" w:type="dxa"/>
             <w:tcBorders>
               <w:top w:val="single" w:sz="8" w:space="0" w:color="000000"/>
               <w:left w:val="single" w:sz="8" w:space="0" w:color="000000"/>
@@ -1959,7 +1952,7 @@
         </w:tc>
         <w:tc>
           <w:tcPr>
-            <w:tcW w:w="1213" w:type="dxa"/>
+            <w:tcW w:w="1214" w:type="dxa"/>
             <w:tcBorders>
               <w:top w:val="single" w:sz="8" w:space="0" w:color="000000"/>
               <w:left w:val="single" w:sz="8" w:space="0" w:color="000000"/>
@@ -1994,7 +1987,7 @@
         <w:trPr/>
         <w:tc>
           <w:tcPr>
-            <w:tcW w:w="781" w:type="dxa"/>
+            <w:tcW w:w="780" w:type="dxa"/>
             <w:tcBorders>
               <w:top w:val="single" w:sz="8" w:space="0" w:color="000000"/>
               <w:left w:val="single" w:sz="8" w:space="0" w:color="000000"/>
@@ -2026,7 +2019,7 @@
         </w:tc>
         <w:tc>
           <w:tcPr>
-            <w:tcW w:w="1822" w:type="dxa"/>
+            <w:tcW w:w="1823" w:type="dxa"/>
             <w:tcBorders>
               <w:top w:val="single" w:sz="8" w:space="0" w:color="000000"/>
               <w:left w:val="single" w:sz="8" w:space="0" w:color="000000"/>
@@ -2150,7 +2143,7 @@
         </w:tc>
         <w:tc>
           <w:tcPr>
-            <w:tcW w:w="1633" w:type="dxa"/>
+            <w:tcW w:w="1632" w:type="dxa"/>
             <w:tcBorders>
               <w:top w:val="single" w:sz="8" w:space="0" w:color="000000"/>
               <w:left w:val="single" w:sz="8" w:space="0" w:color="000000"/>
@@ -2182,7 +2175,7 @@
         </w:tc>
         <w:tc>
           <w:tcPr>
-            <w:tcW w:w="1213" w:type="dxa"/>
+            <w:tcW w:w="1214" w:type="dxa"/>
             <w:tcBorders>
               <w:top w:val="single" w:sz="8" w:space="0" w:color="000000"/>
               <w:left w:val="single" w:sz="8" w:space="0" w:color="000000"/>
@@ -2217,7 +2210,7 @@
         <w:trPr/>
         <w:tc>
           <w:tcPr>
-            <w:tcW w:w="781" w:type="dxa"/>
+            <w:tcW w:w="780" w:type="dxa"/>
             <w:tcBorders>
               <w:top w:val="single" w:sz="8" w:space="0" w:color="000000"/>
               <w:left w:val="single" w:sz="8" w:space="0" w:color="000000"/>
@@ -2249,7 +2242,7 @@
         </w:tc>
         <w:tc>
           <w:tcPr>
-            <w:tcW w:w="1822" w:type="dxa"/>
+            <w:tcW w:w="1823" w:type="dxa"/>
             <w:tcBorders>
               <w:top w:val="single" w:sz="8" w:space="0" w:color="000000"/>
               <w:left w:val="single" w:sz="8" w:space="0" w:color="000000"/>
@@ -2373,7 +2366,7 @@
         </w:tc>
         <w:tc>
           <w:tcPr>
-            <w:tcW w:w="1633" w:type="dxa"/>
+            <w:tcW w:w="1632" w:type="dxa"/>
             <w:tcBorders>
               <w:top w:val="single" w:sz="8" w:space="0" w:color="000000"/>
               <w:left w:val="single" w:sz="8" w:space="0" w:color="000000"/>
@@ -2405,7 +2398,7 @@
         </w:tc>
         <w:tc>
           <w:tcPr>
-            <w:tcW w:w="1213" w:type="dxa"/>
+            <w:tcW w:w="1214" w:type="dxa"/>
             <w:tcBorders>
               <w:top w:val="single" w:sz="8" w:space="0" w:color="000000"/>
               <w:left w:val="single" w:sz="8" w:space="0" w:color="000000"/>
@@ -2440,7 +2433,7 @@
         <w:trPr/>
         <w:tc>
           <w:tcPr>
-            <w:tcW w:w="781" w:type="dxa"/>
+            <w:tcW w:w="780" w:type="dxa"/>
             <w:tcBorders>
               <w:top w:val="single" w:sz="8" w:space="0" w:color="000000"/>
               <w:left w:val="single" w:sz="8" w:space="0" w:color="000000"/>
@@ -2472,7 +2465,7 @@
         </w:tc>
         <w:tc>
           <w:tcPr>
-            <w:tcW w:w="1822" w:type="dxa"/>
+            <w:tcW w:w="1823" w:type="dxa"/>
             <w:tcBorders>
               <w:top w:val="single" w:sz="8" w:space="0" w:color="000000"/>
               <w:left w:val="single" w:sz="8" w:space="0" w:color="000000"/>
@@ -2498,16 +2491,7 @@
                 <w:sz w:val="24"/>
                 <w:szCs w:val="24"/>
               </w:rPr>
-              <w:t>DG_</w:t>
-            </w:r>
-            <w:r>
-              <w:rPr>
-                <w:rFonts w:eastAsia="Times New Roman" w:cs="Arial"/>
-                <w:color w:val="000000"/>
-                <w:sz w:val="24"/>
-                <w:szCs w:val="24"/>
-              </w:rPr>
-              <w:t>3</w:t>
+              <w:t>DG_3</w:t>
             </w:r>
           </w:p>
           <w:p>
@@ -2576,7 +2560,7 @@
         </w:tc>
         <w:tc>
           <w:tcPr>
-            <w:tcW w:w="1633" w:type="dxa"/>
+            <w:tcW w:w="1632" w:type="dxa"/>
             <w:tcBorders>
               <w:top w:val="single" w:sz="8" w:space="0" w:color="000000"/>
               <w:left w:val="single" w:sz="8" w:space="0" w:color="000000"/>
@@ -2606,7 +2590,7 @@
         </w:tc>
         <w:tc>
           <w:tcPr>
-            <w:tcW w:w="1213" w:type="dxa"/>
+            <w:tcW w:w="1214" w:type="dxa"/>
             <w:tcBorders>
               <w:top w:val="single" w:sz="8" w:space="0" w:color="000000"/>
               <w:left w:val="single" w:sz="8" w:space="0" w:color="000000"/>
@@ -2639,7 +2623,7 @@
         <w:trPr/>
         <w:tc>
           <w:tcPr>
-            <w:tcW w:w="781" w:type="dxa"/>
+            <w:tcW w:w="780" w:type="dxa"/>
             <w:tcBorders>
               <w:top w:val="single" w:sz="8" w:space="0" w:color="000000"/>
               <w:left w:val="single" w:sz="8" w:space="0" w:color="000000"/>
@@ -2671,7 +2655,7 @@
         </w:tc>
         <w:tc>
           <w:tcPr>
-            <w:tcW w:w="1822" w:type="dxa"/>
+            <w:tcW w:w="1823" w:type="dxa"/>
             <w:tcBorders>
               <w:top w:val="single" w:sz="8" w:space="0" w:color="000000"/>
               <w:left w:val="single" w:sz="8" w:space="0" w:color="000000"/>
@@ -2697,16 +2681,7 @@
                 <w:sz w:val="24"/>
                 <w:szCs w:val="24"/>
               </w:rPr>
-              <w:t>DG_</w:t>
-            </w:r>
-            <w:r>
-              <w:rPr>
-                <w:rFonts w:eastAsia="Times New Roman" w:cs="Arial"/>
-                <w:color w:val="000000"/>
-                <w:sz w:val="24"/>
-                <w:szCs w:val="24"/>
-              </w:rPr>
-              <w:t>4</w:t>
+              <w:t>DG_4</w:t>
             </w:r>
           </w:p>
           <w:p>
@@ -2764,7 +2739,7 @@
         </w:tc>
         <w:tc>
           <w:tcPr>
-            <w:tcW w:w="1633" w:type="dxa"/>
+            <w:tcW w:w="1632" w:type="dxa"/>
             <w:tcBorders>
               <w:top w:val="single" w:sz="8" w:space="0" w:color="000000"/>
               <w:left w:val="single" w:sz="8" w:space="0" w:color="000000"/>
@@ -2796,7 +2771,7 @@
         </w:tc>
         <w:tc>
           <w:tcPr>
-            <w:tcW w:w="1213" w:type="dxa"/>
+            <w:tcW w:w="1214" w:type="dxa"/>
             <w:tcBorders>
               <w:top w:val="single" w:sz="8" w:space="0" w:color="000000"/>
               <w:left w:val="single" w:sz="8" w:space="0" w:color="000000"/>
@@ -2831,7 +2806,7 @@
         <w:trPr/>
         <w:tc>
           <w:tcPr>
-            <w:tcW w:w="781" w:type="dxa"/>
+            <w:tcW w:w="780" w:type="dxa"/>
             <w:tcBorders>
               <w:top w:val="single" w:sz="8" w:space="0" w:color="000000"/>
               <w:left w:val="single" w:sz="8" w:space="0" w:color="000000"/>
@@ -2863,7 +2838,7 @@
         </w:tc>
         <w:tc>
           <w:tcPr>
-            <w:tcW w:w="1822" w:type="dxa"/>
+            <w:tcW w:w="1823" w:type="dxa"/>
             <w:tcBorders>
               <w:top w:val="single" w:sz="8" w:space="0" w:color="000000"/>
               <w:left w:val="single" w:sz="8" w:space="0" w:color="000000"/>
@@ -2889,16 +2864,7 @@
                 <w:sz w:val="24"/>
                 <w:szCs w:val="24"/>
               </w:rPr>
-              <w:t>DG_</w:t>
-            </w:r>
-            <w:r>
-              <w:rPr>
-                <w:rFonts w:eastAsia="Times New Roman" w:cs="Arial"/>
-                <w:color w:val="000000"/>
-                <w:sz w:val="24"/>
-                <w:szCs w:val="24"/>
-              </w:rPr>
-              <w:t>5</w:t>
+              <w:t>DG_5</w:t>
             </w:r>
           </w:p>
           <w:p>
@@ -2956,7 +2922,7 @@
         </w:tc>
         <w:tc>
           <w:tcPr>
-            <w:tcW w:w="1633" w:type="dxa"/>
+            <w:tcW w:w="1632" w:type="dxa"/>
             <w:tcBorders>
               <w:top w:val="single" w:sz="8" w:space="0" w:color="000000"/>
               <w:left w:val="single" w:sz="8" w:space="0" w:color="000000"/>
@@ -3007,7 +2973,7 @@
         </w:tc>
         <w:tc>
           <w:tcPr>
-            <w:tcW w:w="1213" w:type="dxa"/>
+            <w:tcW w:w="1214" w:type="dxa"/>
             <w:tcBorders>
               <w:top w:val="single" w:sz="8" w:space="0" w:color="000000"/>
               <w:left w:val="single" w:sz="8" w:space="0" w:color="000000"/>
@@ -3042,7 +3008,7 @@
         <w:trPr/>
         <w:tc>
           <w:tcPr>
-            <w:tcW w:w="781" w:type="dxa"/>
+            <w:tcW w:w="780" w:type="dxa"/>
             <w:tcBorders>
               <w:top w:val="single" w:sz="8" w:space="0" w:color="000000"/>
               <w:left w:val="single" w:sz="8" w:space="0" w:color="000000"/>
@@ -3074,7 +3040,7 @@
         </w:tc>
         <w:tc>
           <w:tcPr>
-            <w:tcW w:w="1822" w:type="dxa"/>
+            <w:tcW w:w="1823" w:type="dxa"/>
             <w:tcBorders>
               <w:top w:val="single" w:sz="8" w:space="0" w:color="000000"/>
               <w:left w:val="single" w:sz="8" w:space="0" w:color="000000"/>
@@ -3100,16 +3066,7 @@
                 <w:sz w:val="24"/>
                 <w:szCs w:val="24"/>
               </w:rPr>
-              <w:t>DG_</w:t>
-            </w:r>
-            <w:r>
-              <w:rPr>
-                <w:rFonts w:eastAsia="Times New Roman" w:cs="Arial"/>
-                <w:color w:val="000000"/>
-                <w:sz w:val="24"/>
-                <w:szCs w:val="24"/>
-              </w:rPr>
-              <w:t>6</w:t>
+              <w:t>DG_6</w:t>
             </w:r>
           </w:p>
           <w:p>
@@ -3227,7 +3184,7 @@
         </w:tc>
         <w:tc>
           <w:tcPr>
-            <w:tcW w:w="1633" w:type="dxa"/>
+            <w:tcW w:w="1632" w:type="dxa"/>
             <w:tcBorders>
               <w:top w:val="single" w:sz="8" w:space="0" w:color="000000"/>
               <w:left w:val="single" w:sz="8" w:space="0" w:color="000000"/>
@@ -3259,7 +3216,7 @@
         </w:tc>
         <w:tc>
           <w:tcPr>
-            <w:tcW w:w="1213" w:type="dxa"/>
+            <w:tcW w:w="1214" w:type="dxa"/>
             <w:tcBorders>
               <w:top w:val="single" w:sz="8" w:space="0" w:color="000000"/>
               <w:left w:val="single" w:sz="8" w:space="0" w:color="000000"/>
@@ -3294,7 +3251,7 @@
         <w:trPr/>
         <w:tc>
           <w:tcPr>
-            <w:tcW w:w="781" w:type="dxa"/>
+            <w:tcW w:w="780" w:type="dxa"/>
             <w:tcBorders>
               <w:top w:val="single" w:sz="8" w:space="0" w:color="000000"/>
               <w:left w:val="single" w:sz="8" w:space="0" w:color="000000"/>
@@ -3326,7 +3283,7 @@
         </w:tc>
         <w:tc>
           <w:tcPr>
-            <w:tcW w:w="1822" w:type="dxa"/>
+            <w:tcW w:w="1823" w:type="dxa"/>
             <w:tcBorders>
               <w:top w:val="single" w:sz="8" w:space="0" w:color="000000"/>
               <w:left w:val="single" w:sz="8" w:space="0" w:color="000000"/>
@@ -3352,16 +3309,7 @@
                 <w:sz w:val="24"/>
                 <w:szCs w:val="24"/>
               </w:rPr>
-              <w:t>DG_</w:t>
-            </w:r>
-            <w:r>
-              <w:rPr>
-                <w:rFonts w:eastAsia="Times New Roman" w:cs="Arial"/>
-                <w:color w:val="000000"/>
-                <w:sz w:val="24"/>
-                <w:szCs w:val="24"/>
-              </w:rPr>
-              <w:t>7</w:t>
+              <w:t>DG_7</w:t>
             </w:r>
           </w:p>
           <w:p>
@@ -3419,7 +3367,7 @@
         </w:tc>
         <w:tc>
           <w:tcPr>
-            <w:tcW w:w="1633" w:type="dxa"/>
+            <w:tcW w:w="1632" w:type="dxa"/>
             <w:tcBorders>
               <w:top w:val="single" w:sz="8" w:space="0" w:color="000000"/>
               <w:left w:val="single" w:sz="8" w:space="0" w:color="000000"/>
@@ -3470,7 +3418,7 @@
         </w:tc>
         <w:tc>
           <w:tcPr>
-            <w:tcW w:w="1213" w:type="dxa"/>
+            <w:tcW w:w="1214" w:type="dxa"/>
             <w:tcBorders>
               <w:top w:val="single" w:sz="8" w:space="0" w:color="000000"/>
               <w:left w:val="single" w:sz="8" w:space="0" w:color="000000"/>
@@ -3696,6 +3644,7 @@
         <w:tblW w:w="9628" w:type="dxa"/>
         <w:jc w:val="left"/>
         <w:tblInd w:w="0" w:type="dxa"/>
+        <w:tblLayout w:type="fixed"/>
         <w:tblCellMar>
           <w:top w:w="100" w:type="dxa"/>
           <w:left w:w="100" w:type="dxa"/>
@@ -4107,7 +4056,7 @@
     </w:p>
     <w:p>
       <w:pPr>
-        <w:pStyle w:val="Heading2"/>
+        <w:pStyle w:val="Titolo2"/>
         <w:numPr>
           <w:ilvl w:val="1"/>
           <w:numId w:val="4"/>
@@ -4140,7 +4089,9 @@
           <w:ilvl w:val="0"/>
           <w:numId w:val="2"/>
         </w:numPr>
-        <w:rPr/>
+        <w:rPr>
+          <w:color w:val="000000"/>
+        </w:rPr>
       </w:pPr>
       <w:r>
         <w:rPr>
@@ -4156,7 +4107,9 @@
           <w:ilvl w:val="0"/>
           <w:numId w:val="2"/>
         </w:numPr>
-        <w:rPr/>
+        <w:rPr>
+          <w:color w:val="000000"/>
+        </w:rPr>
       </w:pPr>
       <w:r>
         <w:rPr>
@@ -4172,7 +4125,9 @@
           <w:ilvl w:val="0"/>
           <w:numId w:val="2"/>
         </w:numPr>
-        <w:rPr/>
+        <w:rPr>
+          <w:color w:val="000000"/>
+        </w:rPr>
       </w:pPr>
       <w:r>
         <w:rPr>
@@ -4188,7 +4143,9 @@
           <w:ilvl w:val="0"/>
           <w:numId w:val="2"/>
         </w:numPr>
-        <w:rPr/>
+        <w:rPr>
+          <w:color w:val="000000"/>
+        </w:rPr>
       </w:pPr>
       <w:r>
         <w:rPr>
@@ -4204,7 +4161,9 @@
           <w:ilvl w:val="0"/>
           <w:numId w:val="2"/>
         </w:numPr>
-        <w:rPr/>
+        <w:rPr>
+          <w:color w:val="000000"/>
+        </w:rPr>
       </w:pPr>
       <w:r>
         <w:rPr>
@@ -4220,7 +4179,9 @@
           <w:ilvl w:val="0"/>
           <w:numId w:val="2"/>
         </w:numPr>
-        <w:rPr/>
+        <w:rPr>
+          <w:color w:val="000000"/>
+        </w:rPr>
       </w:pPr>
       <w:r>
         <w:rPr>
@@ -4236,12 +4197,14 @@
           <w:ilvl w:val="0"/>
           <w:numId w:val="2"/>
         </w:numPr>
-        <w:rPr/>
-      </w:pPr>
-      <w:r>
         <w:rPr>
           <w:color w:val="000000"/>
         </w:rPr>
+      </w:pPr>
+      <w:r>
+        <w:rPr>
+          <w:color w:val="000000"/>
+        </w:rPr>
         <w:t>RNF: requisito non funzionali</w:t>
       </w:r>
     </w:p>
@@ -4357,7 +4320,7 @@
     </w:p>
     <w:p>
       <w:pPr>
-        <w:pStyle w:val="Heading2"/>
+        <w:pStyle w:val="Titolo2"/>
         <w:numPr>
           <w:ilvl w:val="1"/>
           <w:numId w:val="4"/>
@@ -4394,7 +4357,9 @@
           <w:ilvl w:val="0"/>
           <w:numId w:val="3"/>
         </w:numPr>
-        <w:rPr/>
+        <w:rPr>
+          <w:color w:val="000000"/>
+        </w:rPr>
       </w:pPr>
       <w:r>
         <w:rPr>
@@ -4410,7 +4375,9 @@
           <w:ilvl w:val="0"/>
           <w:numId w:val="3"/>
         </w:numPr>
-        <w:rPr/>
+        <w:rPr>
+          <w:color w:val="000000"/>
+        </w:rPr>
       </w:pPr>
       <w:r>
         <w:rPr>
@@ -4426,7 +4393,9 @@
           <w:ilvl w:val="0"/>
           <w:numId w:val="3"/>
         </w:numPr>
-        <w:rPr/>
+        <w:rPr>
+          <w:color w:val="000000"/>
+        </w:rPr>
       </w:pPr>
       <w:r>
         <w:rPr>
@@ -4442,7 +4411,9 @@
           <w:ilvl w:val="0"/>
           <w:numId w:val="3"/>
         </w:numPr>
-        <w:rPr/>
+        <w:rPr>
+          <w:color w:val="000000"/>
+        </w:rPr>
       </w:pPr>
       <w:r>
         <w:rPr>
@@ -4458,12 +4429,14 @@
           <w:ilvl w:val="0"/>
           <w:numId w:val="3"/>
         </w:numPr>
-        <w:rPr/>
-      </w:pPr>
-      <w:r>
         <w:rPr>
           <w:color w:val="000000"/>
         </w:rPr>
+      </w:pPr>
+      <w:r>
+        <w:rPr>
+          <w:color w:val="000000"/>
+        </w:rPr>
         <w:t>Glossario: contiene un chiarimento di alcuni termini o espressioni di difficile comprensione.</w:t>
       </w:r>
     </w:p>
@@ -4478,7 +4451,7 @@
     </w:p>
     <w:p>
       <w:pPr>
-        <w:pStyle w:val="Heading1"/>
+        <w:pStyle w:val="Titolo1"/>
         <w:numPr>
           <w:ilvl w:val="0"/>
           <w:numId w:val="4"/>
@@ -4515,7 +4488,7 @@
     </w:p>
     <w:p>
       <w:pPr>
-        <w:pStyle w:val="Heading2"/>
+        <w:pStyle w:val="Titolo2"/>
         <w:numPr>
           <w:ilvl w:val="0"/>
           <w:numId w:val="4"/>
@@ -4537,7 +4510,7 @@
     </w:p>
     <w:p>
       <w:pPr>
-        <w:pStyle w:val="Heading2"/>
+        <w:pStyle w:val="Titolo2"/>
         <w:ind w:firstLine="720"/>
         <w:rPr/>
       </w:pPr>
@@ -4588,23 +4561,7 @@
       </w:pPr>
       <w:r>
         <w:rPr/>
-        <w:t xml:space="preserve">Verranno utilizzati </w:t>
-      </w:r>
-      <w:r>
-        <w:rPr/>
-        <w:t xml:space="preserve">JSP, JSTL, </w:t>
-      </w:r>
-      <w:r>
-        <w:rPr/>
-        <w:t xml:space="preserve">HTML5, CSS3, ed eventuali altri Framework </w:t>
-      </w:r>
-      <w:r>
-        <w:rPr/>
-        <w:t>come Bootstrap</w:t>
-      </w:r>
-      <w:r>
-        <w:rPr/>
-        <w:t xml:space="preserve"> per la parte di front-end.</w:t>
+        <w:t>Verranno utilizzati JSP, JSTL, HTML5, CSS3, ed eventuali altri Framework come Bootstrap per la parte di front-end.</w:t>
       </w:r>
     </w:p>
     <w:p>
@@ -4685,7 +4642,7 @@
     </w:p>
     <w:p>
       <w:pPr>
-        <w:pStyle w:val="Heading2"/>
+        <w:pStyle w:val="Titolo2"/>
         <w:ind w:firstLine="720"/>
         <w:rPr/>
       </w:pPr>
@@ -4960,20 +4917,19 @@
       </w:pPr>
       <w:r>
         <w:rPr/>
-      </w:r>
-    </w:p>
-    <w:p>
-      <w:pPr>
-        <w:pStyle w:val="Normal"/>
-        <w:rPr/>
-      </w:pPr>
-      <w:r>
-        <w:rPr/>
         <w:drawing>
-          <wp:inline distT="0" distB="0" distL="0" distR="0">
-            <wp:extent cx="6120130" cy="3683000"/>
+          <wp:anchor behindDoc="0" distT="0" distB="0" distL="0" distR="0" simplePos="0" locked="0" layoutInCell="0" allowOverlap="1" relativeHeight="22">
+            <wp:simplePos x="0" y="0"/>
+            <wp:positionH relativeFrom="column">
+              <wp:posOffset>93345</wp:posOffset>
+            </wp:positionH>
+            <wp:positionV relativeFrom="paragraph">
+              <wp:posOffset>170180</wp:posOffset>
+            </wp:positionV>
+            <wp:extent cx="5934075" cy="3583940"/>
             <wp:effectExtent l="0" t="0" r="0" b="0"/>
-            <wp:docPr id="1" name="image2.png" descr=""/>
+            <wp:wrapSquare wrapText="largest"/>
+            <wp:docPr id="1" name="Immagine1" descr=""/>
             <wp:cNvGraphicFramePr>
               <a:graphicFrameLocks xmlns:a="http://schemas.openxmlformats.org/drawingml/2006/main" noChangeAspect="1"/>
             </wp:cNvGraphicFramePr>
@@ -4981,7 +4937,7 @@
               <a:graphicData uri="http://schemas.openxmlformats.org/drawingml/2006/picture">
                 <pic:pic xmlns:pic="http://schemas.openxmlformats.org/drawingml/2006/picture">
                   <pic:nvPicPr>
-                    <pic:cNvPr id="1" name="image2.png" descr=""/>
+                    <pic:cNvPr id="1" name="Immagine1" descr=""/>
                     <pic:cNvPicPr>
                       <a:picLocks noChangeAspect="1" noChangeArrowheads="1"/>
                     </pic:cNvPicPr>
@@ -4995,7 +4951,7 @@
                   <pic:spPr bwMode="auto">
                     <a:xfrm>
                       <a:off x="0" y="0"/>
-                      <a:ext cx="6120130" cy="3683000"/>
+                      <a:ext cx="5934075" cy="3583940"/>
                     </a:xfrm>
                     <a:prstGeom prst="rect">
                       <a:avLst/>
@@ -5004,13 +4960,22 @@
                 </pic:pic>
               </a:graphicData>
             </a:graphic>
-          </wp:inline>
+          </wp:anchor>
         </w:drawing>
       </w:r>
     </w:p>
     <w:p>
       <w:pPr>
-        <w:pStyle w:val="Heading2"/>
+        <w:pStyle w:val="Normal"/>
+        <w:rPr/>
+      </w:pPr>
+      <w:r>
+        <w:rPr/>
+      </w:r>
+    </w:p>
+    <w:p>
+      <w:pPr>
+        <w:pStyle w:val="Titolo2"/>
         <w:ind w:hanging="0"/>
         <w:rPr/>
       </w:pPr>
@@ -5470,7 +5435,7 @@
     </w:p>
     <w:p>
       <w:pPr>
-        <w:pStyle w:val="Heading2"/>
+        <w:pStyle w:val="Titolo2"/>
         <w:ind w:firstLine="720"/>
         <w:rPr/>
       </w:pPr>
@@ -5480,7 +5445,7 @@
     </w:p>
     <w:p>
       <w:pPr>
-        <w:pStyle w:val="Heading2"/>
+        <w:pStyle w:val="Titolo2"/>
         <w:ind w:firstLine="720"/>
         <w:rPr/>
       </w:pPr>
@@ -5490,7 +5455,7 @@
     </w:p>
     <w:p>
       <w:pPr>
-        <w:pStyle w:val="Heading2"/>
+        <w:pStyle w:val="Titolo2"/>
         <w:ind w:firstLine="720"/>
         <w:rPr/>
       </w:pPr>
@@ -5500,7 +5465,7 @@
     </w:p>
     <w:p>
       <w:pPr>
-        <w:pStyle w:val="Heading2"/>
+        <w:pStyle w:val="Titolo2"/>
         <w:ind w:firstLine="720"/>
         <w:rPr/>
       </w:pPr>
@@ -5510,7 +5475,7 @@
     </w:p>
     <w:p>
       <w:pPr>
-        <w:pStyle w:val="Heading2"/>
+        <w:pStyle w:val="Titolo2"/>
         <w:ind w:firstLine="720"/>
         <w:rPr/>
       </w:pPr>
@@ -5520,7 +5485,7 @@
     </w:p>
     <w:p>
       <w:pPr>
-        <w:pStyle w:val="Heading2"/>
+        <w:pStyle w:val="Titolo2"/>
         <w:ind w:firstLine="720"/>
         <w:rPr/>
       </w:pPr>
@@ -5530,7 +5495,7 @@
     </w:p>
     <w:p>
       <w:pPr>
-        <w:pStyle w:val="Heading2"/>
+        <w:pStyle w:val="Titolo2"/>
         <w:ind w:firstLine="720"/>
         <w:rPr/>
       </w:pPr>
@@ -5567,7 +5532,7 @@
     </w:p>
     <w:p>
       <w:pPr>
-        <w:pStyle w:val="Heading2"/>
+        <w:pStyle w:val="Titolo2"/>
         <w:ind w:firstLine="720"/>
         <w:rPr/>
       </w:pPr>
@@ -5577,7 +5542,7 @@
     </w:p>
     <w:p>
       <w:pPr>
-        <w:pStyle w:val="Heading2"/>
+        <w:pStyle w:val="Titolo2"/>
         <w:ind w:firstLine="720"/>
         <w:rPr/>
       </w:pPr>
@@ -5635,6 +5600,7 @@
     <w:p>
       <w:pPr>
         <w:pStyle w:val="Normal"/>
+        <w:ind w:left="720" w:hanging="0"/>
         <w:rPr/>
       </w:pPr>
       <w:r>
@@ -5649,10 +5615,18 @@
       <w:r>
         <w:rPr/>
         <w:drawing>
-          <wp:inline distT="0" distB="0" distL="0" distR="0">
-            <wp:extent cx="6124575" cy="6200775"/>
+          <wp:anchor behindDoc="0" distT="0" distB="0" distL="0" distR="0" simplePos="0" locked="0" layoutInCell="0" allowOverlap="1" relativeHeight="23">
+            <wp:simplePos x="0" y="0"/>
+            <wp:positionH relativeFrom="column">
+              <wp:align>center</wp:align>
+            </wp:positionH>
+            <wp:positionV relativeFrom="paragraph">
+              <wp:posOffset>635</wp:posOffset>
+            </wp:positionV>
+            <wp:extent cx="6120130" cy="7265670"/>
             <wp:effectExtent l="0" t="0" r="0" b="0"/>
-            <wp:docPr id="3" name="image3.png" descr=""/>
+            <wp:wrapSquare wrapText="largest"/>
+            <wp:docPr id="3" name="Immagine2" descr=""/>
             <wp:cNvGraphicFramePr>
               <a:graphicFrameLocks xmlns:a="http://schemas.openxmlformats.org/drawingml/2006/main" noChangeAspect="1"/>
             </wp:cNvGraphicFramePr>
@@ -5660,7 +5634,7 @@
               <a:graphicData uri="http://schemas.openxmlformats.org/drawingml/2006/picture">
                 <pic:pic xmlns:pic="http://schemas.openxmlformats.org/drawingml/2006/picture">
                   <pic:nvPicPr>
-                    <pic:cNvPr id="3" name="image3.png" descr=""/>
+                    <pic:cNvPr id="3" name="Immagine2" descr=""/>
                     <pic:cNvPicPr>
                       <a:picLocks noChangeAspect="1" noChangeArrowheads="1"/>
                     </pic:cNvPicPr>
@@ -5674,7 +5648,7 @@
                   <pic:spPr bwMode="auto">
                     <a:xfrm>
                       <a:off x="0" y="0"/>
-                      <a:ext cx="6124575" cy="6200775"/>
+                      <a:ext cx="6120130" cy="7265670"/>
                     </a:xfrm>
                     <a:prstGeom prst="rect">
                       <a:avLst/>
@@ -5683,13 +5657,44 @@
                 </pic:pic>
               </a:graphicData>
             </a:graphic>
-          </wp:inline>
+          </wp:anchor>
         </w:drawing>
       </w:r>
-    </w:p>
-    <w:p>
-      <w:pPr>
-        <w:pStyle w:val="Heading2"/>
+      <w:r>
+        <w:rPr/>
+        <w:tab/>
+      </w:r>
+    </w:p>
+    <w:p>
+      <w:pPr>
+        <w:pStyle w:val="Normal"/>
+        <w:rPr/>
+      </w:pPr>
+      <w:r>
+        <w:rPr/>
+      </w:r>
+    </w:p>
+    <w:p>
+      <w:pPr>
+        <w:pStyle w:val="Normal"/>
+        <w:rPr/>
+      </w:pPr>
+      <w:r>
+        <w:rPr/>
+      </w:r>
+    </w:p>
+    <w:p>
+      <w:pPr>
+        <w:pStyle w:val="Normal"/>
+        <w:rPr/>
+      </w:pPr>
+      <w:r>
+        <w:rPr/>
+      </w:r>
+    </w:p>
+    <w:p>
+      <w:pPr>
+        <w:pStyle w:val="Titolo2"/>
         <w:ind w:firstLine="720"/>
         <w:rPr/>
       </w:pPr>
@@ -5812,7 +5817,7 @@
     </w:p>
     <w:p>
       <w:pPr>
-        <w:pStyle w:val="Heading2"/>
+        <w:pStyle w:val="Titolo2"/>
         <w:ind w:left="708" w:hanging="0"/>
         <w:rPr/>
       </w:pPr>
@@ -5847,6 +5852,7 @@
         <w:tblW w:w="10095" w:type="dxa"/>
         <w:jc w:val="left"/>
         <w:tblInd w:w="0" w:type="dxa"/>
+        <w:tblLayout w:type="fixed"/>
         <w:tblCellMar>
           <w:top w:w="100" w:type="dxa"/>
           <w:left w:w="100" w:type="dxa"/>
@@ -6278,7 +6284,10 @@
             <w:pPr>
               <w:pStyle w:val="Normal"/>
               <w:widowControl w:val="false"/>
-              <w:rPr/>
+              <w:rPr>
+                <w:sz w:val="20"/>
+                <w:szCs w:val="20"/>
+              </w:rPr>
             </w:pPr>
             <w:r>
               <w:rPr>
@@ -6389,7 +6398,10 @@
             <w:pPr>
               <w:pStyle w:val="Normal"/>
               <w:widowControl w:val="false"/>
-              <w:rPr/>
+              <w:rPr>
+                <w:sz w:val="20"/>
+                <w:szCs w:val="20"/>
+              </w:rPr>
             </w:pPr>
             <w:r>
               <w:rPr>
@@ -6672,7 +6684,7 @@
     </w:p>
     <w:p>
       <w:pPr>
-        <w:pStyle w:val="Heading2"/>
+        <w:pStyle w:val="Titolo2"/>
         <w:rPr/>
       </w:pPr>
       <w:r>
@@ -6711,7 +6723,7 @@
     </w:p>
     <w:p>
       <w:pPr>
-        <w:pStyle w:val="Heading2"/>
+        <w:pStyle w:val="Titolo2"/>
         <w:ind w:left="708" w:hanging="0"/>
         <w:rPr/>
       </w:pPr>
@@ -6774,7 +6786,7 @@
     </w:p>
     <w:p>
       <w:pPr>
-        <w:pStyle w:val="Heading2"/>
+        <w:pStyle w:val="Titolo2"/>
         <w:ind w:left="708" w:hanging="0"/>
         <w:rPr/>
       </w:pPr>
@@ -6824,6 +6836,7 @@
         <w:tblW w:w="9628" w:type="dxa"/>
         <w:jc w:val="left"/>
         <w:tblInd w:w="0" w:type="dxa"/>
+        <w:tblLayout w:type="fixed"/>
         <w:tblCellMar>
           <w:top w:w="0" w:type="dxa"/>
           <w:left w:w="108" w:type="dxa"/>
@@ -6861,7 +6874,7 @@
               <w:pStyle w:val="Normal"/>
               <w:widowControl w:val="false"/>
               <w:rPr>
-                <w:color w:val="000000" w:themeColor="text1"/>
+                <w:color w:val="000000"/>
               </w:rPr>
             </w:pPr>
             <w:r>
@@ -6877,7 +6890,7 @@
               <w:pStyle w:val="Normal"/>
               <w:widowControl w:val="false"/>
               <w:rPr>
-                <w:color w:val="000000" w:themeColor="text1"/>
+                <w:color w:val="000000"/>
               </w:rPr>
             </w:pPr>
             <w:r>
@@ -6905,7 +6918,7 @@
               <w:pStyle w:val="Normal"/>
               <w:widowControl w:val="false"/>
               <w:rPr>
-                <w:color w:val="000000" w:themeColor="text1"/>
+                <w:color w:val="000000"/>
               </w:rPr>
             </w:pPr>
             <w:r>
@@ -6932,7 +6945,7 @@
               <w:pStyle w:val="Normal"/>
               <w:widowControl w:val="false"/>
               <w:rPr>
-                <w:color w:val="000000" w:themeColor="text1"/>
+                <w:color w:val="000000"/>
               </w:rPr>
             </w:pPr>
             <w:r>
@@ -6959,7 +6972,7 @@
               <w:pStyle w:val="Normal"/>
               <w:widowControl w:val="false"/>
               <w:rPr>
-                <w:color w:val="000000" w:themeColor="text1"/>
+                <w:color w:val="000000"/>
               </w:rPr>
             </w:pPr>
             <w:r>
@@ -6994,7 +7007,7 @@
               <w:widowControl w:val="false"/>
               <w:spacing w:lineRule="auto" w:line="276"/>
               <w:rPr>
-                <w:color w:val="000000" w:themeColor="text1"/>
+                <w:color w:val="000000"/>
               </w:rPr>
             </w:pPr>
             <w:r>
@@ -7022,7 +7035,7 @@
               <w:widowControl w:val="false"/>
               <w:spacing w:lineRule="auto" w:line="276"/>
               <w:rPr>
-                <w:color w:val="000000" w:themeColor="text1"/>
+                <w:color w:val="000000"/>
               </w:rPr>
             </w:pPr>
             <w:r>
@@ -7048,7 +7061,7 @@
               <w:pStyle w:val="Normal"/>
               <w:widowControl w:val="false"/>
               <w:rPr>
-                <w:color w:val="000000" w:themeColor="text1"/>
+                <w:color w:val="000000"/>
               </w:rPr>
             </w:pPr>
             <w:r>
@@ -7075,7 +7088,7 @@
               <w:pStyle w:val="Normal"/>
               <w:widowControl w:val="false"/>
               <w:rPr>
-                <w:color w:val="000000" w:themeColor="text1"/>
+                <w:color w:val="000000"/>
               </w:rPr>
             </w:pPr>
             <w:r>
@@ -7110,7 +7123,7 @@
               <w:widowControl w:val="false"/>
               <w:spacing w:lineRule="auto" w:line="276"/>
               <w:rPr>
-                <w:color w:val="000000" w:themeColor="text1"/>
+                <w:color w:val="000000"/>
               </w:rPr>
             </w:pPr>
             <w:r>
@@ -7138,7 +7151,7 @@
               <w:widowControl w:val="false"/>
               <w:spacing w:lineRule="auto" w:line="276"/>
               <w:rPr>
-                <w:color w:val="000000" w:themeColor="text1"/>
+                <w:color w:val="000000"/>
               </w:rPr>
             </w:pPr>
             <w:r>
@@ -7164,7 +7177,7 @@
               <w:pStyle w:val="Normal"/>
               <w:widowControl w:val="false"/>
               <w:rPr>
-                <w:color w:val="000000" w:themeColor="text1"/>
+                <w:color w:val="000000"/>
               </w:rPr>
             </w:pPr>
             <w:r>
@@ -7191,7 +7204,7 @@
               <w:pStyle w:val="Normal"/>
               <w:widowControl w:val="false"/>
               <w:rPr>
-                <w:color w:val="000000" w:themeColor="text1"/>
+                <w:color w:val="000000"/>
               </w:rPr>
             </w:pPr>
             <w:r>
@@ -7224,7 +7237,7 @@
               <w:pStyle w:val="Normal"/>
               <w:widowControl w:val="false"/>
               <w:rPr>
-                <w:color w:val="000000" w:themeColor="text1"/>
+                <w:color w:val="000000"/>
               </w:rPr>
             </w:pPr>
             <w:r>
@@ -7253,7 +7266,7 @@
               <w:pStyle w:val="Normal"/>
               <w:widowControl w:val="false"/>
               <w:rPr>
-                <w:color w:val="000000" w:themeColor="text1"/>
+                <w:color w:val="000000"/>
               </w:rPr>
             </w:pPr>
             <w:r>
@@ -7286,7 +7299,7 @@
               <w:pStyle w:val="Normal"/>
               <w:widowControl w:val="false"/>
               <w:rPr>
-                <w:color w:val="000000" w:themeColor="text1"/>
+                <w:color w:val="000000"/>
               </w:rPr>
             </w:pPr>
             <w:r>
@@ -7315,7 +7328,7 @@
               <w:pStyle w:val="Normal"/>
               <w:widowControl w:val="false"/>
               <w:rPr>
-                <w:color w:val="000000" w:themeColor="text1"/>
+                <w:color w:val="000000"/>
               </w:rPr>
             </w:pPr>
             <w:r>
@@ -7348,7 +7361,7 @@
               <w:pStyle w:val="Normal"/>
               <w:widowControl w:val="false"/>
               <w:rPr>
-                <w:color w:val="000000" w:themeColor="text1"/>
+                <w:color w:val="000000"/>
               </w:rPr>
             </w:pPr>
             <w:r>
@@ -7377,7 +7390,7 @@
               <w:pStyle w:val="Normal"/>
               <w:widowControl w:val="false"/>
               <w:rPr>
-                <w:color w:val="000000" w:themeColor="text1"/>
+                <w:color w:val="000000"/>
               </w:rPr>
             </w:pPr>
             <w:r>
@@ -7410,7 +7423,7 @@
               <w:pStyle w:val="Normal"/>
               <w:widowControl w:val="false"/>
               <w:rPr>
-                <w:color w:val="000000" w:themeColor="text1"/>
+                <w:color w:val="000000"/>
               </w:rPr>
             </w:pPr>
             <w:r>
@@ -7439,7 +7452,7 @@
               <w:pStyle w:val="Normal"/>
               <w:widowControl w:val="false"/>
               <w:rPr>
-                <w:color w:val="000000" w:themeColor="text1"/>
+                <w:color w:val="000000"/>
               </w:rPr>
             </w:pPr>
             <w:r>
@@ -7472,7 +7485,7 @@
               <w:pStyle w:val="Normal"/>
               <w:widowControl w:val="false"/>
               <w:rPr>
-                <w:color w:val="000000" w:themeColor="text1"/>
+                <w:color w:val="000000"/>
               </w:rPr>
             </w:pPr>
             <w:r>
@@ -7488,7 +7501,7 @@
               <w:pStyle w:val="Normal"/>
               <w:widowControl w:val="false"/>
               <w:rPr>
-                <w:color w:val="000000" w:themeColor="text1"/>
+                <w:color w:val="000000"/>
               </w:rPr>
             </w:pPr>
             <w:r>
@@ -7516,7 +7529,7 @@
               <w:pStyle w:val="Normal"/>
               <w:widowControl w:val="false"/>
               <w:rPr>
-                <w:color w:val="000000" w:themeColor="text1"/>
+                <w:color w:val="000000"/>
               </w:rPr>
             </w:pPr>
             <w:r>
@@ -7549,7 +7562,7 @@
               <w:pStyle w:val="Normal"/>
               <w:widowControl w:val="false"/>
               <w:rPr>
-                <w:color w:val="000000" w:themeColor="text1"/>
+                <w:color w:val="000000"/>
               </w:rPr>
             </w:pPr>
             <w:r>
@@ -7565,7 +7578,7 @@
               <w:pStyle w:val="Normal"/>
               <w:widowControl w:val="false"/>
               <w:rPr>
-                <w:color w:val="000000" w:themeColor="text1"/>
+                <w:color w:val="000000"/>
               </w:rPr>
             </w:pPr>
             <w:r>
@@ -7593,7 +7606,7 @@
               <w:pStyle w:val="Normal"/>
               <w:widowControl w:val="false"/>
               <w:rPr>
-                <w:color w:val="000000" w:themeColor="text1"/>
+                <w:color w:val="000000"/>
               </w:rPr>
             </w:pPr>
             <w:r>
@@ -7626,7 +7639,7 @@
               <w:widowControl w:val="false"/>
               <w:jc w:val="center"/>
               <w:rPr>
-                <w:color w:val="000000" w:themeColor="text1"/>
+                <w:color w:val="000000"/>
               </w:rPr>
             </w:pPr>
             <w:r>
@@ -7657,7 +7670,7 @@
               <w:pStyle w:val="Normal"/>
               <w:widowControl w:val="false"/>
               <w:rPr>
-                <w:color w:val="000000" w:themeColor="text1"/>
+                <w:color w:val="000000"/>
               </w:rPr>
             </w:pPr>
             <w:r>
@@ -7685,7 +7698,7 @@
               <w:widowControl w:val="false"/>
               <w:ind w:left="34" w:hanging="0"/>
               <w:rPr>
-                <w:color w:val="000000" w:themeColor="text1"/>
+                <w:color w:val="000000"/>
               </w:rPr>
             </w:pPr>
             <w:r>
@@ -7713,7 +7726,7 @@
               <w:pStyle w:val="Normal"/>
               <w:widowControl w:val="false"/>
               <w:rPr>
-                <w:color w:val="000000" w:themeColor="text1"/>
+                <w:color w:val="000000"/>
               </w:rPr>
             </w:pPr>
             <w:r>
@@ -7743,7 +7756,7 @@
               <w:pStyle w:val="Normal"/>
               <w:widowControl w:val="false"/>
               <w:rPr>
-                <w:color w:val="000000" w:themeColor="text1"/>
+                <w:color w:val="000000"/>
               </w:rPr>
             </w:pPr>
             <w:r>
@@ -7771,7 +7784,7 @@
               <w:widowControl w:val="false"/>
               <w:ind w:left="34" w:hanging="0"/>
               <w:rPr>
-                <w:color w:val="000000" w:themeColor="text1"/>
+                <w:color w:val="000000"/>
               </w:rPr>
             </w:pPr>
             <w:r>
@@ -7799,7 +7812,7 @@
               <w:pStyle w:val="Normal"/>
               <w:widowControl w:val="false"/>
               <w:rPr>
-                <w:color w:val="000000" w:themeColor="text1"/>
+                <w:color w:val="000000"/>
               </w:rPr>
             </w:pPr>
             <w:r>
@@ -7830,7 +7843,7 @@
               <w:pStyle w:val="Normal"/>
               <w:widowControl w:val="false"/>
               <w:rPr>
-                <w:color w:val="000000" w:themeColor="text1"/>
+                <w:color w:val="000000"/>
               </w:rPr>
             </w:pPr>
             <w:r>
@@ -7861,7 +7874,7 @@
               <w:pStyle w:val="Normal"/>
               <w:widowControl w:val="false"/>
               <w:rPr>
-                <w:color w:val="000000" w:themeColor="text1"/>
+                <w:color w:val="000000"/>
               </w:rPr>
             </w:pPr>
             <w:r>
@@ -7889,7 +7902,7 @@
               <w:pStyle w:val="Normal"/>
               <w:widowControl w:val="false"/>
               <w:rPr>
-                <w:color w:val="000000" w:themeColor="text1"/>
+                <w:color w:val="000000"/>
               </w:rPr>
             </w:pPr>
             <w:r>
@@ -7917,7 +7930,7 @@
               <w:pStyle w:val="Normal"/>
               <w:widowControl w:val="false"/>
               <w:rPr>
-                <w:color w:val="000000" w:themeColor="text1"/>
+                <w:color w:val="000000"/>
               </w:rPr>
             </w:pPr>
             <w:r>
@@ -7947,7 +7960,7 @@
               <w:pStyle w:val="Normal"/>
               <w:widowControl w:val="false"/>
               <w:rPr>
-                <w:color w:val="000000" w:themeColor="text1"/>
+                <w:color w:val="000000"/>
               </w:rPr>
             </w:pPr>
             <w:r>
@@ -7975,7 +7988,7 @@
               <w:pStyle w:val="Normal"/>
               <w:widowControl w:val="false"/>
               <w:rPr>
-                <w:color w:val="000000" w:themeColor="text1"/>
+                <w:color w:val="000000"/>
               </w:rPr>
             </w:pPr>
             <w:r>
@@ -8003,7 +8016,7 @@
               <w:pStyle w:val="Normal"/>
               <w:widowControl w:val="false"/>
               <w:rPr>
-                <w:color w:val="000000" w:themeColor="text1"/>
+                <w:color w:val="000000"/>
               </w:rPr>
             </w:pPr>
             <w:r>
@@ -8035,7 +8048,7 @@
               <w:rPr>
                 <w:b/>
                 <w:b/>
-                <w:color w:val="000000" w:themeColor="text1"/>
+                <w:color w:val="000000"/>
               </w:rPr>
             </w:pPr>
             <w:r>
@@ -8063,7 +8076,7 @@
               <w:pStyle w:val="Normal"/>
               <w:widowControl w:val="false"/>
               <w:rPr>
-                <w:color w:val="000000" w:themeColor="text1"/>
+                <w:color w:val="000000"/>
               </w:rPr>
             </w:pPr>
             <w:r>
@@ -8091,7 +8104,7 @@
               <w:pStyle w:val="Normal"/>
               <w:widowControl w:val="false"/>
               <w:rPr>
-                <w:color w:val="000000" w:themeColor="text1"/>
+                <w:color w:val="000000"/>
               </w:rPr>
             </w:pPr>
             <w:r>
@@ -8124,7 +8137,7 @@
     </w:p>
     <w:p>
       <w:pPr>
-        <w:pStyle w:val="Heading1"/>
+        <w:pStyle w:val="Titolo1"/>
         <w:ind w:left="720" w:hanging="0"/>
         <w:rPr/>
       </w:pPr>
@@ -8197,6 +8210,7 @@
         <w:tblW w:w="9628" w:type="dxa"/>
         <w:jc w:val="left"/>
         <w:tblInd w:w="0" w:type="dxa"/>
+        <w:tblLayout w:type="fixed"/>
         <w:tblCellMar>
           <w:top w:w="0" w:type="dxa"/>
           <w:left w:w="108" w:type="dxa"/>
@@ -8234,7 +8248,7 @@
               <w:pStyle w:val="Normal"/>
               <w:widowControl w:val="false"/>
               <w:rPr>
-                <w:color w:val="000000" w:themeColor="text1"/>
+                <w:color w:val="000000"/>
               </w:rPr>
             </w:pPr>
             <w:r>
@@ -8250,7 +8264,7 @@
               <w:pStyle w:val="Normal"/>
               <w:widowControl w:val="false"/>
               <w:rPr>
-                <w:color w:val="000000" w:themeColor="text1"/>
+                <w:color w:val="000000"/>
               </w:rPr>
             </w:pPr>
             <w:r>
@@ -8278,7 +8292,7 @@
               <w:pStyle w:val="Normal"/>
               <w:widowControl w:val="false"/>
               <w:rPr>
-                <w:color w:val="000000" w:themeColor="text1"/>
+                <w:color w:val="000000"/>
               </w:rPr>
             </w:pPr>
             <w:r>
@@ -8305,7 +8319,7 @@
               <w:pStyle w:val="Normal"/>
               <w:widowControl w:val="false"/>
               <w:rPr>
-                <w:color w:val="000000" w:themeColor="text1"/>
+                <w:color w:val="000000"/>
               </w:rPr>
             </w:pPr>
             <w:r>
@@ -8332,7 +8346,7 @@
               <w:pStyle w:val="Normal"/>
               <w:widowControl w:val="false"/>
               <w:rPr>
-                <w:color w:val="000000" w:themeColor="text1"/>
+                <w:color w:val="000000"/>
               </w:rPr>
             </w:pPr>
             <w:r>
@@ -8367,7 +8381,7 @@
               <w:widowControl w:val="false"/>
               <w:spacing w:lineRule="auto" w:line="276"/>
               <w:rPr>
-                <w:color w:val="000000" w:themeColor="text1"/>
+                <w:color w:val="000000"/>
               </w:rPr>
             </w:pPr>
             <w:r>
@@ -8395,7 +8409,7 @@
               <w:widowControl w:val="false"/>
               <w:spacing w:lineRule="auto" w:line="276"/>
               <w:rPr>
-                <w:color w:val="000000" w:themeColor="text1"/>
+                <w:color w:val="000000"/>
               </w:rPr>
             </w:pPr>
             <w:r>
@@ -8421,7 +8435,7 @@
               <w:pStyle w:val="Normal"/>
               <w:widowControl w:val="false"/>
               <w:rPr>
-                <w:color w:val="000000" w:themeColor="text1"/>
+                <w:color w:val="000000"/>
               </w:rPr>
             </w:pPr>
             <w:r>
@@ -8448,7 +8462,7 @@
               <w:pStyle w:val="Normal"/>
               <w:widowControl w:val="false"/>
               <w:rPr>
-                <w:color w:val="000000" w:themeColor="text1"/>
+                <w:color w:val="000000"/>
               </w:rPr>
             </w:pPr>
             <w:r>
@@ -8483,7 +8497,7 @@
               <w:widowControl w:val="false"/>
               <w:spacing w:lineRule="auto" w:line="276"/>
               <w:rPr>
-                <w:color w:val="000000" w:themeColor="text1"/>
+                <w:color w:val="000000"/>
               </w:rPr>
             </w:pPr>
             <w:r>
@@ -8511,7 +8525,7 @@
               <w:widowControl w:val="false"/>
               <w:spacing w:lineRule="auto" w:line="276"/>
               <w:rPr>
-                <w:color w:val="000000" w:themeColor="text1"/>
+                <w:color w:val="000000"/>
               </w:rPr>
             </w:pPr>
             <w:r>
@@ -8537,7 +8551,7 @@
               <w:pStyle w:val="Normal"/>
               <w:widowControl w:val="false"/>
               <w:rPr>
-                <w:color w:val="000000" w:themeColor="text1"/>
+                <w:color w:val="000000"/>
               </w:rPr>
             </w:pPr>
             <w:r>
@@ -8564,7 +8578,7 @@
               <w:pStyle w:val="Normal"/>
               <w:widowControl w:val="false"/>
               <w:rPr>
-                <w:color w:val="000000" w:themeColor="text1"/>
+                <w:color w:val="000000"/>
               </w:rPr>
             </w:pPr>
             <w:r>
@@ -8597,7 +8611,7 @@
               <w:pStyle w:val="Normal"/>
               <w:widowControl w:val="false"/>
               <w:rPr>
-                <w:color w:val="000000" w:themeColor="text1"/>
+                <w:color w:val="000000"/>
               </w:rPr>
             </w:pPr>
             <w:r>
@@ -8626,7 +8640,7 @@
               <w:pStyle w:val="Normal"/>
               <w:widowControl w:val="false"/>
               <w:rPr>
-                <w:color w:val="000000" w:themeColor="text1"/>
+                <w:color w:val="000000"/>
               </w:rPr>
             </w:pPr>
             <w:r>
@@ -8659,7 +8673,7 @@
               <w:pStyle w:val="Normal"/>
               <w:widowControl w:val="false"/>
               <w:rPr>
-                <w:color w:val="000000" w:themeColor="text1"/>
+                <w:color w:val="000000"/>
               </w:rPr>
             </w:pPr>
             <w:r>
@@ -8688,7 +8702,7 @@
               <w:pStyle w:val="Normal"/>
               <w:widowControl w:val="false"/>
               <w:rPr>
-                <w:color w:val="000000" w:themeColor="text1"/>
+                <w:color w:val="000000"/>
               </w:rPr>
             </w:pPr>
             <w:r>
@@ -8721,7 +8735,7 @@
               <w:pStyle w:val="Normal"/>
               <w:widowControl w:val="false"/>
               <w:rPr>
-                <w:color w:val="000000" w:themeColor="text1"/>
+                <w:color w:val="000000"/>
               </w:rPr>
             </w:pPr>
             <w:r>
@@ -8750,7 +8764,7 @@
               <w:pStyle w:val="Normal"/>
               <w:widowControl w:val="false"/>
               <w:rPr>
-                <w:color w:val="000000" w:themeColor="text1"/>
+                <w:color w:val="000000"/>
               </w:rPr>
             </w:pPr>
             <w:r>
@@ -8783,7 +8797,7 @@
               <w:pStyle w:val="Normal"/>
               <w:widowControl w:val="false"/>
               <w:rPr>
-                <w:color w:val="000000" w:themeColor="text1"/>
+                <w:color w:val="000000"/>
               </w:rPr>
             </w:pPr>
             <w:r>
@@ -8812,28 +8826,28 @@
               <w:pStyle w:val="Normal"/>
               <w:widowControl w:val="false"/>
               <w:rPr>
+                <w:color w:val="000000"/>
+              </w:rPr>
+            </w:pPr>
+            <w:r>
+              <w:rPr>
                 <w:color w:val="000000" w:themeColor="text1"/>
               </w:rPr>
+              <w:t xml:space="preserve">L’utente effettua il login </w:t>
+            </w:r>
+          </w:p>
+          <w:p>
+            <w:pPr>
+              <w:pStyle w:val="Normal"/>
+              <w:widowControl w:val="false"/>
+              <w:rPr>
+                <w:color w:val="000000"/>
+              </w:rPr>
             </w:pPr>
             <w:r>
               <w:rPr>
                 <w:color w:val="000000" w:themeColor="text1"/>
               </w:rPr>
-              <w:t xml:space="preserve">L’utente effettua il login </w:t>
-            </w:r>
-          </w:p>
-          <w:p>
-            <w:pPr>
-              <w:pStyle w:val="Normal"/>
-              <w:widowControl w:val="false"/>
-              <w:rPr>
-                <w:color w:val="000000" w:themeColor="text1"/>
-              </w:rPr>
-            </w:pPr>
-            <w:r>
-              <w:rPr>
-                <w:color w:val="000000" w:themeColor="text1"/>
-              </w:rPr>
               <w:t>AND il Sistema è stato precedentemente avviato</w:t>
             </w:r>
           </w:p>
@@ -8842,7 +8856,7 @@
               <w:pStyle w:val="Normal"/>
               <w:widowControl w:val="false"/>
               <w:rPr>
-                <w:color w:val="000000" w:themeColor="text1"/>
+                <w:color w:val="000000"/>
               </w:rPr>
             </w:pPr>
             <w:r>
@@ -8875,7 +8889,7 @@
               <w:pStyle w:val="Normal"/>
               <w:widowControl w:val="false"/>
               <w:rPr>
-                <w:color w:val="000000" w:themeColor="text1"/>
+                <w:color w:val="000000"/>
               </w:rPr>
             </w:pPr>
             <w:r>
@@ -8891,7 +8905,7 @@
               <w:pStyle w:val="Normal"/>
               <w:widowControl w:val="false"/>
               <w:rPr>
-                <w:color w:val="000000" w:themeColor="text1"/>
+                <w:color w:val="000000"/>
               </w:rPr>
             </w:pPr>
             <w:r>
@@ -8919,7 +8933,7 @@
               <w:pStyle w:val="Normal"/>
               <w:widowControl w:val="false"/>
               <w:rPr>
-                <w:color w:val="000000" w:themeColor="text1"/>
+                <w:color w:val="000000"/>
               </w:rPr>
             </w:pPr>
             <w:r>
@@ -8952,7 +8966,7 @@
               <w:pStyle w:val="Normal"/>
               <w:widowControl w:val="false"/>
               <w:rPr>
-                <w:color w:val="000000" w:themeColor="text1"/>
+                <w:color w:val="000000"/>
               </w:rPr>
             </w:pPr>
             <w:r>
@@ -8968,7 +8982,7 @@
               <w:pStyle w:val="Normal"/>
               <w:widowControl w:val="false"/>
               <w:rPr>
-                <w:color w:val="000000" w:themeColor="text1"/>
+                <w:color w:val="000000"/>
               </w:rPr>
             </w:pPr>
             <w:r>
@@ -8996,7 +9010,7 @@
               <w:pStyle w:val="Normal"/>
               <w:widowControl w:val="false"/>
               <w:rPr>
-                <w:color w:val="000000" w:themeColor="text1"/>
+                <w:color w:val="000000"/>
               </w:rPr>
             </w:pPr>
             <w:r>
@@ -9029,7 +9043,7 @@
               <w:widowControl w:val="false"/>
               <w:jc w:val="center"/>
               <w:rPr>
-                <w:color w:val="000000" w:themeColor="text1"/>
+                <w:color w:val="000000"/>
               </w:rPr>
             </w:pPr>
             <w:r>
@@ -9060,7 +9074,7 @@
               <w:pStyle w:val="Normal"/>
               <w:widowControl w:val="false"/>
               <w:rPr>
-                <w:color w:val="000000" w:themeColor="text1"/>
+                <w:color w:val="000000"/>
               </w:rPr>
             </w:pPr>
             <w:r>
@@ -9088,7 +9102,7 @@
               <w:widowControl w:val="false"/>
               <w:ind w:left="34" w:hanging="0"/>
               <w:rPr>
-                <w:color w:val="000000" w:themeColor="text1"/>
+                <w:color w:val="000000"/>
               </w:rPr>
             </w:pPr>
             <w:r>
@@ -9116,7 +9130,7 @@
               <w:pStyle w:val="Normal"/>
               <w:widowControl w:val="false"/>
               <w:rPr>
-                <w:color w:val="000000" w:themeColor="text1"/>
+                <w:color w:val="000000"/>
               </w:rPr>
             </w:pPr>
             <w:r>
@@ -9146,7 +9160,7 @@
               <w:pStyle w:val="Normal"/>
               <w:widowControl w:val="false"/>
               <w:rPr>
-                <w:color w:val="000000" w:themeColor="text1"/>
+                <w:color w:val="000000"/>
               </w:rPr>
             </w:pPr>
             <w:r>
@@ -9174,7 +9188,7 @@
               <w:widowControl w:val="false"/>
               <w:ind w:left="34" w:hanging="0"/>
               <w:rPr>
-                <w:color w:val="000000" w:themeColor="text1"/>
+                <w:color w:val="000000"/>
               </w:rPr>
             </w:pPr>
             <w:r>
@@ -9202,7 +9216,7 @@
               <w:pStyle w:val="Normal"/>
               <w:widowControl w:val="false"/>
               <w:rPr>
-                <w:color w:val="000000" w:themeColor="text1"/>
+                <w:color w:val="000000"/>
               </w:rPr>
             </w:pPr>
             <w:r>
@@ -9233,7 +9247,7 @@
               <w:pStyle w:val="Normal"/>
               <w:widowControl w:val="false"/>
               <w:rPr>
-                <w:color w:val="000000" w:themeColor="text1"/>
+                <w:color w:val="000000"/>
               </w:rPr>
             </w:pPr>
             <w:r>
@@ -9264,7 +9278,7 @@
               <w:pStyle w:val="Normal"/>
               <w:widowControl w:val="false"/>
               <w:rPr>
-                <w:color w:val="000000" w:themeColor="text1"/>
+                <w:color w:val="000000"/>
               </w:rPr>
             </w:pPr>
             <w:r>
@@ -9292,7 +9306,7 @@
               <w:pStyle w:val="Normal"/>
               <w:widowControl w:val="false"/>
               <w:rPr>
-                <w:color w:val="000000" w:themeColor="text1"/>
+                <w:color w:val="000000"/>
               </w:rPr>
             </w:pPr>
             <w:r>
@@ -9320,7 +9334,7 @@
               <w:pStyle w:val="Normal"/>
               <w:widowControl w:val="false"/>
               <w:rPr>
-                <w:color w:val="000000" w:themeColor="text1"/>
+                <w:color w:val="000000"/>
               </w:rPr>
             </w:pPr>
             <w:r>
@@ -9350,7 +9364,7 @@
               <w:pStyle w:val="Normal"/>
               <w:widowControl w:val="false"/>
               <w:rPr>
-                <w:color w:val="000000" w:themeColor="text1"/>
+                <w:color w:val="000000"/>
               </w:rPr>
             </w:pPr>
             <w:r>
@@ -9378,7 +9392,7 @@
               <w:pStyle w:val="Normal"/>
               <w:widowControl w:val="false"/>
               <w:rPr>
-                <w:color w:val="000000" w:themeColor="text1"/>
+                <w:color w:val="000000"/>
               </w:rPr>
             </w:pPr>
             <w:r>
@@ -9406,7 +9420,7 @@
               <w:pStyle w:val="Normal"/>
               <w:widowControl w:val="false"/>
               <w:rPr>
-                <w:color w:val="000000" w:themeColor="text1"/>
+                <w:color w:val="000000"/>
               </w:rPr>
             </w:pPr>
             <w:r>
@@ -9438,7 +9452,7 @@
               <w:rPr>
                 <w:b/>
                 <w:b/>
-                <w:color w:val="000000" w:themeColor="text1"/>
+                <w:color w:val="000000"/>
               </w:rPr>
             </w:pPr>
             <w:r>
@@ -9466,7 +9480,7 @@
               <w:pStyle w:val="Normal"/>
               <w:widowControl w:val="false"/>
               <w:rPr>
-                <w:color w:val="000000" w:themeColor="text1"/>
+                <w:color w:val="000000"/>
               </w:rPr>
             </w:pPr>
             <w:r>
@@ -9494,7 +9508,7 @@
               <w:pStyle w:val="Normal"/>
               <w:widowControl w:val="false"/>
               <w:rPr>
-                <w:color w:val="000000" w:themeColor="text1"/>
+                <w:color w:val="000000"/>
               </w:rPr>
             </w:pPr>
             <w:r>
@@ -9560,6 +9574,7 @@
         <w:tblW w:w="9628" w:type="dxa"/>
         <w:jc w:val="left"/>
         <w:tblInd w:w="0" w:type="dxa"/>
+        <w:tblLayout w:type="fixed"/>
         <w:tblCellMar>
           <w:top w:w="0" w:type="dxa"/>
           <w:left w:w="108" w:type="dxa"/>
@@ -9597,7 +9612,7 @@
               <w:pStyle w:val="Normal"/>
               <w:widowControl w:val="false"/>
               <w:rPr>
-                <w:color w:val="000000" w:themeColor="text1"/>
+                <w:color w:val="000000"/>
               </w:rPr>
             </w:pPr>
             <w:r>
@@ -9613,7 +9628,7 @@
               <w:pStyle w:val="Normal"/>
               <w:widowControl w:val="false"/>
               <w:rPr>
-                <w:color w:val="000000" w:themeColor="text1"/>
+                <w:color w:val="000000"/>
               </w:rPr>
             </w:pPr>
             <w:r>
@@ -9641,7 +9656,7 @@
               <w:pStyle w:val="Normal"/>
               <w:widowControl w:val="false"/>
               <w:rPr>
-                <w:color w:val="000000" w:themeColor="text1"/>
+                <w:color w:val="000000"/>
               </w:rPr>
             </w:pPr>
             <w:r>
@@ -9668,7 +9683,7 @@
               <w:pStyle w:val="Normal"/>
               <w:widowControl w:val="false"/>
               <w:rPr>
-                <w:color w:val="000000" w:themeColor="text1"/>
+                <w:color w:val="000000"/>
               </w:rPr>
             </w:pPr>
             <w:r>
@@ -9695,7 +9710,7 @@
               <w:pStyle w:val="Normal"/>
               <w:widowControl w:val="false"/>
               <w:rPr>
-                <w:color w:val="000000" w:themeColor="text1"/>
+                <w:color w:val="000000"/>
               </w:rPr>
             </w:pPr>
             <w:r>
@@ -9730,7 +9745,7 @@
               <w:widowControl w:val="false"/>
               <w:spacing w:lineRule="auto" w:line="276"/>
               <w:rPr>
-                <w:color w:val="000000" w:themeColor="text1"/>
+                <w:color w:val="000000"/>
               </w:rPr>
             </w:pPr>
             <w:r>
@@ -9758,7 +9773,7 @@
               <w:widowControl w:val="false"/>
               <w:spacing w:lineRule="auto" w:line="276"/>
               <w:rPr>
-                <w:color w:val="000000" w:themeColor="text1"/>
+                <w:color w:val="000000"/>
               </w:rPr>
             </w:pPr>
             <w:r>
@@ -9784,7 +9799,7 @@
               <w:pStyle w:val="Normal"/>
               <w:widowControl w:val="false"/>
               <w:rPr>
-                <w:color w:val="000000" w:themeColor="text1"/>
+                <w:color w:val="000000"/>
               </w:rPr>
             </w:pPr>
             <w:r>
@@ -9811,7 +9826,7 @@
               <w:pStyle w:val="Normal"/>
               <w:widowControl w:val="false"/>
               <w:rPr>
-                <w:color w:val="000000" w:themeColor="text1"/>
+                <w:color w:val="000000"/>
               </w:rPr>
             </w:pPr>
             <w:r>
@@ -9846,7 +9861,7 @@
               <w:widowControl w:val="false"/>
               <w:spacing w:lineRule="auto" w:line="276"/>
               <w:rPr>
-                <w:color w:val="000000" w:themeColor="text1"/>
+                <w:color w:val="000000"/>
               </w:rPr>
             </w:pPr>
             <w:r>
@@ -9874,7 +9889,7 @@
               <w:widowControl w:val="false"/>
               <w:spacing w:lineRule="auto" w:line="276"/>
               <w:rPr>
-                <w:color w:val="000000" w:themeColor="text1"/>
+                <w:color w:val="000000"/>
               </w:rPr>
             </w:pPr>
             <w:r>
@@ -9900,7 +9915,7 @@
               <w:pStyle w:val="Normal"/>
               <w:widowControl w:val="false"/>
               <w:rPr>
-                <w:color w:val="000000" w:themeColor="text1"/>
+                <w:color w:val="000000"/>
               </w:rPr>
             </w:pPr>
             <w:r>
@@ -9927,7 +9942,7 @@
               <w:pStyle w:val="Normal"/>
               <w:widowControl w:val="false"/>
               <w:rPr>
-                <w:color w:val="000000" w:themeColor="text1"/>
+                <w:color w:val="000000"/>
               </w:rPr>
             </w:pPr>
             <w:r>
@@ -9960,7 +9975,7 @@
               <w:pStyle w:val="Normal"/>
               <w:widowControl w:val="false"/>
               <w:rPr>
-                <w:color w:val="000000" w:themeColor="text1"/>
+                <w:color w:val="000000"/>
               </w:rPr>
             </w:pPr>
             <w:r>
@@ -9989,7 +10004,7 @@
               <w:pStyle w:val="Normal"/>
               <w:widowControl w:val="false"/>
               <w:rPr>
-                <w:color w:val="000000" w:themeColor="text1"/>
+                <w:color w:val="000000"/>
               </w:rPr>
             </w:pPr>
             <w:r>
@@ -10022,7 +10037,7 @@
               <w:pStyle w:val="Normal"/>
               <w:widowControl w:val="false"/>
               <w:rPr>
-                <w:color w:val="000000" w:themeColor="text1"/>
+                <w:color w:val="000000"/>
               </w:rPr>
             </w:pPr>
             <w:r>
@@ -10051,7 +10066,7 @@
               <w:pStyle w:val="Normal"/>
               <w:widowControl w:val="false"/>
               <w:rPr>
-                <w:color w:val="000000" w:themeColor="text1"/>
+                <w:color w:val="000000"/>
               </w:rPr>
             </w:pPr>
             <w:r>
@@ -10084,7 +10099,7 @@
               <w:pStyle w:val="Normal"/>
               <w:widowControl w:val="false"/>
               <w:rPr>
-                <w:color w:val="000000" w:themeColor="text1"/>
+                <w:color w:val="000000"/>
               </w:rPr>
             </w:pPr>
             <w:r>
@@ -10113,7 +10128,7 @@
               <w:pStyle w:val="Normal"/>
               <w:widowControl w:val="false"/>
               <w:rPr>
-                <w:color w:val="000000" w:themeColor="text1"/>
+                <w:color w:val="000000"/>
               </w:rPr>
             </w:pPr>
             <w:r>
@@ -10146,7 +10161,7 @@
               <w:pStyle w:val="Normal"/>
               <w:widowControl w:val="false"/>
               <w:rPr>
-                <w:color w:val="000000" w:themeColor="text1"/>
+                <w:color w:val="000000"/>
               </w:rPr>
             </w:pPr>
             <w:r>
@@ -10175,7 +10190,7 @@
               <w:pStyle w:val="Normal"/>
               <w:widowControl w:val="false"/>
               <w:rPr>
-                <w:color w:val="000000" w:themeColor="text1"/>
+                <w:color w:val="000000"/>
               </w:rPr>
             </w:pPr>
             <w:r>
@@ -10208,7 +10223,7 @@
               <w:pStyle w:val="Normal"/>
               <w:widowControl w:val="false"/>
               <w:rPr>
-                <w:color w:val="000000" w:themeColor="text1"/>
+                <w:color w:val="000000"/>
               </w:rPr>
             </w:pPr>
             <w:r>
@@ -10224,7 +10239,7 @@
               <w:pStyle w:val="Normal"/>
               <w:widowControl w:val="false"/>
               <w:rPr>
-                <w:color w:val="000000" w:themeColor="text1"/>
+                <w:color w:val="000000"/>
               </w:rPr>
             </w:pPr>
             <w:r>
@@ -10252,7 +10267,7 @@
               <w:pStyle w:val="Normal"/>
               <w:widowControl w:val="false"/>
               <w:rPr>
-                <w:color w:val="000000" w:themeColor="text1"/>
+                <w:color w:val="000000"/>
               </w:rPr>
             </w:pPr>
             <w:r>
@@ -10285,7 +10300,7 @@
               <w:pStyle w:val="Normal"/>
               <w:widowControl w:val="false"/>
               <w:rPr>
-                <w:color w:val="000000" w:themeColor="text1"/>
+                <w:color w:val="000000"/>
               </w:rPr>
             </w:pPr>
             <w:r>
@@ -10301,7 +10316,7 @@
               <w:pStyle w:val="Normal"/>
               <w:widowControl w:val="false"/>
               <w:rPr>
-                <w:color w:val="000000" w:themeColor="text1"/>
+                <w:color w:val="000000"/>
               </w:rPr>
             </w:pPr>
             <w:r>
@@ -10329,7 +10344,7 @@
               <w:pStyle w:val="Normal"/>
               <w:widowControl w:val="false"/>
               <w:rPr>
-                <w:color w:val="000000" w:themeColor="text1"/>
+                <w:color w:val="000000"/>
               </w:rPr>
             </w:pPr>
             <w:r>
@@ -10362,7 +10377,7 @@
               <w:widowControl w:val="false"/>
               <w:jc w:val="center"/>
               <w:rPr>
-                <w:color w:val="000000" w:themeColor="text1"/>
+                <w:color w:val="000000"/>
               </w:rPr>
             </w:pPr>
             <w:r>
@@ -10393,7 +10408,7 @@
               <w:pStyle w:val="Normal"/>
               <w:widowControl w:val="false"/>
               <w:rPr>
-                <w:color w:val="000000" w:themeColor="text1"/>
+                <w:color w:val="000000"/>
               </w:rPr>
             </w:pPr>
             <w:r>
@@ -10421,7 +10436,7 @@
               <w:widowControl w:val="false"/>
               <w:ind w:left="34" w:hanging="0"/>
               <w:rPr>
-                <w:color w:val="000000" w:themeColor="text1"/>
+                <w:color w:val="000000"/>
               </w:rPr>
             </w:pPr>
             <w:r>
@@ -10449,7 +10464,7 @@
               <w:pStyle w:val="Normal"/>
               <w:widowControl w:val="false"/>
               <w:rPr>
-                <w:color w:val="000000" w:themeColor="text1"/>
+                <w:color w:val="000000"/>
               </w:rPr>
             </w:pPr>
             <w:r>
@@ -10488,6 +10503,7 @@
         <w:tblW w:w="9628" w:type="dxa"/>
         <w:jc w:val="left"/>
         <w:tblInd w:w="0" w:type="dxa"/>
+        <w:tblLayout w:type="fixed"/>
         <w:tblCellMar>
           <w:top w:w="0" w:type="dxa"/>
           <w:left w:w="108" w:type="dxa"/>
@@ -10525,7 +10541,7 @@
               <w:pStyle w:val="Normal"/>
               <w:widowControl w:val="false"/>
               <w:rPr>
-                <w:color w:val="000000" w:themeColor="text1"/>
+                <w:color w:val="000000"/>
               </w:rPr>
             </w:pPr>
             <w:r>
@@ -10541,7 +10557,7 @@
               <w:pStyle w:val="Normal"/>
               <w:widowControl w:val="false"/>
               <w:rPr>
-                <w:color w:val="000000" w:themeColor="text1"/>
+                <w:color w:val="000000"/>
               </w:rPr>
             </w:pPr>
             <w:r>
@@ -10569,7 +10585,7 @@
               <w:pStyle w:val="Normal"/>
               <w:widowControl w:val="false"/>
               <w:rPr>
-                <w:color w:val="000000" w:themeColor="text1"/>
+                <w:color w:val="000000"/>
               </w:rPr>
             </w:pPr>
             <w:r>
@@ -10596,7 +10612,7 @@
               <w:pStyle w:val="Normal"/>
               <w:widowControl w:val="false"/>
               <w:rPr>
-                <w:color w:val="000000" w:themeColor="text1"/>
+                <w:color w:val="000000"/>
               </w:rPr>
             </w:pPr>
             <w:r>
@@ -10623,7 +10639,7 @@
               <w:pStyle w:val="Normal"/>
               <w:widowControl w:val="false"/>
               <w:rPr>
-                <w:color w:val="000000" w:themeColor="text1"/>
+                <w:color w:val="000000"/>
               </w:rPr>
             </w:pPr>
             <w:r>
@@ -10658,7 +10674,7 @@
               <w:widowControl w:val="false"/>
               <w:spacing w:lineRule="auto" w:line="276"/>
               <w:rPr>
-                <w:color w:val="000000" w:themeColor="text1"/>
+                <w:color w:val="000000"/>
               </w:rPr>
             </w:pPr>
             <w:r>
@@ -10686,7 +10702,7 @@
               <w:widowControl w:val="false"/>
               <w:spacing w:lineRule="auto" w:line="276"/>
               <w:rPr>
-                <w:color w:val="000000" w:themeColor="text1"/>
+                <w:color w:val="000000"/>
               </w:rPr>
             </w:pPr>
             <w:r>
@@ -10712,7 +10728,7 @@
               <w:pStyle w:val="Normal"/>
               <w:widowControl w:val="false"/>
               <w:rPr>
-                <w:color w:val="000000" w:themeColor="text1"/>
+                <w:color w:val="000000"/>
               </w:rPr>
             </w:pPr>
             <w:r>
@@ -10739,7 +10755,7 @@
               <w:pStyle w:val="Normal"/>
               <w:widowControl w:val="false"/>
               <w:rPr>
-                <w:color w:val="000000" w:themeColor="text1"/>
+                <w:color w:val="000000"/>
               </w:rPr>
             </w:pPr>
             <w:r>
@@ -10774,7 +10790,7 @@
               <w:widowControl w:val="false"/>
               <w:spacing w:lineRule="auto" w:line="276"/>
               <w:rPr>
-                <w:color w:val="000000" w:themeColor="text1"/>
+                <w:color w:val="000000"/>
               </w:rPr>
             </w:pPr>
             <w:r>
@@ -10802,7 +10818,7 @@
               <w:widowControl w:val="false"/>
               <w:spacing w:lineRule="auto" w:line="276"/>
               <w:rPr>
-                <w:color w:val="000000" w:themeColor="text1"/>
+                <w:color w:val="000000"/>
               </w:rPr>
             </w:pPr>
             <w:r>
@@ -10828,7 +10844,7 @@
               <w:pStyle w:val="Normal"/>
               <w:widowControl w:val="false"/>
               <w:rPr>
-                <w:color w:val="000000" w:themeColor="text1"/>
+                <w:color w:val="000000"/>
               </w:rPr>
             </w:pPr>
             <w:r>
@@ -10855,7 +10871,7 @@
               <w:pStyle w:val="Normal"/>
               <w:widowControl w:val="false"/>
               <w:rPr>
-                <w:color w:val="000000" w:themeColor="text1"/>
+                <w:color w:val="000000"/>
               </w:rPr>
             </w:pPr>
             <w:r>
@@ -10888,7 +10904,7 @@
               <w:pStyle w:val="Normal"/>
               <w:widowControl w:val="false"/>
               <w:rPr>
-                <w:color w:val="000000" w:themeColor="text1"/>
+                <w:color w:val="000000"/>
               </w:rPr>
             </w:pPr>
             <w:r>
@@ -10917,7 +10933,7 @@
               <w:pStyle w:val="Normal"/>
               <w:widowControl w:val="false"/>
               <w:rPr>
-                <w:color w:val="000000" w:themeColor="text1"/>
+                <w:color w:val="000000"/>
               </w:rPr>
             </w:pPr>
             <w:r>
@@ -10950,7 +10966,7 @@
               <w:pStyle w:val="Normal"/>
               <w:widowControl w:val="false"/>
               <w:rPr>
-                <w:color w:val="000000" w:themeColor="text1"/>
+                <w:color w:val="000000"/>
               </w:rPr>
             </w:pPr>
             <w:r>
@@ -10979,7 +10995,7 @@
               <w:pStyle w:val="Normal"/>
               <w:widowControl w:val="false"/>
               <w:rPr>
-                <w:color w:val="000000" w:themeColor="text1"/>
+                <w:color w:val="000000"/>
               </w:rPr>
             </w:pPr>
             <w:r>
@@ -11012,7 +11028,7 @@
               <w:pStyle w:val="Normal"/>
               <w:widowControl w:val="false"/>
               <w:rPr>
-                <w:color w:val="000000" w:themeColor="text1"/>
+                <w:color w:val="000000"/>
               </w:rPr>
             </w:pPr>
             <w:r>
@@ -11041,7 +11057,7 @@
               <w:pStyle w:val="Normal"/>
               <w:widowControl w:val="false"/>
               <w:rPr>
-                <w:color w:val="000000" w:themeColor="text1"/>
+                <w:color w:val="000000"/>
               </w:rPr>
             </w:pPr>
             <w:r>
@@ -11074,7 +11090,7 @@
               <w:pStyle w:val="Normal"/>
               <w:widowControl w:val="false"/>
               <w:rPr>
-                <w:color w:val="000000" w:themeColor="text1"/>
+                <w:color w:val="000000"/>
               </w:rPr>
             </w:pPr>
             <w:r>
@@ -11103,13 +11119,13 @@
               <w:pStyle w:val="Normal"/>
               <w:widowControl w:val="false"/>
               <w:rPr>
+                <w:color w:val="000000"/>
+              </w:rPr>
+            </w:pPr>
+            <w:r>
+              <w:rPr>
                 <w:color w:val="000000" w:themeColor="text1"/>
               </w:rPr>
-            </w:pPr>
-            <w:r>
-              <w:rPr>
-                <w:color w:val="000000" w:themeColor="text1"/>
-              </w:rPr>
               <w:t>Il sistema non può accedere ai dati persistenti</w:t>
             </w:r>
           </w:p>
@@ -11118,7 +11134,7 @@
               <w:pStyle w:val="Normal"/>
               <w:widowControl w:val="false"/>
               <w:rPr>
-                <w:color w:val="000000" w:themeColor="text1"/>
+                <w:color w:val="000000"/>
               </w:rPr>
             </w:pPr>
             <w:r>
@@ -11151,7 +11167,7 @@
               <w:pStyle w:val="Normal"/>
               <w:widowControl w:val="false"/>
               <w:rPr>
-                <w:color w:val="000000" w:themeColor="text1"/>
+                <w:color w:val="000000"/>
               </w:rPr>
             </w:pPr>
             <w:r>
@@ -11167,7 +11183,7 @@
               <w:pStyle w:val="Normal"/>
               <w:widowControl w:val="false"/>
               <w:rPr>
-                <w:color w:val="000000" w:themeColor="text1"/>
+                <w:color w:val="000000"/>
               </w:rPr>
             </w:pPr>
             <w:r>
@@ -11195,7 +11211,7 @@
               <w:pStyle w:val="Normal"/>
               <w:widowControl w:val="false"/>
               <w:rPr>
-                <w:color w:val="000000" w:themeColor="text1"/>
+                <w:color w:val="000000"/>
               </w:rPr>
             </w:pPr>
             <w:r>
@@ -11228,7 +11244,7 @@
               <w:pStyle w:val="Normal"/>
               <w:widowControl w:val="false"/>
               <w:rPr>
-                <w:color w:val="000000" w:themeColor="text1"/>
+                <w:color w:val="000000"/>
               </w:rPr>
             </w:pPr>
             <w:r>
@@ -11244,7 +11260,7 @@
               <w:pStyle w:val="Normal"/>
               <w:widowControl w:val="false"/>
               <w:rPr>
-                <w:color w:val="000000" w:themeColor="text1"/>
+                <w:color w:val="000000"/>
               </w:rPr>
             </w:pPr>
             <w:r>
@@ -11272,7 +11288,7 @@
               <w:pStyle w:val="Normal"/>
               <w:widowControl w:val="false"/>
               <w:rPr>
-                <w:color w:val="000000" w:themeColor="text1"/>
+                <w:color w:val="000000"/>
               </w:rPr>
             </w:pPr>
             <w:r>
@@ -11305,7 +11321,7 @@
               <w:widowControl w:val="false"/>
               <w:jc w:val="center"/>
               <w:rPr>
-                <w:color w:val="000000" w:themeColor="text1"/>
+                <w:color w:val="000000"/>
               </w:rPr>
             </w:pPr>
             <w:r>
@@ -11336,7 +11352,7 @@
               <w:pStyle w:val="Normal"/>
               <w:widowControl w:val="false"/>
               <w:rPr>
-                <w:color w:val="000000" w:themeColor="text1"/>
+                <w:color w:val="000000"/>
               </w:rPr>
             </w:pPr>
             <w:r>
@@ -11364,7 +11380,7 @@
               <w:widowControl w:val="false"/>
               <w:ind w:left="34" w:hanging="0"/>
               <w:rPr>
-                <w:color w:val="000000" w:themeColor="text1"/>
+                <w:color w:val="000000"/>
               </w:rPr>
             </w:pPr>
             <w:r>
@@ -11392,7 +11408,7 @@
               <w:pStyle w:val="Normal"/>
               <w:widowControl w:val="false"/>
               <w:rPr>
-                <w:color w:val="000000" w:themeColor="text1"/>
+                <w:color w:val="000000"/>
               </w:rPr>
             </w:pPr>
             <w:r>
@@ -11422,7 +11438,7 @@
               <w:pStyle w:val="Normal"/>
               <w:widowControl w:val="false"/>
               <w:rPr>
-                <w:color w:val="000000" w:themeColor="text1"/>
+                <w:color w:val="000000"/>
               </w:rPr>
             </w:pPr>
             <w:r>
@@ -11450,7 +11466,7 @@
               <w:widowControl w:val="false"/>
               <w:ind w:left="34" w:hanging="0"/>
               <w:rPr>
-                <w:color w:val="000000" w:themeColor="text1"/>
+                <w:color w:val="000000"/>
               </w:rPr>
             </w:pPr>
             <w:r>
@@ -11478,7 +11494,7 @@
               <w:pStyle w:val="Normal"/>
               <w:widowControl w:val="false"/>
               <w:rPr>
-                <w:color w:val="000000" w:themeColor="text1"/>
+                <w:color w:val="000000"/>
               </w:rPr>
             </w:pPr>
             <w:r>
@@ -11512,7 +11528,7 @@
     </w:p>
     <w:p>
       <w:pPr>
-        <w:pStyle w:val="Heading1"/>
+        <w:pStyle w:val="Titolo1"/>
         <w:numPr>
           <w:ilvl w:val="0"/>
           <w:numId w:val="4"/>
@@ -11561,7 +11577,10 @@
     <w:p>
       <w:pPr>
         <w:pStyle w:val="Normal"/>
-        <w:rPr/>
+        <w:rPr>
+          <w:b/>
+          <w:b/>
+        </w:rPr>
       </w:pPr>
       <w:r>
         <w:rPr>
@@ -11576,6 +11595,7 @@
         <w:tblW w:w="9638" w:type="dxa"/>
         <w:jc w:val="left"/>
         <w:tblInd w:w="0" w:type="dxa"/>
+        <w:tblLayout w:type="fixed"/>
         <w:tblCellMar>
           <w:top w:w="100" w:type="dxa"/>
           <w:left w:w="100" w:type="dxa"/>
@@ -11868,6 +11888,7 @@
         <w:tblW w:w="9638" w:type="dxa"/>
         <w:jc w:val="left"/>
         <w:tblInd w:w="0" w:type="dxa"/>
+        <w:tblLayout w:type="fixed"/>
         <w:tblCellMar>
           <w:top w:w="100" w:type="dxa"/>
           <w:left w:w="100" w:type="dxa"/>
@@ -12344,7 +12365,10 @@
     <w:p>
       <w:pPr>
         <w:pStyle w:val="Normal"/>
-        <w:rPr/>
+        <w:rPr>
+          <w:b/>
+          <w:b/>
+        </w:rPr>
       </w:pPr>
       <w:r>
         <w:rPr>
@@ -12377,6 +12401,7 @@
         <w:tblW w:w="9638" w:type="dxa"/>
         <w:jc w:val="left"/>
         <w:tblInd w:w="0" w:type="dxa"/>
+        <w:tblLayout w:type="fixed"/>
         <w:tblCellMar>
           <w:top w:w="100" w:type="dxa"/>
           <w:left w:w="100" w:type="dxa"/>
@@ -12847,7 +12872,10 @@
     <w:p>
       <w:pPr>
         <w:pStyle w:val="Normal"/>
-        <w:rPr/>
+        <w:rPr>
+          <w:b/>
+          <w:b/>
+        </w:rPr>
       </w:pPr>
       <w:r>
         <w:rPr>
@@ -12880,6 +12908,7 @@
         <w:tblW w:w="9638" w:type="dxa"/>
         <w:jc w:val="left"/>
         <w:tblInd w:w="0" w:type="dxa"/>
+        <w:tblLayout w:type="fixed"/>
         <w:tblCellMar>
           <w:top w:w="100" w:type="dxa"/>
           <w:left w:w="100" w:type="dxa"/>
@@ -13242,7 +13271,10 @@
     <w:p>
       <w:pPr>
         <w:pStyle w:val="Normal"/>
-        <w:rPr/>
+        <w:rPr>
+          <w:b/>
+          <w:b/>
+        </w:rPr>
       </w:pPr>
       <w:r>
         <w:rPr>
@@ -13275,6 +13307,7 @@
         <w:tblW w:w="9720" w:type="dxa"/>
         <w:jc w:val="left"/>
         <w:tblInd w:w="0" w:type="dxa"/>
+        <w:tblLayout w:type="fixed"/>
         <w:tblCellMar>
           <w:top w:w="100" w:type="dxa"/>
           <w:left w:w="100" w:type="dxa"/>
@@ -13285,8 +13318,8 @@
       </w:tblPr>
       <w:tblGrid>
         <w:gridCol w:w="3193"/>
-        <w:gridCol w:w="3195"/>
-        <w:gridCol w:w="3332"/>
+        <w:gridCol w:w="3194"/>
+        <w:gridCol w:w="3333"/>
       </w:tblGrid>
       <w:tr>
         <w:trPr/>
@@ -13316,7 +13349,7 @@
         </w:tc>
         <w:tc>
           <w:tcPr>
-            <w:tcW w:w="3195" w:type="dxa"/>
+            <w:tcW w:w="3194" w:type="dxa"/>
             <w:tcBorders>
               <w:top w:val="single" w:sz="8" w:space="0" w:color="000000"/>
               <w:left w:val="single" w:sz="8" w:space="0" w:color="000000"/>
@@ -13340,7 +13373,7 @@
         </w:tc>
         <w:tc>
           <w:tcPr>
-            <w:tcW w:w="3332" w:type="dxa"/>
+            <w:tcW w:w="3333" w:type="dxa"/>
             <w:tcBorders>
               <w:top w:val="single" w:sz="8" w:space="0" w:color="000000"/>
               <w:left w:val="single" w:sz="8" w:space="0" w:color="000000"/>
@@ -13390,7 +13423,7 @@
         </w:tc>
         <w:tc>
           <w:tcPr>
-            <w:tcW w:w="3195" w:type="dxa"/>
+            <w:tcW w:w="3194" w:type="dxa"/>
             <w:tcBorders>
               <w:top w:val="single" w:sz="8" w:space="0" w:color="000000"/>
               <w:left w:val="single" w:sz="8" w:space="0" w:color="000000"/>
@@ -13413,7 +13446,7 @@
         </w:tc>
         <w:tc>
           <w:tcPr>
-            <w:tcW w:w="3332" w:type="dxa"/>
+            <w:tcW w:w="3333" w:type="dxa"/>
             <w:tcBorders>
               <w:top w:val="single" w:sz="8" w:space="0" w:color="000000"/>
               <w:left w:val="single" w:sz="8" w:space="0" w:color="000000"/>
@@ -13462,7 +13495,7 @@
         </w:tc>
         <w:tc>
           <w:tcPr>
-            <w:tcW w:w="3195" w:type="dxa"/>
+            <w:tcW w:w="3194" w:type="dxa"/>
             <w:tcBorders>
               <w:top w:val="single" w:sz="8" w:space="0" w:color="000000"/>
               <w:left w:val="single" w:sz="8" w:space="0" w:color="000000"/>
@@ -13485,7 +13518,7 @@
         </w:tc>
         <w:tc>
           <w:tcPr>
-            <w:tcW w:w="3332" w:type="dxa"/>
+            <w:tcW w:w="3333" w:type="dxa"/>
             <w:tcBorders>
               <w:top w:val="single" w:sz="8" w:space="0" w:color="000000"/>
               <w:left w:val="single" w:sz="8" w:space="0" w:color="000000"/>
@@ -13534,7 +13567,7 @@
         </w:tc>
         <w:tc>
           <w:tcPr>
-            <w:tcW w:w="3195" w:type="dxa"/>
+            <w:tcW w:w="3194" w:type="dxa"/>
             <w:tcBorders>
               <w:top w:val="single" w:sz="8" w:space="0" w:color="000000"/>
               <w:left w:val="single" w:sz="8" w:space="0" w:color="000000"/>
@@ -13557,7 +13590,7 @@
         </w:tc>
         <w:tc>
           <w:tcPr>
-            <w:tcW w:w="3332" w:type="dxa"/>
+            <w:tcW w:w="3333" w:type="dxa"/>
             <w:tcBorders>
               <w:top w:val="single" w:sz="8" w:space="0" w:color="000000"/>
               <w:left w:val="single" w:sz="8" w:space="0" w:color="000000"/>
@@ -13606,7 +13639,7 @@
         </w:tc>
         <w:tc>
           <w:tcPr>
-            <w:tcW w:w="3195" w:type="dxa"/>
+            <w:tcW w:w="3194" w:type="dxa"/>
             <w:tcBorders>
               <w:top w:val="single" w:sz="8" w:space="0" w:color="000000"/>
               <w:left w:val="single" w:sz="8" w:space="0" w:color="000000"/>
@@ -13629,7 +13662,7 @@
         </w:tc>
         <w:tc>
           <w:tcPr>
-            <w:tcW w:w="3332" w:type="dxa"/>
+            <w:tcW w:w="3333" w:type="dxa"/>
             <w:tcBorders>
               <w:top w:val="single" w:sz="8" w:space="0" w:color="000000"/>
               <w:left w:val="single" w:sz="8" w:space="0" w:color="000000"/>
@@ -13710,6 +13743,7 @@
         <w:tblW w:w="10050" w:type="dxa"/>
         <w:jc w:val="left"/>
         <w:tblInd w:w="0" w:type="dxa"/>
+        <w:tblLayout w:type="fixed"/>
         <w:tblCellMar>
           <w:top w:w="100" w:type="dxa"/>
           <w:left w:w="100" w:type="dxa"/>
@@ -13719,15 +13753,15 @@
         <w:tblLook w:val="0600" w:noHBand="1" w:noVBand="1" w:firstColumn="0" w:lastRow="0" w:lastColumn="0" w:firstRow="0"/>
       </w:tblPr>
       <w:tblGrid>
-        <w:gridCol w:w="3193"/>
+        <w:gridCol w:w="3192"/>
         <w:gridCol w:w="3195"/>
-        <w:gridCol w:w="3662"/>
+        <w:gridCol w:w="3663"/>
       </w:tblGrid>
       <w:tr>
         <w:trPr/>
         <w:tc>
           <w:tcPr>
-            <w:tcW w:w="3193" w:type="dxa"/>
+            <w:tcW w:w="3192" w:type="dxa"/>
             <w:tcBorders>
               <w:top w:val="single" w:sz="8" w:space="0" w:color="000000"/>
               <w:left w:val="single" w:sz="8" w:space="0" w:color="000000"/>
@@ -13775,7 +13809,7 @@
         </w:tc>
         <w:tc>
           <w:tcPr>
-            <w:tcW w:w="3662" w:type="dxa"/>
+            <w:tcW w:w="3663" w:type="dxa"/>
             <w:tcBorders>
               <w:top w:val="single" w:sz="8" w:space="0" w:color="000000"/>
               <w:left w:val="single" w:sz="8" w:space="0" w:color="000000"/>
@@ -13802,7 +13836,7 @@
         <w:trPr/>
         <w:tc>
           <w:tcPr>
-            <w:tcW w:w="3193" w:type="dxa"/>
+            <w:tcW w:w="3192" w:type="dxa"/>
             <w:tcBorders>
               <w:top w:val="single" w:sz="8" w:space="0" w:color="000000"/>
               <w:left w:val="single" w:sz="8" w:space="0" w:color="000000"/>
@@ -13848,7 +13882,7 @@
         </w:tc>
         <w:tc>
           <w:tcPr>
-            <w:tcW w:w="3662" w:type="dxa"/>
+            <w:tcW w:w="3663" w:type="dxa"/>
             <w:tcBorders>
               <w:top w:val="single" w:sz="8" w:space="0" w:color="000000"/>
               <w:left w:val="single" w:sz="8" w:space="0" w:color="000000"/>
@@ -13874,7 +13908,7 @@
         <w:trPr/>
         <w:tc>
           <w:tcPr>
-            <w:tcW w:w="3193" w:type="dxa"/>
+            <w:tcW w:w="3192" w:type="dxa"/>
             <w:tcBorders>
               <w:top w:val="single" w:sz="8" w:space="0" w:color="000000"/>
               <w:left w:val="single" w:sz="8" w:space="0" w:color="000000"/>
@@ -13920,7 +13954,7 @@
         </w:tc>
         <w:tc>
           <w:tcPr>
-            <w:tcW w:w="3662" w:type="dxa"/>
+            <w:tcW w:w="3663" w:type="dxa"/>
             <w:tcBorders>
               <w:top w:val="single" w:sz="8" w:space="0" w:color="000000"/>
               <w:left w:val="single" w:sz="8" w:space="0" w:color="000000"/>
@@ -13957,7 +13991,7 @@
       <w:footerReference w:type="default" r:id="rId6"/>
       <w:type w:val="nextPage"/>
       <w:pgSz w:w="11906" w:h="16838"/>
-      <w:pgMar w:left="1134" w:right="1134" w:header="708" w:top="1417" w:footer="708" w:bottom="1134" w:gutter="0"/>
+      <w:pgMar w:left="1134" w:right="1134" w:gutter="0" w:header="708" w:top="1417" w:footer="708" w:bottom="1134"/>
       <w:pgNumType w:start="1" w:fmt="decimal"/>
       <w:formProt w:val="false"/>
       <w:textDirection w:val="lrTb"/>
@@ -13968,7 +14002,7 @@
 </file>
 
 <file path=word/footer1.xml><?xml version="1.0" encoding="utf-8"?>
-<w:ftr xmlns:o="urn:schemas-microsoft-com:office:office" xmlns:r="http://schemas.openxmlformats.org/officeDocument/2006/relationships" xmlns:v="urn:schemas-microsoft-com:vml" xmlns:w="http://schemas.openxmlformats.org/wordprocessingml/2006/main" xmlns:w10="urn:schemas-microsoft-com:office:word" xmlns:wp="http://schemas.openxmlformats.org/drawingml/2006/wordprocessingDrawing" xmlns:wps="http://schemas.microsoft.com/office/word/2010/wordprocessingShape" xmlns:wpg="http://schemas.microsoft.com/office/word/2010/wordprocessingGroup" xmlns:mc="http://schemas.openxmlformats.org/markup-compatibility/2006" xmlns:wp14="http://schemas.microsoft.com/office/word/2010/wordprocessingDrawing" xmlns:w14="http://schemas.microsoft.com/office/word/2010/wordml" mc:Ignorable="w14 wp14">
+<w:ftr xmlns:o="urn:schemas-microsoft-com:office:office" xmlns:r="http://schemas.openxmlformats.org/officeDocument/2006/relationships" xmlns:v="urn:schemas-microsoft-com:vml" xmlns:w="http://schemas.openxmlformats.org/wordprocessingml/2006/main" xmlns:w10="urn:schemas-microsoft-com:office:word" xmlns:wp="http://schemas.openxmlformats.org/drawingml/2006/wordprocessingDrawing" xmlns:wps="http://schemas.microsoft.com/office/word/2010/wordprocessingShape" xmlns:wpg="http://schemas.microsoft.com/office/word/2010/wordprocessingGroup" xmlns:mc="http://schemas.openxmlformats.org/markup-compatibility/2006" xmlns:wp14="http://schemas.microsoft.com/office/word/2010/wordprocessingDrawing" xmlns:w14="http://schemas.microsoft.com/office/word/2010/wordml" xmlns:w15="http://schemas.microsoft.com/office/word/2012/wordml" mc:Ignorable="w14 wp14 w15">
   <w:p>
     <w:pPr>
       <w:pStyle w:val="Normal"/>
@@ -13988,7 +14022,7 @@
     </w:r>
     <w:r>
       <w:rPr/>
-      <w:instrText> PAGE </w:instrText>
+      <w:instrText xml:space="preserve"> PAGE </w:instrText>
     </w:r>
     <w:r>
       <w:rPr/>
@@ -13996,7 +14030,7 @@
     </w:r>
     <w:r>
       <w:rPr/>
-      <w:t>14</w:t>
+      <w:t>1</w:t>
     </w:r>
     <w:r>
       <w:rPr/>
@@ -14027,7 +14061,7 @@
 </file>
 
 <file path=word/header1.xml><?xml version="1.0" encoding="utf-8"?>
-<w:hdr xmlns:o="urn:schemas-microsoft-com:office:office" xmlns:r="http://schemas.openxmlformats.org/officeDocument/2006/relationships" xmlns:v="urn:schemas-microsoft-com:vml" xmlns:w="http://schemas.openxmlformats.org/wordprocessingml/2006/main" xmlns:w10="urn:schemas-microsoft-com:office:word" xmlns:wp="http://schemas.openxmlformats.org/drawingml/2006/wordprocessingDrawing" xmlns:wps="http://schemas.microsoft.com/office/word/2010/wordprocessingShape" xmlns:wpg="http://schemas.microsoft.com/office/word/2010/wordprocessingGroup" xmlns:mc="http://schemas.openxmlformats.org/markup-compatibility/2006" xmlns:wp14="http://schemas.microsoft.com/office/word/2010/wordprocessingDrawing" xmlns:w14="http://schemas.microsoft.com/office/word/2010/wordml" mc:Ignorable="w14 wp14">
+<w:hdr xmlns:o="urn:schemas-microsoft-com:office:office" xmlns:r="http://schemas.openxmlformats.org/officeDocument/2006/relationships" xmlns:v="urn:schemas-microsoft-com:vml" xmlns:w="http://schemas.openxmlformats.org/wordprocessingml/2006/main" xmlns:w10="urn:schemas-microsoft-com:office:word" xmlns:wp="http://schemas.openxmlformats.org/drawingml/2006/wordprocessingDrawing" xmlns:wps="http://schemas.microsoft.com/office/word/2010/wordprocessingShape" xmlns:wpg="http://schemas.microsoft.com/office/word/2010/wordprocessingGroup" xmlns:mc="http://schemas.openxmlformats.org/markup-compatibility/2006" xmlns:wp14="http://schemas.microsoft.com/office/word/2010/wordprocessingDrawing" xmlns:w14="http://schemas.microsoft.com/office/word/2010/wordml" xmlns:w15="http://schemas.microsoft.com/office/word/2012/wordml" mc:Ignorable="w14 wp14 w15">
   <w:p>
     <w:pPr>
       <w:pStyle w:val="Normal"/>
@@ -14040,7 +14074,7 @@
     </w:pPr>
     <w:r>
       <w:drawing>
-        <wp:anchor behindDoc="1" distT="0" distB="0" distL="114300" distR="114300" simplePos="0" locked="0" layoutInCell="1" allowOverlap="1" relativeHeight="20">
+        <wp:anchor behindDoc="0" distT="0" distB="0" distL="114300" distR="114300" simplePos="0" locked="0" layoutInCell="0" allowOverlap="1" relativeHeight="21">
           <wp:simplePos x="0" y="0"/>
           <wp:positionH relativeFrom="page">
             <wp:posOffset>63500</wp:posOffset>
@@ -14090,14 +14124,7 @@
         <w:sz w:val="32"/>
         <w:szCs w:val="32"/>
       </w:rPr>
-      <w:t>L</w:t>
-    </w:r>
-    <w:r>
-      <w:rPr>
-        <w:sz w:val="32"/>
-        <w:szCs w:val="32"/>
-      </w:rPr>
-      <w:t xml:space="preserve">aurea Triennale in informatica - Università di Salerno Corso di </w:t>
+      <w:t xml:space="preserve">Laurea Triennale in informatica - Università di Salerno Corso di </w:t>
     </w:r>
     <w:r>
       <w:rPr>
@@ -14137,7 +14164,7 @@
 </file>
 
 <file path=word/numbering.xml><?xml version="1.0" encoding="utf-8"?>
-<w:numbering xmlns:w="http://schemas.openxmlformats.org/wordprocessingml/2006/main" xmlns:o="urn:schemas-microsoft-com:office:office" xmlns:r="http://schemas.openxmlformats.org/officeDocument/2006/relationships" xmlns:v="urn:schemas-microsoft-com:vml">
+<w:numbering xmlns:w="http://schemas.openxmlformats.org/wordprocessingml/2006/main" xmlns:o="urn:schemas-microsoft-com:office:office" xmlns:r="http://schemas.openxmlformats.org/officeDocument/2006/relationships" xmlns:v="urn:schemas-microsoft-com:vml" xmlns:mc="http://schemas.openxmlformats.org/markup-compatibility/2006" xmlns:w14="http://schemas.microsoft.com/office/word/2010/wordml" mc:Ignorable="w14">
   <w:abstractNum w:abstractNumId="1">
     <w:lvl w:ilvl="0">
       <w:start w:val="1"/>
@@ -14561,6 +14588,7 @@
         </w:tabs>
         <w:ind w:left="720" w:hanging="360"/>
       </w:pPr>
+      <w:rPr/>
     </w:lvl>
     <w:lvl w:ilvl="1">
       <w:start w:val="1"/>
@@ -14588,6 +14616,7 @@
         </w:tabs>
         <w:ind w:left="2136" w:hanging="1080"/>
       </w:pPr>
+      <w:rPr/>
     </w:lvl>
     <w:lvl w:ilvl="3">
       <w:start w:val="1"/>
@@ -14600,6 +14629,7 @@
         </w:tabs>
         <w:ind w:left="2484" w:hanging="1080"/>
       </w:pPr>
+      <w:rPr/>
     </w:lvl>
     <w:lvl w:ilvl="4">
       <w:start w:val="1"/>
@@ -14612,6 +14642,7 @@
         </w:tabs>
         <w:ind w:left="3192" w:hanging="1440"/>
       </w:pPr>
+      <w:rPr/>
     </w:lvl>
     <w:lvl w:ilvl="5">
       <w:start w:val="1"/>
@@ -14624,6 +14655,7 @@
         </w:tabs>
         <w:ind w:left="3900" w:hanging="1800"/>
       </w:pPr>
+      <w:rPr/>
     </w:lvl>
     <w:lvl w:ilvl="6">
       <w:start w:val="1"/>
@@ -14636,6 +14668,7 @@
         </w:tabs>
         <w:ind w:left="4608" w:hanging="2160"/>
       </w:pPr>
+      <w:rPr/>
     </w:lvl>
     <w:lvl w:ilvl="7">
       <w:start w:val="1"/>
@@ -14648,6 +14681,7 @@
         </w:tabs>
         <w:ind w:left="5316" w:hanging="2520"/>
       </w:pPr>
+      <w:rPr/>
     </w:lvl>
     <w:lvl w:ilvl="8">
       <w:start w:val="1"/>
@@ -14660,6 +14694,7 @@
         </w:tabs>
         <w:ind w:left="5664" w:hanging="2520"/>
       </w:pPr>
+      <w:rPr/>
     </w:lvl>
   </w:abstractNum>
   <w:abstractNum w:abstractNumId="5">
@@ -15353,7 +15388,7 @@
       <w:lang w:val="it-IT" w:eastAsia="it-IT" w:bidi="ar-SA"/>
     </w:rPr>
   </w:style>
-  <w:style w:type="paragraph" w:styleId="Heading1">
+  <w:style w:type="paragraph" w:styleId="Titolo1">
     <w:name w:val="Heading 1"/>
     <w:basedOn w:val="Normal"/>
     <w:next w:val="Normal"/>
@@ -15374,7 +15409,7 @@
       <w:szCs w:val="32"/>
     </w:rPr>
   </w:style>
-  <w:style w:type="paragraph" w:styleId="Heading2">
+  <w:style w:type="paragraph" w:styleId="Titolo2">
     <w:name w:val="Heading 2"/>
     <w:basedOn w:val="Normal"/>
     <w:next w:val="Normal"/>
@@ -15396,7 +15431,7 @@
       <w:szCs w:val="26"/>
     </w:rPr>
   </w:style>
-  <w:style w:type="paragraph" w:styleId="Heading3">
+  <w:style w:type="paragraph" w:styleId="Titolo3">
     <w:name w:val="Heading 3"/>
     <w:basedOn w:val="Normal"/>
     <w:next w:val="Normal"/>
@@ -15414,7 +15449,7 @@
       <w:b/>
     </w:rPr>
   </w:style>
-  <w:style w:type="paragraph" w:styleId="Heading4">
+  <w:style w:type="paragraph" w:styleId="Titolo4">
     <w:name w:val="Heading 4"/>
     <w:basedOn w:val="Normal"/>
     <w:next w:val="Normal"/>
@@ -15434,7 +15469,7 @@
       <w:szCs w:val="24"/>
     </w:rPr>
   </w:style>
-  <w:style w:type="paragraph" w:styleId="Heading5">
+  <w:style w:type="paragraph" w:styleId="Titolo5">
     <w:name w:val="Heading 5"/>
     <w:basedOn w:val="Normal"/>
     <w:next w:val="Normal"/>
@@ -15454,7 +15489,7 @@
       <w:szCs w:val="22"/>
     </w:rPr>
   </w:style>
-  <w:style w:type="paragraph" w:styleId="Heading6">
+  <w:style w:type="paragraph" w:styleId="Titolo6">
     <w:name w:val="Heading 6"/>
     <w:basedOn w:val="Normal"/>
     <w:next w:val="Normal"/>
@@ -15534,7 +15569,7 @@
       <w:szCs w:val="26"/>
     </w:rPr>
   </w:style>
-  <w:style w:type="character" w:styleId="InternetLink">
+  <w:style w:type="character" w:styleId="CollegamentoInternet">
     <w:name w:val="Hyperlink"/>
     <w:basedOn w:val="DefaultParagraphFont"/>
     <w:uiPriority w:val="99"/>
@@ -15550,27 +15585,22 @@
     <w:qFormat/>
     <w:rPr/>
   </w:style>
-  <w:style w:type="character" w:styleId="IndexLink">
-    <w:name w:val="Index Link"/>
-    <w:qFormat/>
-    <w:rPr/>
-  </w:style>
-  <w:style w:type="paragraph" w:styleId="Heading">
-    <w:name w:val="Heading"/>
+  <w:style w:type="paragraph" w:styleId="Titolo">
+    <w:name w:val="Titolo"/>
     <w:basedOn w:val="Normal"/>
-    <w:next w:val="TextBody"/>
+    <w:next w:val="Corpodeltesto"/>
     <w:qFormat/>
     <w:pPr>
       <w:keepNext w:val="true"/>
       <w:spacing w:before="240" w:after="120"/>
     </w:pPr>
     <w:rPr>
-      <w:rFonts w:ascii="Liberation Sans" w:hAnsi="Liberation Sans" w:eastAsia="Noto Sans CJK SC" w:cs="FreeSans"/>
+      <w:rFonts w:ascii="Liberation Sans" w:hAnsi="Liberation Sans" w:eastAsia="Noto Sans CJK SC" w:cs="Lohit Devanagari"/>
       <w:sz w:val="28"/>
       <w:szCs w:val="28"/>
     </w:rPr>
   </w:style>
-  <w:style w:type="paragraph" w:styleId="TextBody">
+  <w:style w:type="paragraph" w:styleId="Corpodeltesto">
     <w:name w:val="Body Text"/>
     <w:basedOn w:val="Normal"/>
     <w:pPr>
@@ -15578,15 +15608,15 @@
     </w:pPr>
     <w:rPr/>
   </w:style>
-  <w:style w:type="paragraph" w:styleId="List">
+  <w:style w:type="paragraph" w:styleId="Elenco">
     <w:name w:val="List"/>
-    <w:basedOn w:val="TextBody"/>
+    <w:basedOn w:val="Corpodeltesto"/>
     <w:pPr/>
     <w:rPr>
       <w:rFonts w:cs="Lohit Devanagari"/>
     </w:rPr>
   </w:style>
-  <w:style w:type="paragraph" w:styleId="Caption">
+  <w:style w:type="paragraph" w:styleId="Didascalia">
     <w:name w:val="Caption"/>
     <w:basedOn w:val="Normal"/>
     <w:qFormat/>
@@ -15602,32 +15632,6 @@
       <w:szCs w:val="24"/>
     </w:rPr>
   </w:style>
-  <w:style w:type="paragraph" w:styleId="Index">
-    <w:name w:val="Index"/>
-    <w:basedOn w:val="Normal"/>
-    <w:qFormat/>
-    <w:pPr>
-      <w:suppressLineNumbers/>
-    </w:pPr>
-    <w:rPr>
-      <w:rFonts w:cs="FreeSans"/>
-    </w:rPr>
-  </w:style>
-  <w:style w:type="paragraph" w:styleId="Titolo">
-    <w:name w:val="Titolo"/>
-    <w:basedOn w:val="Normal"/>
-    <w:next w:val="TextBody"/>
-    <w:qFormat/>
-    <w:pPr>
-      <w:keepNext w:val="true"/>
-      <w:spacing w:before="240" w:after="120"/>
-    </w:pPr>
-    <w:rPr>
-      <w:rFonts w:ascii="Liberation Sans" w:hAnsi="Liberation Sans" w:eastAsia="Noto Sans CJK SC" w:cs="Lohit Devanagari"/>
-      <w:sz w:val="28"/>
-      <w:szCs w:val="28"/>
-    </w:rPr>
-  </w:style>
   <w:style w:type="paragraph" w:styleId="Indice">
     <w:name w:val="Indice"/>
     <w:basedOn w:val="Normal"/>
@@ -15640,7 +15644,7 @@
       <w:lang w:val="zxx" w:eastAsia="zxx" w:bidi="zxx"/>
     </w:rPr>
   </w:style>
-  <w:style w:type="paragraph" w:styleId="Title">
+  <w:style w:type="paragraph" w:styleId="Titoloprincipale">
     <w:name w:val="Title"/>
     <w:basedOn w:val="Normal"/>
     <w:next w:val="Normal"/>
@@ -15664,14 +15668,7 @@
     <w:pPr/>
     <w:rPr/>
   </w:style>
-  <w:style w:type="paragraph" w:styleId="HeaderandFooter">
-    <w:name w:val="Header and Footer"/>
-    <w:basedOn w:val="Normal"/>
-    <w:qFormat/>
-    <w:pPr/>
-    <w:rPr/>
-  </w:style>
-  <w:style w:type="paragraph" w:styleId="Header">
+  <w:style w:type="paragraph" w:styleId="Intestazione">
     <w:name w:val="Header"/>
     <w:basedOn w:val="Normal"/>
     <w:link w:val="IntestazioneCarattere"/>
@@ -15687,7 +15684,7 @@
     </w:pPr>
     <w:rPr/>
   </w:style>
-  <w:style w:type="paragraph" w:styleId="Footer">
+  <w:style w:type="paragraph" w:styleId="Pidipagina">
     <w:name w:val="Footer"/>
     <w:basedOn w:val="Normal"/>
     <w:link w:val="PidipaginaCarattere"/>
@@ -15703,15 +15700,15 @@
     </w:pPr>
     <w:rPr/>
   </w:style>
-  <w:style w:type="paragraph" w:styleId="IndexHeading">
+  <w:style w:type="paragraph" w:styleId="Titoloindiceanalitico">
     <w:name w:val="Index Heading"/>
     <w:basedOn w:val="Titolo"/>
     <w:pPr/>
     <w:rPr/>
   </w:style>
-  <w:style w:type="paragraph" w:styleId="TOCHeading">
+  <w:style w:type="paragraph" w:styleId="Titoloindice">
     <w:name w:val="TOC Heading"/>
-    <w:basedOn w:val="Heading1"/>
+    <w:basedOn w:val="Titolo1"/>
     <w:next w:val="Normal"/>
     <w:uiPriority w:val="39"/>
     <w:unhideWhenUsed/>
@@ -15727,7 +15724,7 @@
       <w:szCs w:val="28"/>
     </w:rPr>
   </w:style>
-  <w:style w:type="paragraph" w:styleId="Contents1">
+  <w:style w:type="paragraph" w:styleId="Indice1">
     <w:name w:val="TOC 1"/>
     <w:basedOn w:val="Normal"/>
     <w:next w:val="Normal"/>
@@ -15746,7 +15743,7 @@
       <w:iCs/>
     </w:rPr>
   </w:style>
-  <w:style w:type="paragraph" w:styleId="Contents2">
+  <w:style w:type="paragraph" w:styleId="Indice2">
     <w:name w:val="TOC 2"/>
     <w:basedOn w:val="Normal"/>
     <w:next w:val="Normal"/>
@@ -15766,7 +15763,7 @@
       <w:szCs w:val="22"/>
     </w:rPr>
   </w:style>
-  <w:style w:type="paragraph" w:styleId="Contents3">
+  <w:style w:type="paragraph" w:styleId="Indice3">
     <w:name w:val="TOC 3"/>
     <w:basedOn w:val="Normal"/>
     <w:next w:val="Normal"/>
@@ -15784,7 +15781,7 @@
       <w:szCs w:val="20"/>
     </w:rPr>
   </w:style>
-  <w:style w:type="paragraph" w:styleId="Contents4">
+  <w:style w:type="paragraph" w:styleId="Indice4">
     <w:name w:val="TOC 4"/>
     <w:basedOn w:val="Normal"/>
     <w:next w:val="Normal"/>
@@ -15802,7 +15799,7 @@
       <w:szCs w:val="20"/>
     </w:rPr>
   </w:style>
-  <w:style w:type="paragraph" w:styleId="Contents5">
+  <w:style w:type="paragraph" w:styleId="Indice5">
     <w:name w:val="TOC 5"/>
     <w:basedOn w:val="Normal"/>
     <w:next w:val="Normal"/>
@@ -15820,7 +15817,7 @@
       <w:szCs w:val="20"/>
     </w:rPr>
   </w:style>
-  <w:style w:type="paragraph" w:styleId="Contents6">
+  <w:style w:type="paragraph" w:styleId="Indice6">
     <w:name w:val="TOC 6"/>
     <w:basedOn w:val="Normal"/>
     <w:next w:val="Normal"/>
@@ -15838,7 +15835,7 @@
       <w:szCs w:val="20"/>
     </w:rPr>
   </w:style>
-  <w:style w:type="paragraph" w:styleId="Contents7">
+  <w:style w:type="paragraph" w:styleId="Indice7">
     <w:name w:val="TOC 7"/>
     <w:basedOn w:val="Normal"/>
     <w:next w:val="Normal"/>
@@ -15856,7 +15853,7 @@
       <w:szCs w:val="20"/>
     </w:rPr>
   </w:style>
-  <w:style w:type="paragraph" w:styleId="Contents8">
+  <w:style w:type="paragraph" w:styleId="Indice8">
     <w:name w:val="TOC 8"/>
     <w:basedOn w:val="Normal"/>
     <w:next w:val="Normal"/>
@@ -15874,7 +15871,7 @@
       <w:szCs w:val="20"/>
     </w:rPr>
   </w:style>
-  <w:style w:type="paragraph" w:styleId="Contents9">
+  <w:style w:type="paragraph" w:styleId="Indice9">
     <w:name w:val="TOC 9"/>
     <w:basedOn w:val="Normal"/>
     <w:next w:val="Normal"/>
@@ -15921,7 +15918,7 @@
       <w:sz w:val="24"/>
     </w:rPr>
   </w:style>
-  <w:style w:type="paragraph" w:styleId="Subtitle">
+  <w:style w:type="paragraph" w:styleId="Sottotitolo">
     <w:name w:val="Subtitle"/>
     <w:basedOn w:val="Normal"/>
     <w:next w:val="Normal"/>

</xml_diff>

<commit_message>
aggiunti class diagram ristrutturato e non
</commit_message>
<xml_diff>
--- a/Documentazione/SDDHAPPYFIELDS.docx
+++ b/Documentazione/SDDHAPPYFIELDS.docx
@@ -1814,8 +1814,8 @@
         <w:tblLook w:val="04a0" w:noHBand="0" w:noVBand="1" w:firstColumn="1" w:lastRow="0" w:lastColumn="0" w:firstRow="1"/>
       </w:tblPr>
       <w:tblGrid>
-        <w:gridCol w:w="780"/>
-        <w:gridCol w:w="1823"/>
+        <w:gridCol w:w="779"/>
+        <w:gridCol w:w="1824"/>
         <w:gridCol w:w="3577"/>
         <w:gridCol w:w="1632"/>
         <w:gridCol w:w="1214"/>
@@ -1824,7 +1824,7 @@
         <w:trPr/>
         <w:tc>
           <w:tcPr>
-            <w:tcW w:w="780" w:type="dxa"/>
+            <w:tcW w:w="779" w:type="dxa"/>
             <w:tcBorders>
               <w:top w:val="single" w:sz="8" w:space="0" w:color="000000"/>
               <w:left w:val="single" w:sz="8" w:space="0" w:color="000000"/>
@@ -1856,7 +1856,7 @@
         </w:tc>
         <w:tc>
           <w:tcPr>
-            <w:tcW w:w="1823" w:type="dxa"/>
+            <w:tcW w:w="1824" w:type="dxa"/>
             <w:tcBorders>
               <w:top w:val="single" w:sz="8" w:space="0" w:color="000000"/>
               <w:left w:val="single" w:sz="8" w:space="0" w:color="000000"/>
@@ -1987,7 +1987,7 @@
         <w:trPr/>
         <w:tc>
           <w:tcPr>
-            <w:tcW w:w="780" w:type="dxa"/>
+            <w:tcW w:w="779" w:type="dxa"/>
             <w:tcBorders>
               <w:top w:val="single" w:sz="8" w:space="0" w:color="000000"/>
               <w:left w:val="single" w:sz="8" w:space="0" w:color="000000"/>
@@ -2019,7 +2019,7 @@
         </w:tc>
         <w:tc>
           <w:tcPr>
-            <w:tcW w:w="1823" w:type="dxa"/>
+            <w:tcW w:w="1824" w:type="dxa"/>
             <w:tcBorders>
               <w:top w:val="single" w:sz="8" w:space="0" w:color="000000"/>
               <w:left w:val="single" w:sz="8" w:space="0" w:color="000000"/>
@@ -2210,7 +2210,7 @@
         <w:trPr/>
         <w:tc>
           <w:tcPr>
-            <w:tcW w:w="780" w:type="dxa"/>
+            <w:tcW w:w="779" w:type="dxa"/>
             <w:tcBorders>
               <w:top w:val="single" w:sz="8" w:space="0" w:color="000000"/>
               <w:left w:val="single" w:sz="8" w:space="0" w:color="000000"/>
@@ -2242,7 +2242,7 @@
         </w:tc>
         <w:tc>
           <w:tcPr>
-            <w:tcW w:w="1823" w:type="dxa"/>
+            <w:tcW w:w="1824" w:type="dxa"/>
             <w:tcBorders>
               <w:top w:val="single" w:sz="8" w:space="0" w:color="000000"/>
               <w:left w:val="single" w:sz="8" w:space="0" w:color="000000"/>
@@ -2433,7 +2433,7 @@
         <w:trPr/>
         <w:tc>
           <w:tcPr>
-            <w:tcW w:w="780" w:type="dxa"/>
+            <w:tcW w:w="779" w:type="dxa"/>
             <w:tcBorders>
               <w:top w:val="single" w:sz="8" w:space="0" w:color="000000"/>
               <w:left w:val="single" w:sz="8" w:space="0" w:color="000000"/>
@@ -2465,7 +2465,7 @@
         </w:tc>
         <w:tc>
           <w:tcPr>
-            <w:tcW w:w="1823" w:type="dxa"/>
+            <w:tcW w:w="1824" w:type="dxa"/>
             <w:tcBorders>
               <w:top w:val="single" w:sz="8" w:space="0" w:color="000000"/>
               <w:left w:val="single" w:sz="8" w:space="0" w:color="000000"/>
@@ -2623,7 +2623,7 @@
         <w:trPr/>
         <w:tc>
           <w:tcPr>
-            <w:tcW w:w="780" w:type="dxa"/>
+            <w:tcW w:w="779" w:type="dxa"/>
             <w:tcBorders>
               <w:top w:val="single" w:sz="8" w:space="0" w:color="000000"/>
               <w:left w:val="single" w:sz="8" w:space="0" w:color="000000"/>
@@ -2655,7 +2655,7 @@
         </w:tc>
         <w:tc>
           <w:tcPr>
-            <w:tcW w:w="1823" w:type="dxa"/>
+            <w:tcW w:w="1824" w:type="dxa"/>
             <w:tcBorders>
               <w:top w:val="single" w:sz="8" w:space="0" w:color="000000"/>
               <w:left w:val="single" w:sz="8" w:space="0" w:color="000000"/>
@@ -2806,7 +2806,7 @@
         <w:trPr/>
         <w:tc>
           <w:tcPr>
-            <w:tcW w:w="780" w:type="dxa"/>
+            <w:tcW w:w="779" w:type="dxa"/>
             <w:tcBorders>
               <w:top w:val="single" w:sz="8" w:space="0" w:color="000000"/>
               <w:left w:val="single" w:sz="8" w:space="0" w:color="000000"/>
@@ -2838,7 +2838,7 @@
         </w:tc>
         <w:tc>
           <w:tcPr>
-            <w:tcW w:w="1823" w:type="dxa"/>
+            <w:tcW w:w="1824" w:type="dxa"/>
             <w:tcBorders>
               <w:top w:val="single" w:sz="8" w:space="0" w:color="000000"/>
               <w:left w:val="single" w:sz="8" w:space="0" w:color="000000"/>
@@ -3008,7 +3008,7 @@
         <w:trPr/>
         <w:tc>
           <w:tcPr>
-            <w:tcW w:w="780" w:type="dxa"/>
+            <w:tcW w:w="779" w:type="dxa"/>
             <w:tcBorders>
               <w:top w:val="single" w:sz="8" w:space="0" w:color="000000"/>
               <w:left w:val="single" w:sz="8" w:space="0" w:color="000000"/>
@@ -3040,7 +3040,7 @@
         </w:tc>
         <w:tc>
           <w:tcPr>
-            <w:tcW w:w="1823" w:type="dxa"/>
+            <w:tcW w:w="1824" w:type="dxa"/>
             <w:tcBorders>
               <w:top w:val="single" w:sz="8" w:space="0" w:color="000000"/>
               <w:left w:val="single" w:sz="8" w:space="0" w:color="000000"/>
@@ -3251,7 +3251,7 @@
         <w:trPr/>
         <w:tc>
           <w:tcPr>
-            <w:tcW w:w="780" w:type="dxa"/>
+            <w:tcW w:w="779" w:type="dxa"/>
             <w:tcBorders>
               <w:top w:val="single" w:sz="8" w:space="0" w:color="000000"/>
               <w:left w:val="single" w:sz="8" w:space="0" w:color="000000"/>
@@ -3283,7 +3283,7 @@
         </w:tc>
         <w:tc>
           <w:tcPr>
-            <w:tcW w:w="1823" w:type="dxa"/>
+            <w:tcW w:w="1824" w:type="dxa"/>
             <w:tcBorders>
               <w:top w:val="single" w:sz="8" w:space="0" w:color="000000"/>
               <w:left w:val="single" w:sz="8" w:space="0" w:color="000000"/>
@@ -4918,7 +4918,7 @@
       <w:r>
         <w:rPr/>
         <w:drawing>
-          <wp:anchor behindDoc="0" distT="0" distB="0" distL="0" distR="0" simplePos="0" locked="0" layoutInCell="0" allowOverlap="1" relativeHeight="22">
+          <wp:anchor behindDoc="0" distT="0" distB="0" distL="0" distR="0" simplePos="0" locked="0" layoutInCell="0" allowOverlap="1" relativeHeight="23">
             <wp:simplePos x="0" y="0"/>
             <wp:positionH relativeFrom="column">
               <wp:posOffset>93345</wp:posOffset>
@@ -5613,9 +5613,8 @@
         <w:rPr/>
       </w:pPr>
       <w:r>
-        <w:rPr/>
         <w:drawing>
-          <wp:anchor behindDoc="0" distT="0" distB="0" distL="0" distR="0" simplePos="0" locked="0" layoutInCell="0" allowOverlap="1" relativeHeight="23">
+          <wp:anchor behindDoc="0" distT="0" distB="0" distL="0" distR="0" simplePos="0" locked="0" layoutInCell="0" allowOverlap="1" relativeHeight="24">
             <wp:simplePos x="0" y="0"/>
             <wp:positionH relativeFrom="column">
               <wp:align>center</wp:align>
@@ -5694,14 +5693,162 @@
     </w:p>
     <w:p>
       <w:pPr>
+        <w:pStyle w:val="Normal"/>
+        <w:rPr/>
+      </w:pPr>
+      <w:r>
+        <w:rPr/>
+      </w:r>
+    </w:p>
+    <w:p>
+      <w:pPr>
         <w:pStyle w:val="Titolo2"/>
         <w:ind w:firstLine="720"/>
         <w:rPr/>
       </w:pPr>
+      <w:r>
+        <w:rPr/>
+        <w:t>3.4 Class Diagram ristrutturato</w:t>
+      </w:r>
+    </w:p>
+    <w:p>
+      <w:pPr>
+        <w:pStyle w:val="Normal"/>
+        <w:ind w:firstLine="720"/>
+        <w:rPr/>
+      </w:pPr>
+      <w:r>
+        <w:rPr/>
+        <w:t xml:space="preserve">Di seguito il class diagram ristrutturato, si scegli di migliorare </w:t>
+        <w:tab/>
+        <w:t>la leggibilit</w:t>
+      </w:r>
+      <w:r>
+        <w:rPr>
+          <w:sz w:val="32"/>
+          <w:szCs w:val="32"/>
+        </w:rPr>
+        <w:t xml:space="preserve">à incapsulando i getter ed i setter in una sola </w:t>
+        <w:tab/>
+        <w:t>riga.</w:t>
+      </w:r>
+    </w:p>
+    <w:p>
+      <w:pPr>
+        <w:pStyle w:val="Normal"/>
+        <w:ind w:firstLine="720"/>
+        <w:rPr>
+          <w:sz w:val="32"/>
+          <w:szCs w:val="32"/>
+        </w:rPr>
+      </w:pPr>
+      <w:r>
+        <w:rPr/>
+        <w:drawing>
+          <wp:anchor behindDoc="0" distT="0" distB="0" distL="0" distR="0" simplePos="0" locked="0" layoutInCell="0" allowOverlap="1" relativeHeight="25">
+            <wp:simplePos x="0" y="0"/>
+            <wp:positionH relativeFrom="column">
+              <wp:align>center</wp:align>
+            </wp:positionH>
+            <wp:positionV relativeFrom="paragraph">
+              <wp:posOffset>635</wp:posOffset>
+            </wp:positionV>
+            <wp:extent cx="6120130" cy="6108065"/>
+            <wp:effectExtent l="0" t="0" r="0" b="0"/>
+            <wp:wrapSquare wrapText="largest"/>
+            <wp:docPr id="4" name="Immagine3" descr=""/>
+            <wp:cNvGraphicFramePr>
+              <a:graphicFrameLocks xmlns:a="http://schemas.openxmlformats.org/drawingml/2006/main" noChangeAspect="1"/>
+            </wp:cNvGraphicFramePr>
+            <a:graphic xmlns:a="http://schemas.openxmlformats.org/drawingml/2006/main">
+              <a:graphicData uri="http://schemas.openxmlformats.org/drawingml/2006/picture">
+                <pic:pic xmlns:pic="http://schemas.openxmlformats.org/drawingml/2006/picture">
+                  <pic:nvPicPr>
+                    <pic:cNvPr id="4" name="Immagine3" descr=""/>
+                    <pic:cNvPicPr>
+                      <a:picLocks noChangeAspect="1" noChangeArrowheads="1"/>
+                    </pic:cNvPicPr>
+                  </pic:nvPicPr>
+                  <pic:blipFill>
+                    <a:blip r:embed="rId5"/>
+                    <a:stretch>
+                      <a:fillRect/>
+                    </a:stretch>
+                  </pic:blipFill>
+                  <pic:spPr bwMode="auto">
+                    <a:xfrm>
+                      <a:off x="0" y="0"/>
+                      <a:ext cx="6120130" cy="6108065"/>
+                    </a:xfrm>
+                    <a:prstGeom prst="rect">
+                      <a:avLst/>
+                    </a:prstGeom>
+                  </pic:spPr>
+                </pic:pic>
+              </a:graphicData>
+            </a:graphic>
+          </wp:anchor>
+        </w:drawing>
+      </w:r>
+    </w:p>
+    <w:p>
+      <w:pPr>
+        <w:pStyle w:val="Titolo2"/>
+        <w:ind w:firstLine="720"/>
+        <w:rPr/>
+      </w:pPr>
+      <w:r>
+        <w:rPr/>
+      </w:r>
+    </w:p>
+    <w:p>
+      <w:pPr>
+        <w:pStyle w:val="Titolo2"/>
+        <w:ind w:firstLine="720"/>
+        <w:rPr/>
+      </w:pPr>
+      <w:r>
+        <w:rPr/>
+      </w:r>
+    </w:p>
+    <w:p>
+      <w:pPr>
+        <w:pStyle w:val="Titolo2"/>
+        <w:ind w:firstLine="720"/>
+        <w:rPr/>
+      </w:pPr>
+      <w:r>
+        <w:rPr/>
+      </w:r>
+    </w:p>
+    <w:p>
+      <w:pPr>
+        <w:pStyle w:val="Titolo2"/>
+        <w:ind w:firstLine="720"/>
+        <w:rPr/>
+      </w:pPr>
+      <w:r>
+        <w:rPr/>
+      </w:r>
+    </w:p>
+    <w:p>
+      <w:pPr>
+        <w:pStyle w:val="Titolo2"/>
+        <w:ind w:firstLine="720"/>
+        <w:rPr/>
+      </w:pPr>
       <w:bookmarkStart w:id="12" w:name="_Toc122169925"/>
       <w:r>
         <w:rPr/>
-        <w:t>3.4 Gestione dei Dati Persistenti</w:t>
+        <w:t>3.</w:t>
+      </w:r>
+      <w:r>
+        <w:rPr/>
+        <w:t>5</w:t>
+      </w:r>
+      <w:r>
+        <w:rPr/>
+        <w:t xml:space="preserve"> Gestione dei Dati Persistenti</w:t>
       </w:r>
       <w:bookmarkEnd w:id="12"/>
     </w:p>
@@ -5824,7 +5971,15 @@
       <w:bookmarkStart w:id="13" w:name="_Toc122169926"/>
       <w:r>
         <w:rPr/>
-        <w:t>3.5 Controllo degli Accessi e Sicurezza</w:t>
+        <w:t>3.</w:t>
+      </w:r>
+      <w:r>
+        <w:rPr/>
+        <w:t>6</w:t>
+      </w:r>
+      <w:r>
+        <w:rPr/>
+        <w:t xml:space="preserve"> Controllo degli Accessi e Sicurezza</w:t>
       </w:r>
       <w:bookmarkEnd w:id="13"/>
     </w:p>
@@ -6732,7 +6887,15 @@
       <w:bookmarkEnd w:id="17"/>
       <w:r>
         <w:rPr/>
-        <w:t>3.6 Controllo Globale del Software</w:t>
+        <w:t>3.</w:t>
+      </w:r>
+      <w:r>
+        <w:rPr/>
+        <w:t>7</w:t>
+      </w:r>
+      <w:r>
+        <w:rPr/>
+        <w:t xml:space="preserve"> Controllo Globale del Software</w:t>
       </w:r>
       <w:bookmarkEnd w:id="16"/>
     </w:p>
@@ -6795,7 +6958,15 @@
       <w:bookmarkEnd w:id="21"/>
       <w:r>
         <w:rPr/>
-        <w:t>3.7 Condizioni Limite</w:t>
+        <w:t>3.</w:t>
+      </w:r>
+      <w:r>
+        <w:rPr/>
+        <w:t>8</w:t>
+      </w:r>
+      <w:r>
+        <w:rPr/>
+        <w:t xml:space="preserve"> Condizioni Limite</w:t>
       </w:r>
       <w:bookmarkEnd w:id="20"/>
     </w:p>
@@ -7012,7 +7183,7 @@
             </w:pPr>
             <w:r>
               <w:rPr>
-                <w:color w:val="000000" w:themeColor="text1"/>
+                <w:color w:val="000000"/>
               </w:rPr>
             </w:r>
           </w:p>
@@ -7040,7 +7211,7 @@
             </w:pPr>
             <w:r>
               <w:rPr>
-                <w:color w:val="000000" w:themeColor="text1"/>
+                <w:color w:val="000000"/>
               </w:rPr>
             </w:r>
           </w:p>
@@ -7128,7 +7299,7 @@
             </w:pPr>
             <w:r>
               <w:rPr>
-                <w:color w:val="000000" w:themeColor="text1"/>
+                <w:color w:val="000000"/>
               </w:rPr>
             </w:r>
           </w:p>
@@ -7156,7 +7327,7 @@
             </w:pPr>
             <w:r>
               <w:rPr>
-                <w:color w:val="000000" w:themeColor="text1"/>
+                <w:color w:val="000000"/>
               </w:rPr>
             </w:r>
           </w:p>
@@ -8386,7 +8557,7 @@
             </w:pPr>
             <w:r>
               <w:rPr>
-                <w:color w:val="000000" w:themeColor="text1"/>
+                <w:color w:val="000000"/>
               </w:rPr>
             </w:r>
           </w:p>
@@ -8414,7 +8585,7 @@
             </w:pPr>
             <w:r>
               <w:rPr>
-                <w:color w:val="000000" w:themeColor="text1"/>
+                <w:color w:val="000000"/>
               </w:rPr>
             </w:r>
           </w:p>
@@ -8502,7 +8673,7 @@
             </w:pPr>
             <w:r>
               <w:rPr>
-                <w:color w:val="000000" w:themeColor="text1"/>
+                <w:color w:val="000000"/>
               </w:rPr>
             </w:r>
           </w:p>
@@ -8530,7 +8701,7 @@
             </w:pPr>
             <w:r>
               <w:rPr>
-                <w:color w:val="000000" w:themeColor="text1"/>
+                <w:color w:val="000000"/>
               </w:rPr>
             </w:r>
           </w:p>
@@ -9750,7 +9921,7 @@
             </w:pPr>
             <w:r>
               <w:rPr>
-                <w:color w:val="000000" w:themeColor="text1"/>
+                <w:color w:val="000000"/>
               </w:rPr>
             </w:r>
           </w:p>
@@ -9778,7 +9949,7 @@
             </w:pPr>
             <w:r>
               <w:rPr>
-                <w:color w:val="000000" w:themeColor="text1"/>
+                <w:color w:val="000000"/>
               </w:rPr>
             </w:r>
           </w:p>
@@ -9866,7 +10037,7 @@
             </w:pPr>
             <w:r>
               <w:rPr>
-                <w:color w:val="000000" w:themeColor="text1"/>
+                <w:color w:val="000000"/>
               </w:rPr>
             </w:r>
           </w:p>
@@ -9894,7 +10065,7 @@
             </w:pPr>
             <w:r>
               <w:rPr>
-                <w:color w:val="000000" w:themeColor="text1"/>
+                <w:color w:val="000000"/>
               </w:rPr>
             </w:r>
           </w:p>
@@ -10679,7 +10850,7 @@
             </w:pPr>
             <w:r>
               <w:rPr>
-                <w:color w:val="000000" w:themeColor="text1"/>
+                <w:color w:val="000000"/>
               </w:rPr>
             </w:r>
           </w:p>
@@ -10707,7 +10878,7 @@
             </w:pPr>
             <w:r>
               <w:rPr>
-                <w:color w:val="000000" w:themeColor="text1"/>
+                <w:color w:val="000000"/>
               </w:rPr>
             </w:r>
           </w:p>
@@ -10795,7 +10966,7 @@
             </w:pPr>
             <w:r>
               <w:rPr>
-                <w:color w:val="000000" w:themeColor="text1"/>
+                <w:color w:val="000000"/>
               </w:rPr>
             </w:r>
           </w:p>
@@ -10823,7 +10994,7 @@
             </w:pPr>
             <w:r>
               <w:rPr>
-                <w:color w:val="000000" w:themeColor="text1"/>
+                <w:color w:val="000000"/>
               </w:rPr>
             </w:r>
           </w:p>
@@ -13753,15 +13924,15 @@
         <w:tblLook w:val="0600" w:noHBand="1" w:noVBand="1" w:firstColumn="0" w:lastRow="0" w:lastColumn="0" w:firstRow="0"/>
       </w:tblPr>
       <w:tblGrid>
-        <w:gridCol w:w="3192"/>
+        <w:gridCol w:w="3191"/>
         <w:gridCol w:w="3195"/>
-        <w:gridCol w:w="3663"/>
+        <w:gridCol w:w="3664"/>
       </w:tblGrid>
       <w:tr>
         <w:trPr/>
         <w:tc>
           <w:tcPr>
-            <w:tcW w:w="3192" w:type="dxa"/>
+            <w:tcW w:w="3191" w:type="dxa"/>
             <w:tcBorders>
               <w:top w:val="single" w:sz="8" w:space="0" w:color="000000"/>
               <w:left w:val="single" w:sz="8" w:space="0" w:color="000000"/>
@@ -13809,7 +13980,7 @@
         </w:tc>
         <w:tc>
           <w:tcPr>
-            <w:tcW w:w="3663" w:type="dxa"/>
+            <w:tcW w:w="3664" w:type="dxa"/>
             <w:tcBorders>
               <w:top w:val="single" w:sz="8" w:space="0" w:color="000000"/>
               <w:left w:val="single" w:sz="8" w:space="0" w:color="000000"/>
@@ -13836,7 +14007,7 @@
         <w:trPr/>
         <w:tc>
           <w:tcPr>
-            <w:tcW w:w="3192" w:type="dxa"/>
+            <w:tcW w:w="3191" w:type="dxa"/>
             <w:tcBorders>
               <w:top w:val="single" w:sz="8" w:space="0" w:color="000000"/>
               <w:left w:val="single" w:sz="8" w:space="0" w:color="000000"/>
@@ -13882,7 +14053,7 @@
         </w:tc>
         <w:tc>
           <w:tcPr>
-            <w:tcW w:w="3663" w:type="dxa"/>
+            <w:tcW w:w="3664" w:type="dxa"/>
             <w:tcBorders>
               <w:top w:val="single" w:sz="8" w:space="0" w:color="000000"/>
               <w:left w:val="single" w:sz="8" w:space="0" w:color="000000"/>
@@ -13908,7 +14079,7 @@
         <w:trPr/>
         <w:tc>
           <w:tcPr>
-            <w:tcW w:w="3192" w:type="dxa"/>
+            <w:tcW w:w="3191" w:type="dxa"/>
             <w:tcBorders>
               <w:top w:val="single" w:sz="8" w:space="0" w:color="000000"/>
               <w:left w:val="single" w:sz="8" w:space="0" w:color="000000"/>
@@ -13954,7 +14125,7 @@
         </w:tc>
         <w:tc>
           <w:tcPr>
-            <w:tcW w:w="3663" w:type="dxa"/>
+            <w:tcW w:w="3664" w:type="dxa"/>
             <w:tcBorders>
               <w:top w:val="single" w:sz="8" w:space="0" w:color="000000"/>
               <w:left w:val="single" w:sz="8" w:space="0" w:color="000000"/>
@@ -13987,8 +14158,8 @@
       </w:r>
     </w:p>
     <w:sectPr>
-      <w:headerReference w:type="default" r:id="rId5"/>
-      <w:footerReference w:type="default" r:id="rId6"/>
+      <w:headerReference w:type="default" r:id="rId6"/>
+      <w:footerReference w:type="default" r:id="rId7"/>
       <w:type w:val="nextPage"/>
       <w:pgSz w:w="11906" w:h="16838"/>
       <w:pgMar w:left="1134" w:right="1134" w:gutter="0" w:header="708" w:top="1417" w:footer="708" w:bottom="1134"/>
@@ -14030,7 +14201,7 @@
     </w:r>
     <w:r>
       <w:rPr/>
-      <w:t>1</w:t>
+      <w:t>10</w:t>
     </w:r>
     <w:r>
       <w:rPr/>
@@ -14074,7 +14245,7 @@
     </w:pPr>
     <w:r>
       <w:drawing>
-        <wp:anchor behindDoc="0" distT="0" distB="0" distL="114300" distR="114300" simplePos="0" locked="0" layoutInCell="0" allowOverlap="1" relativeHeight="21">
+        <wp:anchor behindDoc="1" distT="0" distB="0" distL="114300" distR="114300" simplePos="0" locked="0" layoutInCell="0" allowOverlap="1" relativeHeight="22">
           <wp:simplePos x="0" y="0"/>
           <wp:positionH relativeFrom="page">
             <wp:posOffset>63500</wp:posOffset>
@@ -14085,7 +14256,7 @@
           <wp:extent cx="749300" cy="702945"/>
           <wp:effectExtent l="0" t="0" r="0" b="0"/>
           <wp:wrapSquare wrapText="bothSides"/>
-          <wp:docPr id="4" name="image1.jpg" descr=""/>
+          <wp:docPr id="5" name="image1.jpg" descr=""/>
           <wp:cNvGraphicFramePr>
             <a:graphicFrameLocks xmlns:a="http://schemas.openxmlformats.org/drawingml/2006/main" noChangeAspect="1"/>
           </wp:cNvGraphicFramePr>
@@ -14093,7 +14264,7 @@
             <a:graphicData uri="http://schemas.openxmlformats.org/drawingml/2006/picture">
               <pic:pic xmlns:pic="http://schemas.openxmlformats.org/drawingml/2006/picture">
                 <pic:nvPicPr>
-                  <pic:cNvPr id="4" name="image1.jpg" descr=""/>
+                  <pic:cNvPr id="5" name="image1.jpg" descr=""/>
                   <pic:cNvPicPr>
                     <a:picLocks noChangeAspect="1" noChangeArrowheads="1"/>
                   </pic:cNvPicPr>

</xml_diff>

<commit_message>
sistemata leggermente la formattazione di RAD ed SDD, testing di sistema su registrazione andato a buon fine
</commit_message>
<xml_diff>
--- a/Documentazione/SDDHAPPYFIELDS.docx
+++ b/Documentazione/SDDHAPPYFIELDS.docx
@@ -34,7 +34,7 @@
       <w:sdtContent>
         <w:p>
           <w:pPr>
-            <w:pStyle w:val="Indice1"/>
+            <w:pStyle w:val="Contents1"/>
             <w:tabs>
               <w:tab w:val="clear" w:pos="720"/>
               <w:tab w:val="left" w:pos="480" w:leader="none"/>
@@ -57,7 +57,7 @@
           <w:r>
             <w:rPr>
               <w:webHidden/>
-              <w:rStyle w:val="Saltoaindice"/>
+              <w:rStyle w:val="IndexLink"/>
               <w:i w:val="false"/>
               <w:iCs w:val="false"/>
               <w:vanish w:val="false"/>
@@ -68,7 +68,7 @@
           <w:r>
             <w:rPr>
               <w:webHidden/>
-              <w:rStyle w:val="Saltoaindice"/>
+              <w:rStyle w:val="IndexLink"/>
               <w:i w:val="false"/>
               <w:iCs w:val="false"/>
               <w:vanish w:val="false"/>
@@ -80,7 +80,7 @@
             <w:r>
               <w:rPr>
                 <w:webHidden/>
-                <w:rStyle w:val="Saltoaindice"/>
+                <w:rStyle w:val="IndexLink"/>
                 <w:i w:val="false"/>
                 <w:iCs w:val="false"/>
                 <w:vanish w:val="false"/>
@@ -90,7 +90,7 @@
             </w:r>
             <w:r>
               <w:rPr>
-                <w:rStyle w:val="Saltoaindice"/>
+                <w:rStyle w:val="IndexLink"/>
                 <w:rFonts w:eastAsia="" w:cs="" w:cstheme="minorBidi" w:eastAsiaTheme="minorEastAsia"/>
                 <w:b w:val="false"/>
                 <w:bCs w:val="false"/>
@@ -102,7 +102,7 @@
             </w:r>
             <w:r>
               <w:rPr>
-                <w:rStyle w:val="Saltoaindice"/>
+                <w:rStyle w:val="IndexLink"/>
                 <w:i w:val="false"/>
                 <w:iCs w:val="false"/>
                 <w:color w:val="AB7942"/>
@@ -129,7 +129,7 @@
             </w:r>
             <w:r>
               <w:rPr>
-                <w:rStyle w:val="Saltoaindice"/>
+                <w:rStyle w:val="IndexLink"/>
                 <w:i w:val="false"/>
                 <w:iCs w:val="false"/>
                 <w:vanish w:val="false"/>
@@ -148,7 +148,7 @@
         </w:p>
         <w:p>
           <w:pPr>
-            <w:pStyle w:val="Indice2"/>
+            <w:pStyle w:val="Contents2"/>
             <w:tabs>
               <w:tab w:val="left" w:pos="720" w:leader="none"/>
               <w:tab w:val="right" w:pos="9628" w:leader="none"/>
@@ -167,7 +167,7 @@
             <w:r>
               <w:rPr>
                 <w:webHidden/>
-                <w:rStyle w:val="Saltoaindice"/>
+                <w:rStyle w:val="IndexLink"/>
                 <w:rFonts w:cs="Arial" w:ascii="Arial" w:hAnsi="Arial"/>
                 <w:vanish w:val="false"/>
                 <w:color w:val="AB7942"/>
@@ -178,7 +178,7 @@
             </w:r>
             <w:r>
               <w:rPr>
-                <w:rStyle w:val="Saltoaindice"/>
+                <w:rStyle w:val="IndexLink"/>
                 <w:rFonts w:eastAsia="" w:cs="" w:cstheme="minorBidi" w:eastAsiaTheme="minorEastAsia"/>
                 <w:b w:val="false"/>
                 <w:bCs w:val="false"/>
@@ -190,7 +190,7 @@
             </w:r>
             <w:r>
               <w:rPr>
-                <w:rStyle w:val="Saltoaindice"/>
+                <w:rStyle w:val="IndexLink"/>
                 <w:color w:val="AB7942"/>
                 <w:sz w:val="28"/>
                 <w:szCs w:val="28"/>
@@ -217,7 +217,7 @@
             </w:r>
             <w:r>
               <w:rPr>
-                <w:rStyle w:val="Saltoaindice"/>
+                <w:rStyle w:val="IndexLink"/>
                 <w:vanish w:val="false"/>
                 <w:color w:val="AB7942"/>
                 <w:sz w:val="28"/>
@@ -236,7 +236,7 @@
         </w:p>
         <w:p>
           <w:pPr>
-            <w:pStyle w:val="Indice2"/>
+            <w:pStyle w:val="Contents2"/>
             <w:tabs>
               <w:tab w:val="left" w:pos="720" w:leader="none"/>
               <w:tab w:val="right" w:pos="9628" w:leader="none"/>
@@ -255,7 +255,7 @@
             <w:r>
               <w:rPr>
                 <w:webHidden/>
-                <w:rStyle w:val="Saltoaindice"/>
+                <w:rStyle w:val="IndexLink"/>
                 <w:rFonts w:cs="Arial" w:ascii="Arial" w:hAnsi="Arial"/>
                 <w:vanish w:val="false"/>
                 <w:color w:val="AB7942"/>
@@ -266,7 +266,7 @@
             </w:r>
             <w:r>
               <w:rPr>
-                <w:rStyle w:val="Saltoaindice"/>
+                <w:rStyle w:val="IndexLink"/>
                 <w:rFonts w:eastAsia="" w:cs="" w:cstheme="minorBidi" w:eastAsiaTheme="minorEastAsia"/>
                 <w:b w:val="false"/>
                 <w:bCs w:val="false"/>
@@ -278,7 +278,7 @@
             </w:r>
             <w:r>
               <w:rPr>
-                <w:rStyle w:val="Saltoaindice"/>
+                <w:rStyle w:val="IndexLink"/>
                 <w:color w:val="AB7942"/>
                 <w:sz w:val="28"/>
                 <w:szCs w:val="28"/>
@@ -305,7 +305,7 @@
             </w:r>
             <w:r>
               <w:rPr>
-                <w:rStyle w:val="Saltoaindice"/>
+                <w:rStyle w:val="IndexLink"/>
                 <w:vanish w:val="false"/>
                 <w:color w:val="AB7942"/>
                 <w:sz w:val="28"/>
@@ -324,7 +324,7 @@
         </w:p>
         <w:p>
           <w:pPr>
-            <w:pStyle w:val="Indice2"/>
+            <w:pStyle w:val="Contents2"/>
             <w:tabs>
               <w:tab w:val="left" w:pos="720" w:leader="none"/>
               <w:tab w:val="right" w:pos="9628" w:leader="none"/>
@@ -343,7 +343,7 @@
             <w:r>
               <w:rPr>
                 <w:webHidden/>
-                <w:rStyle w:val="Saltoaindice"/>
+                <w:rStyle w:val="IndexLink"/>
                 <w:rFonts w:cs="Arial" w:ascii="Arial" w:hAnsi="Arial"/>
                 <w:vanish w:val="false"/>
                 <w:color w:val="AB7942"/>
@@ -354,7 +354,7 @@
             </w:r>
             <w:r>
               <w:rPr>
-                <w:rStyle w:val="Saltoaindice"/>
+                <w:rStyle w:val="IndexLink"/>
                 <w:rFonts w:eastAsia="" w:cs="" w:cstheme="minorBidi" w:eastAsiaTheme="minorEastAsia"/>
                 <w:b w:val="false"/>
                 <w:bCs w:val="false"/>
@@ -366,7 +366,7 @@
             </w:r>
             <w:r>
               <w:rPr>
-                <w:rStyle w:val="Saltoaindice"/>
+                <w:rStyle w:val="IndexLink"/>
                 <w:color w:val="AB7942"/>
                 <w:sz w:val="28"/>
                 <w:szCs w:val="28"/>
@@ -393,7 +393,7 @@
             </w:r>
             <w:r>
               <w:rPr>
-                <w:rStyle w:val="Saltoaindice"/>
+                <w:rStyle w:val="IndexLink"/>
                 <w:vanish w:val="false"/>
                 <w:color w:val="AB7942"/>
                 <w:sz w:val="28"/>
@@ -412,7 +412,7 @@
         </w:p>
         <w:p>
           <w:pPr>
-            <w:pStyle w:val="Indice2"/>
+            <w:pStyle w:val="Contents2"/>
             <w:tabs>
               <w:tab w:val="left" w:pos="720" w:leader="none"/>
               <w:tab w:val="right" w:pos="9628" w:leader="none"/>
@@ -431,7 +431,7 @@
             <w:r>
               <w:rPr>
                 <w:webHidden/>
-                <w:rStyle w:val="Saltoaindice"/>
+                <w:rStyle w:val="IndexLink"/>
                 <w:rFonts w:cs="Arial" w:ascii="Arial" w:hAnsi="Arial"/>
                 <w:vanish w:val="false"/>
                 <w:color w:val="AB7942"/>
@@ -442,7 +442,7 @@
             </w:r>
             <w:r>
               <w:rPr>
-                <w:rStyle w:val="Saltoaindice"/>
+                <w:rStyle w:val="IndexLink"/>
                 <w:rFonts w:eastAsia="" w:cs="" w:cstheme="minorBidi" w:eastAsiaTheme="minorEastAsia"/>
                 <w:b w:val="false"/>
                 <w:bCs w:val="false"/>
@@ -454,7 +454,7 @@
             </w:r>
             <w:r>
               <w:rPr>
-                <w:rStyle w:val="Saltoaindice"/>
+                <w:rStyle w:val="IndexLink"/>
                 <w:color w:val="AB7942"/>
                 <w:sz w:val="28"/>
                 <w:szCs w:val="28"/>
@@ -481,7 +481,7 @@
             </w:r>
             <w:r>
               <w:rPr>
-                <w:rStyle w:val="Saltoaindice"/>
+                <w:rStyle w:val="IndexLink"/>
                 <w:vanish w:val="false"/>
                 <w:color w:val="AB7942"/>
                 <w:sz w:val="28"/>
@@ -500,7 +500,7 @@
         </w:p>
         <w:p>
           <w:pPr>
-            <w:pStyle w:val="Indice1"/>
+            <w:pStyle w:val="Contents1"/>
             <w:tabs>
               <w:tab w:val="clear" w:pos="720"/>
               <w:tab w:val="left" w:pos="480" w:leader="none"/>
@@ -521,7 +521,7 @@
             <w:r>
               <w:rPr>
                 <w:webHidden/>
-                <w:rStyle w:val="Saltoaindice"/>
+                <w:rStyle w:val="IndexLink"/>
                 <w:i w:val="false"/>
                 <w:iCs w:val="false"/>
                 <w:vanish w:val="false"/>
@@ -531,7 +531,7 @@
             </w:r>
             <w:r>
               <w:rPr>
-                <w:rStyle w:val="Saltoaindice"/>
+                <w:rStyle w:val="IndexLink"/>
                 <w:rFonts w:eastAsia="" w:cs="" w:cstheme="minorBidi" w:eastAsiaTheme="minorEastAsia"/>
                 <w:b w:val="false"/>
                 <w:bCs w:val="false"/>
@@ -543,7 +543,7 @@
             </w:r>
             <w:r>
               <w:rPr>
-                <w:rStyle w:val="Saltoaindice"/>
+                <w:rStyle w:val="IndexLink"/>
                 <w:i w:val="false"/>
                 <w:iCs w:val="false"/>
                 <w:color w:val="AB7942"/>
@@ -570,7 +570,7 @@
             </w:r>
             <w:r>
               <w:rPr>
-                <w:rStyle w:val="Saltoaindice"/>
+                <w:rStyle w:val="IndexLink"/>
                 <w:i w:val="false"/>
                 <w:iCs w:val="false"/>
                 <w:vanish w:val="false"/>
@@ -589,7 +589,7 @@
         </w:p>
         <w:p>
           <w:pPr>
-            <w:pStyle w:val="Indice2"/>
+            <w:pStyle w:val="Contents2"/>
             <w:tabs>
               <w:tab w:val="left" w:pos="720" w:leader="none"/>
               <w:tab w:val="right" w:pos="9628" w:leader="none"/>
@@ -609,7 +609,7 @@
             <w:r>
               <w:rPr>
                 <w:webHidden/>
-                <w:rStyle w:val="Saltoaindice"/>
+                <w:rStyle w:val="IndexLink"/>
                 <w:vanish w:val="false"/>
                 <w:color w:val="AB7942"/>
                 <w:sz w:val="28"/>
@@ -619,7 +619,7 @@
             </w:r>
             <w:r>
               <w:rPr>
-                <w:rStyle w:val="Saltoaindice"/>
+                <w:rStyle w:val="IndexLink"/>
                 <w:rFonts w:eastAsia="" w:cs="" w:cstheme="minorBidi" w:eastAsiaTheme="minorEastAsia"/>
                 <w:b w:val="false"/>
                 <w:bCs w:val="false"/>
@@ -631,7 +631,7 @@
             </w:r>
             <w:r>
               <w:rPr>
-                <w:rStyle w:val="Saltoaindice"/>
+                <w:rStyle w:val="IndexLink"/>
                 <w:color w:val="AB7942"/>
                 <w:sz w:val="28"/>
                 <w:szCs w:val="28"/>
@@ -658,7 +658,7 @@
             </w:r>
             <w:r>
               <w:rPr>
-                <w:rStyle w:val="Saltoaindice"/>
+                <w:rStyle w:val="IndexLink"/>
                 <w:vanish w:val="false"/>
                 <w:color w:val="AB7942"/>
                 <w:sz w:val="28"/>
@@ -677,7 +677,7 @@
         </w:p>
         <w:p>
           <w:pPr>
-            <w:pStyle w:val="Indice2"/>
+            <w:pStyle w:val="Contents2"/>
             <w:tabs>
               <w:tab w:val="clear" w:pos="720"/>
               <w:tab w:val="right" w:pos="9628" w:leader="none"/>
@@ -714,7 +714,7 @@
             <w:r>
               <w:rPr>
                 <w:webHidden/>
-                <w:rStyle w:val="Saltoaindice"/>
+                <w:rStyle w:val="IndexLink"/>
                 <w:vanish w:val="false"/>
                 <w:color w:val="AB7942"/>
                 <w:sz w:val="28"/>
@@ -734,7 +734,7 @@
         </w:p>
         <w:p>
           <w:pPr>
-            <w:pStyle w:val="Indice2"/>
+            <w:pStyle w:val="Contents2"/>
             <w:tabs>
               <w:tab w:val="clear" w:pos="720"/>
               <w:tab w:val="right" w:pos="9628" w:leader="none"/>
@@ -771,7 +771,7 @@
             <w:r>
               <w:rPr>
                 <w:webHidden/>
-                <w:rStyle w:val="Saltoaindice"/>
+                <w:rStyle w:val="IndexLink"/>
                 <w:vanish w:val="false"/>
                 <w:color w:val="AB7942"/>
                 <w:sz w:val="28"/>
@@ -791,7 +791,7 @@
         </w:p>
         <w:p>
           <w:pPr>
-            <w:pStyle w:val="Indice2"/>
+            <w:pStyle w:val="Contents2"/>
             <w:tabs>
               <w:tab w:val="clear" w:pos="720"/>
               <w:tab w:val="right" w:pos="9628" w:leader="none"/>
@@ -828,7 +828,7 @@
             <w:r>
               <w:rPr>
                 <w:webHidden/>
-                <w:rStyle w:val="Saltoaindice"/>
+                <w:rStyle w:val="IndexLink"/>
                 <w:vanish w:val="false"/>
                 <w:color w:val="AB7942"/>
                 <w:sz w:val="28"/>
@@ -848,7 +848,7 @@
         </w:p>
         <w:p>
           <w:pPr>
-            <w:pStyle w:val="Indice2"/>
+            <w:pStyle w:val="Contents2"/>
             <w:tabs>
               <w:tab w:val="clear" w:pos="720"/>
               <w:tab w:val="right" w:pos="9628" w:leader="none"/>
@@ -885,7 +885,7 @@
             <w:r>
               <w:rPr>
                 <w:webHidden/>
-                <w:rStyle w:val="Saltoaindice"/>
+                <w:rStyle w:val="IndexLink"/>
                 <w:vanish w:val="false"/>
                 <w:color w:val="AB7942"/>
                 <w:sz w:val="28"/>
@@ -905,7 +905,7 @@
         </w:p>
         <w:p>
           <w:pPr>
-            <w:pStyle w:val="Indice2"/>
+            <w:pStyle w:val="Contents2"/>
             <w:tabs>
               <w:tab w:val="clear" w:pos="720"/>
               <w:tab w:val="right" w:pos="9628" w:leader="none"/>
@@ -942,7 +942,7 @@
             <w:r>
               <w:rPr>
                 <w:webHidden/>
-                <w:rStyle w:val="Saltoaindice"/>
+                <w:rStyle w:val="IndexLink"/>
                 <w:vanish w:val="false"/>
                 <w:color w:val="AB7942"/>
                 <w:sz w:val="28"/>
@@ -962,7 +962,7 @@
         </w:p>
         <w:p>
           <w:pPr>
-            <w:pStyle w:val="Indice2"/>
+            <w:pStyle w:val="Contents2"/>
             <w:tabs>
               <w:tab w:val="clear" w:pos="720"/>
               <w:tab w:val="right" w:pos="9628" w:leader="none"/>
@@ -999,7 +999,7 @@
             <w:r>
               <w:rPr>
                 <w:webHidden/>
-                <w:rStyle w:val="Saltoaindice"/>
+                <w:rStyle w:val="IndexLink"/>
                 <w:vanish w:val="false"/>
                 <w:color w:val="AB7942"/>
                 <w:sz w:val="28"/>
@@ -1019,7 +1019,7 @@
         </w:p>
         <w:p>
           <w:pPr>
-            <w:pStyle w:val="Indice2"/>
+            <w:pStyle w:val="Contents2"/>
             <w:tabs>
               <w:tab w:val="clear" w:pos="720"/>
               <w:tab w:val="right" w:pos="9628" w:leader="none"/>
@@ -1056,7 +1056,7 @@
             <w:r>
               <w:rPr>
                 <w:webHidden/>
-                <w:rStyle w:val="Saltoaindice"/>
+                <w:rStyle w:val="IndexLink"/>
                 <w:vanish w:val="false"/>
                 <w:color w:val="AB7942"/>
                 <w:sz w:val="28"/>
@@ -1076,7 +1076,7 @@
         </w:p>
         <w:p>
           <w:pPr>
-            <w:pStyle w:val="Indice1"/>
+            <w:pStyle w:val="Contents1"/>
             <w:tabs>
               <w:tab w:val="clear" w:pos="720"/>
               <w:tab w:val="left" w:pos="480" w:leader="none"/>
@@ -1097,7 +1097,7 @@
             <w:r>
               <w:rPr>
                 <w:webHidden/>
-                <w:rStyle w:val="Saltoaindice"/>
+                <w:rStyle w:val="IndexLink"/>
                 <w:i w:val="false"/>
                 <w:iCs w:val="false"/>
                 <w:vanish w:val="false"/>
@@ -1107,7 +1107,7 @@
             </w:r>
             <w:r>
               <w:rPr>
-                <w:rStyle w:val="Saltoaindice"/>
+                <w:rStyle w:val="IndexLink"/>
                 <w:rFonts w:eastAsia="" w:cs="" w:cstheme="minorBidi" w:eastAsiaTheme="minorEastAsia"/>
                 <w:b w:val="false"/>
                 <w:bCs w:val="false"/>
@@ -1119,7 +1119,7 @@
             </w:r>
             <w:r>
               <w:rPr>
-                <w:rStyle w:val="Saltoaindice"/>
+                <w:rStyle w:val="IndexLink"/>
                 <w:i w:val="false"/>
                 <w:iCs w:val="false"/>
                 <w:color w:val="AB7942"/>
@@ -1146,7 +1146,7 @@
             </w:r>
             <w:r>
               <w:rPr>
-                <w:rStyle w:val="Saltoaindice"/>
+                <w:rStyle w:val="IndexLink"/>
                 <w:i w:val="false"/>
                 <w:iCs w:val="false"/>
                 <w:vanish w:val="false"/>
@@ -1164,7 +1164,7 @@
           </w:hyperlink>
           <w:r>
             <w:rPr>
-              <w:rStyle w:val="Saltoaindice"/>
+              <w:rStyle w:val="IndexLink"/>
               <w:i w:val="false"/>
               <w:iCs w:val="false"/>
               <w:vanish w:val="false"/>
@@ -1250,106 +1250,106 @@
     </w:p>
     <w:p>
       <w:pPr>
-        <w:pStyle w:val="Titolo1"/>
-        <w:rPr/>
-      </w:pPr>
-      <w:r>
-        <w:rPr/>
-      </w:r>
-    </w:p>
-    <w:p>
-      <w:pPr>
-        <w:pStyle w:val="Normal"/>
-        <w:rPr/>
-      </w:pPr>
-      <w:r>
-        <w:rPr/>
-      </w:r>
-    </w:p>
-    <w:p>
-      <w:pPr>
-        <w:pStyle w:val="Normal"/>
-        <w:rPr/>
-      </w:pPr>
-      <w:r>
-        <w:rPr/>
-      </w:r>
-    </w:p>
-    <w:p>
-      <w:pPr>
-        <w:pStyle w:val="Normal"/>
-        <w:rPr/>
-      </w:pPr>
-      <w:r>
-        <w:rPr/>
-      </w:r>
-    </w:p>
-    <w:p>
-      <w:pPr>
-        <w:pStyle w:val="Normal"/>
-        <w:rPr/>
-      </w:pPr>
-      <w:r>
-        <w:rPr/>
-      </w:r>
-    </w:p>
-    <w:p>
-      <w:pPr>
-        <w:pStyle w:val="Normal"/>
-        <w:rPr/>
-      </w:pPr>
-      <w:r>
-        <w:rPr/>
-      </w:r>
-    </w:p>
-    <w:p>
-      <w:pPr>
-        <w:pStyle w:val="Normal"/>
-        <w:rPr/>
-      </w:pPr>
-      <w:r>
-        <w:rPr/>
-      </w:r>
-    </w:p>
-    <w:p>
-      <w:pPr>
-        <w:pStyle w:val="Normal"/>
-        <w:rPr/>
-      </w:pPr>
-      <w:r>
-        <w:rPr/>
-      </w:r>
-    </w:p>
-    <w:p>
-      <w:pPr>
-        <w:pStyle w:val="Normal"/>
-        <w:rPr/>
-      </w:pPr>
-      <w:r>
-        <w:rPr/>
-      </w:r>
-    </w:p>
-    <w:p>
-      <w:pPr>
-        <w:pStyle w:val="Normal"/>
-        <w:rPr/>
-      </w:pPr>
-      <w:r>
-        <w:rPr/>
-      </w:r>
-    </w:p>
-    <w:p>
-      <w:pPr>
-        <w:pStyle w:val="Normal"/>
-        <w:rPr/>
-      </w:pPr>
-      <w:r>
-        <w:rPr/>
-      </w:r>
-    </w:p>
-    <w:p>
-      <w:pPr>
-        <w:pStyle w:val="Titolo1"/>
+        <w:pStyle w:val="Heading1"/>
+        <w:rPr/>
+      </w:pPr>
+      <w:r>
+        <w:rPr/>
+      </w:r>
+    </w:p>
+    <w:p>
+      <w:pPr>
+        <w:pStyle w:val="Normal"/>
+        <w:rPr/>
+      </w:pPr>
+      <w:r>
+        <w:rPr/>
+      </w:r>
+    </w:p>
+    <w:p>
+      <w:pPr>
+        <w:pStyle w:val="Normal"/>
+        <w:rPr/>
+      </w:pPr>
+      <w:r>
+        <w:rPr/>
+      </w:r>
+    </w:p>
+    <w:p>
+      <w:pPr>
+        <w:pStyle w:val="Normal"/>
+        <w:rPr/>
+      </w:pPr>
+      <w:r>
+        <w:rPr/>
+      </w:r>
+    </w:p>
+    <w:p>
+      <w:pPr>
+        <w:pStyle w:val="Normal"/>
+        <w:rPr/>
+      </w:pPr>
+      <w:r>
+        <w:rPr/>
+      </w:r>
+    </w:p>
+    <w:p>
+      <w:pPr>
+        <w:pStyle w:val="Normal"/>
+        <w:rPr/>
+      </w:pPr>
+      <w:r>
+        <w:rPr/>
+      </w:r>
+    </w:p>
+    <w:p>
+      <w:pPr>
+        <w:pStyle w:val="Normal"/>
+        <w:rPr/>
+      </w:pPr>
+      <w:r>
+        <w:rPr/>
+      </w:r>
+    </w:p>
+    <w:p>
+      <w:pPr>
+        <w:pStyle w:val="Normal"/>
+        <w:rPr/>
+      </w:pPr>
+      <w:r>
+        <w:rPr/>
+      </w:r>
+    </w:p>
+    <w:p>
+      <w:pPr>
+        <w:pStyle w:val="Normal"/>
+        <w:rPr/>
+      </w:pPr>
+      <w:r>
+        <w:rPr/>
+      </w:r>
+    </w:p>
+    <w:p>
+      <w:pPr>
+        <w:pStyle w:val="Normal"/>
+        <w:rPr/>
+      </w:pPr>
+      <w:r>
+        <w:rPr/>
+      </w:r>
+    </w:p>
+    <w:p>
+      <w:pPr>
+        <w:pStyle w:val="Normal"/>
+        <w:rPr/>
+      </w:pPr>
+      <w:r>
+        <w:rPr/>
+      </w:r>
+    </w:p>
+    <w:p>
+      <w:pPr>
+        <w:pStyle w:val="Heading1"/>
         <w:numPr>
           <w:ilvl w:val="0"/>
           <w:numId w:val="4"/>
@@ -1365,7 +1365,7 @@
     </w:p>
     <w:p>
       <w:pPr>
-        <w:pStyle w:val="Titolo2"/>
+        <w:pStyle w:val="Heading2"/>
         <w:numPr>
           <w:ilvl w:val="1"/>
           <w:numId w:val="4"/>
@@ -1415,7 +1415,7 @@
     </w:p>
     <w:p>
       <w:pPr>
-        <w:pStyle w:val="Titolo2"/>
+        <w:pStyle w:val="Heading2"/>
         <w:numPr>
           <w:ilvl w:val="1"/>
           <w:numId w:val="4"/>
@@ -1814,8 +1814,8 @@
         <w:tblLook w:val="04a0" w:noHBand="0" w:noVBand="1" w:firstColumn="1" w:lastRow="0" w:lastColumn="0" w:firstRow="1"/>
       </w:tblPr>
       <w:tblGrid>
-        <w:gridCol w:w="779"/>
-        <w:gridCol w:w="1824"/>
+        <w:gridCol w:w="778"/>
+        <w:gridCol w:w="1825"/>
         <w:gridCol w:w="3577"/>
         <w:gridCol w:w="1632"/>
         <w:gridCol w:w="1214"/>
@@ -1824,7 +1824,7 @@
         <w:trPr/>
         <w:tc>
           <w:tcPr>
-            <w:tcW w:w="779" w:type="dxa"/>
+            <w:tcW w:w="778" w:type="dxa"/>
             <w:tcBorders>
               <w:top w:val="single" w:sz="8" w:space="0" w:color="000000"/>
               <w:left w:val="single" w:sz="8" w:space="0" w:color="000000"/>
@@ -1856,7 +1856,7 @@
         </w:tc>
         <w:tc>
           <w:tcPr>
-            <w:tcW w:w="1824" w:type="dxa"/>
+            <w:tcW w:w="1825" w:type="dxa"/>
             <w:tcBorders>
               <w:top w:val="single" w:sz="8" w:space="0" w:color="000000"/>
               <w:left w:val="single" w:sz="8" w:space="0" w:color="000000"/>
@@ -1987,7 +1987,7 @@
         <w:trPr/>
         <w:tc>
           <w:tcPr>
-            <w:tcW w:w="779" w:type="dxa"/>
+            <w:tcW w:w="778" w:type="dxa"/>
             <w:tcBorders>
               <w:top w:val="single" w:sz="8" w:space="0" w:color="000000"/>
               <w:left w:val="single" w:sz="8" w:space="0" w:color="000000"/>
@@ -2019,7 +2019,7 @@
         </w:tc>
         <w:tc>
           <w:tcPr>
-            <w:tcW w:w="1824" w:type="dxa"/>
+            <w:tcW w:w="1825" w:type="dxa"/>
             <w:tcBorders>
               <w:top w:val="single" w:sz="8" w:space="0" w:color="000000"/>
               <w:left w:val="single" w:sz="8" w:space="0" w:color="000000"/>
@@ -2210,7 +2210,7 @@
         <w:trPr/>
         <w:tc>
           <w:tcPr>
-            <w:tcW w:w="779" w:type="dxa"/>
+            <w:tcW w:w="778" w:type="dxa"/>
             <w:tcBorders>
               <w:top w:val="single" w:sz="8" w:space="0" w:color="000000"/>
               <w:left w:val="single" w:sz="8" w:space="0" w:color="000000"/>
@@ -2242,7 +2242,7 @@
         </w:tc>
         <w:tc>
           <w:tcPr>
-            <w:tcW w:w="1824" w:type="dxa"/>
+            <w:tcW w:w="1825" w:type="dxa"/>
             <w:tcBorders>
               <w:top w:val="single" w:sz="8" w:space="0" w:color="000000"/>
               <w:left w:val="single" w:sz="8" w:space="0" w:color="000000"/>
@@ -2433,7 +2433,7 @@
         <w:trPr/>
         <w:tc>
           <w:tcPr>
-            <w:tcW w:w="779" w:type="dxa"/>
+            <w:tcW w:w="778" w:type="dxa"/>
             <w:tcBorders>
               <w:top w:val="single" w:sz="8" w:space="0" w:color="000000"/>
               <w:left w:val="single" w:sz="8" w:space="0" w:color="000000"/>
@@ -2465,7 +2465,7 @@
         </w:tc>
         <w:tc>
           <w:tcPr>
-            <w:tcW w:w="1824" w:type="dxa"/>
+            <w:tcW w:w="1825" w:type="dxa"/>
             <w:tcBorders>
               <w:top w:val="single" w:sz="8" w:space="0" w:color="000000"/>
               <w:left w:val="single" w:sz="8" w:space="0" w:color="000000"/>
@@ -2623,7 +2623,7 @@
         <w:trPr/>
         <w:tc>
           <w:tcPr>
-            <w:tcW w:w="779" w:type="dxa"/>
+            <w:tcW w:w="778" w:type="dxa"/>
             <w:tcBorders>
               <w:top w:val="single" w:sz="8" w:space="0" w:color="000000"/>
               <w:left w:val="single" w:sz="8" w:space="0" w:color="000000"/>
@@ -2655,7 +2655,7 @@
         </w:tc>
         <w:tc>
           <w:tcPr>
-            <w:tcW w:w="1824" w:type="dxa"/>
+            <w:tcW w:w="1825" w:type="dxa"/>
             <w:tcBorders>
               <w:top w:val="single" w:sz="8" w:space="0" w:color="000000"/>
               <w:left w:val="single" w:sz="8" w:space="0" w:color="000000"/>
@@ -2806,7 +2806,7 @@
         <w:trPr/>
         <w:tc>
           <w:tcPr>
-            <w:tcW w:w="779" w:type="dxa"/>
+            <w:tcW w:w="778" w:type="dxa"/>
             <w:tcBorders>
               <w:top w:val="single" w:sz="8" w:space="0" w:color="000000"/>
               <w:left w:val="single" w:sz="8" w:space="0" w:color="000000"/>
@@ -2838,7 +2838,7 @@
         </w:tc>
         <w:tc>
           <w:tcPr>
-            <w:tcW w:w="1824" w:type="dxa"/>
+            <w:tcW w:w="1825" w:type="dxa"/>
             <w:tcBorders>
               <w:top w:val="single" w:sz="8" w:space="0" w:color="000000"/>
               <w:left w:val="single" w:sz="8" w:space="0" w:color="000000"/>
@@ -3008,7 +3008,7 @@
         <w:trPr/>
         <w:tc>
           <w:tcPr>
-            <w:tcW w:w="779" w:type="dxa"/>
+            <w:tcW w:w="778" w:type="dxa"/>
             <w:tcBorders>
               <w:top w:val="single" w:sz="8" w:space="0" w:color="000000"/>
               <w:left w:val="single" w:sz="8" w:space="0" w:color="000000"/>
@@ -3040,7 +3040,7 @@
         </w:tc>
         <w:tc>
           <w:tcPr>
-            <w:tcW w:w="1824" w:type="dxa"/>
+            <w:tcW w:w="1825" w:type="dxa"/>
             <w:tcBorders>
               <w:top w:val="single" w:sz="8" w:space="0" w:color="000000"/>
               <w:left w:val="single" w:sz="8" w:space="0" w:color="000000"/>
@@ -3251,7 +3251,7 @@
         <w:trPr/>
         <w:tc>
           <w:tcPr>
-            <w:tcW w:w="779" w:type="dxa"/>
+            <w:tcW w:w="778" w:type="dxa"/>
             <w:tcBorders>
               <w:top w:val="single" w:sz="8" w:space="0" w:color="000000"/>
               <w:left w:val="single" w:sz="8" w:space="0" w:color="000000"/>
@@ -3283,7 +3283,7 @@
         </w:tc>
         <w:tc>
           <w:tcPr>
-            <w:tcW w:w="1824" w:type="dxa"/>
+            <w:tcW w:w="1825" w:type="dxa"/>
             <w:tcBorders>
               <w:top w:val="single" w:sz="8" w:space="0" w:color="000000"/>
               <w:left w:val="single" w:sz="8" w:space="0" w:color="000000"/>
@@ -4056,7 +4056,133 @@
     </w:p>
     <w:p>
       <w:pPr>
-        <w:pStyle w:val="Titolo2"/>
+        <w:pStyle w:val="Normal"/>
+        <w:rPr>
+          <w:b/>
+          <w:b/>
+          <w:sz w:val="32"/>
+          <w:szCs w:val="32"/>
+        </w:rPr>
+      </w:pPr>
+      <w:r>
+        <w:rPr>
+          <w:b/>
+          <w:sz w:val="32"/>
+          <w:szCs w:val="32"/>
+        </w:rPr>
+      </w:r>
+    </w:p>
+    <w:p>
+      <w:pPr>
+        <w:pStyle w:val="Normal"/>
+        <w:rPr>
+          <w:b/>
+          <w:b/>
+          <w:sz w:val="32"/>
+          <w:szCs w:val="32"/>
+        </w:rPr>
+      </w:pPr>
+      <w:r>
+        <w:rPr>
+          <w:b/>
+          <w:sz w:val="32"/>
+          <w:szCs w:val="32"/>
+        </w:rPr>
+      </w:r>
+    </w:p>
+    <w:p>
+      <w:pPr>
+        <w:pStyle w:val="Normal"/>
+        <w:rPr>
+          <w:b/>
+          <w:b/>
+          <w:sz w:val="32"/>
+          <w:szCs w:val="32"/>
+        </w:rPr>
+      </w:pPr>
+      <w:r>
+        <w:rPr>
+          <w:b/>
+          <w:sz w:val="32"/>
+          <w:szCs w:val="32"/>
+        </w:rPr>
+      </w:r>
+    </w:p>
+    <w:p>
+      <w:pPr>
+        <w:pStyle w:val="Normal"/>
+        <w:rPr>
+          <w:b/>
+          <w:b/>
+          <w:sz w:val="32"/>
+          <w:szCs w:val="32"/>
+        </w:rPr>
+      </w:pPr>
+      <w:r>
+        <w:rPr>
+          <w:b/>
+          <w:sz w:val="32"/>
+          <w:szCs w:val="32"/>
+        </w:rPr>
+      </w:r>
+    </w:p>
+    <w:p>
+      <w:pPr>
+        <w:pStyle w:val="Normal"/>
+        <w:rPr>
+          <w:b/>
+          <w:b/>
+          <w:sz w:val="32"/>
+          <w:szCs w:val="32"/>
+        </w:rPr>
+      </w:pPr>
+      <w:r>
+        <w:rPr>
+          <w:b/>
+          <w:sz w:val="32"/>
+          <w:szCs w:val="32"/>
+        </w:rPr>
+      </w:r>
+    </w:p>
+    <w:p>
+      <w:pPr>
+        <w:pStyle w:val="Normal"/>
+        <w:rPr>
+          <w:b/>
+          <w:b/>
+          <w:sz w:val="32"/>
+          <w:szCs w:val="32"/>
+        </w:rPr>
+      </w:pPr>
+      <w:r>
+        <w:rPr>
+          <w:b/>
+          <w:sz w:val="32"/>
+          <w:szCs w:val="32"/>
+        </w:rPr>
+      </w:r>
+    </w:p>
+    <w:p>
+      <w:pPr>
+        <w:pStyle w:val="Normal"/>
+        <w:rPr>
+          <w:b/>
+          <w:b/>
+          <w:sz w:val="32"/>
+          <w:szCs w:val="32"/>
+        </w:rPr>
+      </w:pPr>
+      <w:r>
+        <w:rPr>
+          <w:b/>
+          <w:sz w:val="32"/>
+          <w:szCs w:val="32"/>
+        </w:rPr>
+      </w:r>
+    </w:p>
+    <w:p>
+      <w:pPr>
+        <w:pStyle w:val="Heading2"/>
         <w:numPr>
           <w:ilvl w:val="1"/>
           <w:numId w:val="4"/>
@@ -4230,97 +4356,7 @@
     </w:p>
     <w:p>
       <w:pPr>
-        <w:pStyle w:val="Normal"/>
-        <w:ind w:left="1776" w:hanging="0"/>
-        <w:rPr/>
-      </w:pPr>
-      <w:r>
-        <w:rPr/>
-      </w:r>
-    </w:p>
-    <w:p>
-      <w:pPr>
-        <w:pStyle w:val="Normal"/>
-        <w:ind w:left="1776" w:hanging="0"/>
-        <w:rPr/>
-      </w:pPr>
-      <w:r>
-        <w:rPr/>
-      </w:r>
-    </w:p>
-    <w:p>
-      <w:pPr>
-        <w:pStyle w:val="Normal"/>
-        <w:ind w:left="1776" w:hanging="0"/>
-        <w:rPr/>
-      </w:pPr>
-      <w:r>
-        <w:rPr/>
-      </w:r>
-    </w:p>
-    <w:p>
-      <w:pPr>
-        <w:pStyle w:val="Normal"/>
-        <w:ind w:left="1776" w:hanging="0"/>
-        <w:rPr/>
-      </w:pPr>
-      <w:r>
-        <w:rPr/>
-      </w:r>
-    </w:p>
-    <w:p>
-      <w:pPr>
-        <w:pStyle w:val="Normal"/>
-        <w:ind w:left="1776" w:hanging="0"/>
-        <w:rPr/>
-      </w:pPr>
-      <w:r>
-        <w:rPr/>
-      </w:r>
-    </w:p>
-    <w:p>
-      <w:pPr>
-        <w:pStyle w:val="Normal"/>
-        <w:ind w:left="1776" w:hanging="0"/>
-        <w:rPr/>
-      </w:pPr>
-      <w:r>
-        <w:rPr/>
-      </w:r>
-    </w:p>
-    <w:p>
-      <w:pPr>
-        <w:pStyle w:val="Normal"/>
-        <w:ind w:left="1776" w:hanging="0"/>
-        <w:rPr/>
-      </w:pPr>
-      <w:r>
-        <w:rPr/>
-      </w:r>
-    </w:p>
-    <w:p>
-      <w:pPr>
-        <w:pStyle w:val="Normal"/>
-        <w:ind w:left="1776" w:hanging="0"/>
-        <w:rPr/>
-      </w:pPr>
-      <w:r>
-        <w:rPr/>
-      </w:r>
-    </w:p>
-    <w:p>
-      <w:pPr>
-        <w:pStyle w:val="Normal"/>
-        <w:ind w:left="1776" w:hanging="0"/>
-        <w:rPr/>
-      </w:pPr>
-      <w:r>
-        <w:rPr/>
-      </w:r>
-    </w:p>
-    <w:p>
-      <w:pPr>
-        <w:pStyle w:val="Titolo2"/>
+        <w:pStyle w:val="Heading2"/>
         <w:numPr>
           <w:ilvl w:val="1"/>
           <w:numId w:val="4"/>
@@ -4451,7 +4487,7 @@
     </w:p>
     <w:p>
       <w:pPr>
-        <w:pStyle w:val="Titolo1"/>
+        <w:pStyle w:val="Heading1"/>
         <w:numPr>
           <w:ilvl w:val="0"/>
           <w:numId w:val="4"/>
@@ -4488,7 +4524,7 @@
     </w:p>
     <w:p>
       <w:pPr>
-        <w:pStyle w:val="Titolo2"/>
+        <w:pStyle w:val="Heading2"/>
         <w:numPr>
           <w:ilvl w:val="0"/>
           <w:numId w:val="4"/>
@@ -4510,7 +4546,7 @@
     </w:p>
     <w:p>
       <w:pPr>
-        <w:pStyle w:val="Titolo2"/>
+        <w:pStyle w:val="Heading2"/>
         <w:ind w:firstLine="720"/>
         <w:rPr/>
       </w:pPr>
@@ -4642,7 +4678,7 @@
     </w:p>
     <w:p>
       <w:pPr>
-        <w:pStyle w:val="Titolo2"/>
+        <w:pStyle w:val="Heading2"/>
         <w:ind w:firstLine="720"/>
         <w:rPr/>
       </w:pPr>
@@ -4918,7 +4954,7 @@
       <w:r>
         <w:rPr/>
         <w:drawing>
-          <wp:anchor behindDoc="0" distT="0" distB="0" distL="0" distR="0" simplePos="0" locked="0" layoutInCell="0" allowOverlap="1" relativeHeight="23">
+          <wp:anchor behindDoc="0" distT="0" distB="0" distL="0" distR="0" simplePos="0" locked="0" layoutInCell="0" allowOverlap="1" relativeHeight="25">
             <wp:simplePos x="0" y="0"/>
             <wp:positionH relativeFrom="column">
               <wp:posOffset>93345</wp:posOffset>
@@ -4975,7 +5011,7 @@
     </w:p>
     <w:p>
       <w:pPr>
-        <w:pStyle w:val="Titolo2"/>
+        <w:pStyle w:val="Heading2"/>
         <w:ind w:hanging="0"/>
         <w:rPr/>
       </w:pPr>
@@ -4989,16 +5025,7 @@
     <w:p>
       <w:pPr>
         <w:pStyle w:val="Normal"/>
-        <w:rPr/>
-      </w:pPr>
-      <w:r>
-        <w:rPr/>
-      </w:r>
-    </w:p>
-    <w:p>
-      <w:pPr>
-        <w:pStyle w:val="Normal"/>
-        <w:ind w:firstLine="360"/>
+        <w:ind w:hanging="0"/>
         <w:rPr>
           <w:b/>
           <w:b/>
@@ -5147,213 +5174,6 @@
       <w:r>
         <w:rPr/>
         <w:t xml:space="preserve">: Data Access Object, che si occupa di fornire accesso ai dati persistenti. </w:t>
-      </w:r>
-    </w:p>
-    <w:p>
-      <w:pPr>
-        <w:pStyle w:val="Normal"/>
-        <w:rPr/>
-      </w:pPr>
-      <w:r>
-        <w:rPr/>
-      </w:r>
-    </w:p>
-    <w:p>
-      <w:pPr>
-        <w:pStyle w:val="Normal"/>
-        <w:rPr/>
-      </w:pPr>
-      <w:r>
-        <w:rPr/>
-      </w:r>
-    </w:p>
-    <w:p>
-      <w:pPr>
-        <w:pStyle w:val="Normal"/>
-        <w:rPr/>
-      </w:pPr>
-      <w:r>
-        <w:rPr/>
-      </w:r>
-    </w:p>
-    <w:p>
-      <w:pPr>
-        <w:pStyle w:val="Normal"/>
-        <w:rPr/>
-      </w:pPr>
-      <w:r>
-        <w:rPr/>
-      </w:r>
-    </w:p>
-    <w:p>
-      <w:pPr>
-        <w:pStyle w:val="Normal"/>
-        <w:rPr/>
-      </w:pPr>
-      <w:r>
-        <w:rPr/>
-      </w:r>
-    </w:p>
-    <w:p>
-      <w:pPr>
-        <w:pStyle w:val="Normal"/>
-        <w:rPr/>
-      </w:pPr>
-      <w:r>
-        <w:rPr/>
-      </w:r>
-    </w:p>
-    <w:p>
-      <w:pPr>
-        <w:pStyle w:val="Normal"/>
-        <w:rPr/>
-      </w:pPr>
-      <w:r>
-        <w:rPr/>
-      </w:r>
-    </w:p>
-    <w:p>
-      <w:pPr>
-        <w:pStyle w:val="Normal"/>
-        <w:rPr/>
-      </w:pPr>
-      <w:r>
-        <w:rPr/>
-      </w:r>
-    </w:p>
-    <w:p>
-      <w:pPr>
-        <w:pStyle w:val="Normal"/>
-        <w:rPr/>
-      </w:pPr>
-      <w:r>
-        <w:rPr/>
-      </w:r>
-    </w:p>
-    <w:p>
-      <w:pPr>
-        <w:pStyle w:val="Normal"/>
-        <w:rPr/>
-      </w:pPr>
-      <w:r>
-        <w:rPr/>
-      </w:r>
-    </w:p>
-    <w:p>
-      <w:pPr>
-        <w:pStyle w:val="Normal"/>
-        <w:rPr/>
-      </w:pPr>
-      <w:r>
-        <w:rPr/>
-      </w:r>
-    </w:p>
-    <w:p>
-      <w:pPr>
-        <w:pStyle w:val="Normal"/>
-        <w:rPr/>
-      </w:pPr>
-      <w:r>
-        <w:rPr/>
-      </w:r>
-    </w:p>
-    <w:p>
-      <w:pPr>
-        <w:pStyle w:val="Normal"/>
-        <w:rPr/>
-      </w:pPr>
-      <w:r>
-        <w:rPr/>
-      </w:r>
-    </w:p>
-    <w:p>
-      <w:pPr>
-        <w:pStyle w:val="Normal"/>
-        <w:rPr/>
-      </w:pPr>
-      <w:r>
-        <w:rPr/>
-      </w:r>
-    </w:p>
-    <w:p>
-      <w:pPr>
-        <w:pStyle w:val="Normal"/>
-        <w:rPr/>
-      </w:pPr>
-      <w:r>
-        <w:rPr/>
-      </w:r>
-    </w:p>
-    <w:p>
-      <w:pPr>
-        <w:pStyle w:val="Normal"/>
-        <w:rPr/>
-      </w:pPr>
-      <w:r>
-        <w:rPr/>
-      </w:r>
-    </w:p>
-    <w:p>
-      <w:pPr>
-        <w:pStyle w:val="Normal"/>
-        <w:rPr/>
-      </w:pPr>
-      <w:r>
-        <w:rPr/>
-      </w:r>
-    </w:p>
-    <w:p>
-      <w:pPr>
-        <w:pStyle w:val="Normal"/>
-        <w:rPr/>
-      </w:pPr>
-      <w:r>
-        <w:rPr/>
-      </w:r>
-    </w:p>
-    <w:p>
-      <w:pPr>
-        <w:pStyle w:val="Normal"/>
-        <w:rPr/>
-      </w:pPr>
-      <w:r>
-        <w:rPr/>
-      </w:r>
-    </w:p>
-    <w:p>
-      <w:pPr>
-        <w:pStyle w:val="Normal"/>
-        <w:rPr/>
-      </w:pPr>
-      <w:r>
-        <w:rPr/>
-      </w:r>
-    </w:p>
-    <w:p>
-      <w:pPr>
-        <w:pStyle w:val="Normal"/>
-        <w:rPr/>
-      </w:pPr>
-      <w:r>
-        <w:rPr/>
-      </w:r>
-    </w:p>
-    <w:p>
-      <w:pPr>
-        <w:pStyle w:val="Normal"/>
-        <w:rPr/>
-      </w:pPr>
-      <w:r>
-        <w:rPr/>
-      </w:r>
-    </w:p>
-    <w:p>
-      <w:pPr>
-        <w:pStyle w:val="Normal"/>
-        <w:rPr/>
-      </w:pPr>
-      <w:r>
-        <w:rPr/>
       </w:r>
     </w:p>
     <w:p>
@@ -5435,7 +5255,7 @@
     </w:p>
     <w:p>
       <w:pPr>
-        <w:pStyle w:val="Titolo2"/>
+        <w:pStyle w:val="Heading2"/>
         <w:ind w:firstLine="720"/>
         <w:rPr/>
       </w:pPr>
@@ -5445,7 +5265,7 @@
     </w:p>
     <w:p>
       <w:pPr>
-        <w:pStyle w:val="Titolo2"/>
+        <w:pStyle w:val="Heading2"/>
         <w:ind w:firstLine="720"/>
         <w:rPr/>
       </w:pPr>
@@ -5455,7 +5275,7 @@
     </w:p>
     <w:p>
       <w:pPr>
-        <w:pStyle w:val="Titolo2"/>
+        <w:pStyle w:val="Heading2"/>
         <w:ind w:firstLine="720"/>
         <w:rPr/>
       </w:pPr>
@@ -5465,7 +5285,7 @@
     </w:p>
     <w:p>
       <w:pPr>
-        <w:pStyle w:val="Titolo2"/>
+        <w:pStyle w:val="Heading2"/>
         <w:ind w:firstLine="720"/>
         <w:rPr/>
       </w:pPr>
@@ -5475,7 +5295,7 @@
     </w:p>
     <w:p>
       <w:pPr>
-        <w:pStyle w:val="Titolo2"/>
+        <w:pStyle w:val="Heading2"/>
         <w:ind w:firstLine="720"/>
         <w:rPr/>
       </w:pPr>
@@ -5485,7 +5305,7 @@
     </w:p>
     <w:p>
       <w:pPr>
-        <w:pStyle w:val="Titolo2"/>
+        <w:pStyle w:val="Heading2"/>
         <w:ind w:firstLine="720"/>
         <w:rPr/>
       </w:pPr>
@@ -5495,7 +5315,7 @@
     </w:p>
     <w:p>
       <w:pPr>
-        <w:pStyle w:val="Titolo2"/>
+        <w:pStyle w:val="Heading2"/>
         <w:ind w:firstLine="720"/>
         <w:rPr/>
       </w:pPr>
@@ -5532,7 +5352,7 @@
     </w:p>
     <w:p>
       <w:pPr>
-        <w:pStyle w:val="Titolo2"/>
+        <w:pStyle w:val="Heading2"/>
         <w:ind w:firstLine="720"/>
         <w:rPr/>
       </w:pPr>
@@ -5542,7 +5362,7 @@
     </w:p>
     <w:p>
       <w:pPr>
-        <w:pStyle w:val="Titolo2"/>
+        <w:pStyle w:val="Heading2"/>
         <w:ind w:firstLine="720"/>
         <w:rPr/>
       </w:pPr>
@@ -5614,7 +5434,7 @@
       </w:pPr>
       <w:r>
         <w:drawing>
-          <wp:anchor behindDoc="0" distT="0" distB="0" distL="0" distR="0" simplePos="0" locked="0" layoutInCell="0" allowOverlap="1" relativeHeight="24">
+          <wp:anchor behindDoc="0" distT="0" distB="0" distL="0" distR="0" simplePos="0" locked="0" layoutInCell="0" allowOverlap="1" relativeHeight="26">
             <wp:simplePos x="0" y="0"/>
             <wp:positionH relativeFrom="column">
               <wp:align>center</wp:align>
@@ -5702,7 +5522,7 @@
     </w:p>
     <w:p>
       <w:pPr>
-        <w:pStyle w:val="Titolo2"/>
+        <w:pStyle w:val="Heading2"/>
         <w:ind w:firstLine="720"/>
         <w:rPr/>
       </w:pPr>
@@ -5743,9 +5563,12 @@
         </w:rPr>
       </w:pPr>
       <w:r>
-        <w:rPr/>
+        <w:rPr>
+          <w:sz w:val="32"/>
+          <w:szCs w:val="32"/>
+        </w:rPr>
         <w:drawing>
-          <wp:anchor behindDoc="0" distT="0" distB="0" distL="0" distR="0" simplePos="0" locked="0" layoutInCell="0" allowOverlap="1" relativeHeight="25">
+          <wp:anchor behindDoc="0" distT="0" distB="0" distL="0" distR="0" simplePos="0" locked="0" layoutInCell="0" allowOverlap="1" relativeHeight="27">
             <wp:simplePos x="0" y="0"/>
             <wp:positionH relativeFrom="column">
               <wp:align>center</wp:align>
@@ -5793,7 +5616,7 @@
     </w:p>
     <w:p>
       <w:pPr>
-        <w:pStyle w:val="Titolo2"/>
+        <w:pStyle w:val="Heading2"/>
         <w:ind w:firstLine="720"/>
         <w:rPr/>
       </w:pPr>
@@ -5803,7 +5626,7 @@
     </w:p>
     <w:p>
       <w:pPr>
-        <w:pStyle w:val="Titolo2"/>
+        <w:pStyle w:val="Heading2"/>
         <w:ind w:firstLine="720"/>
         <w:rPr/>
       </w:pPr>
@@ -5813,7 +5636,7 @@
     </w:p>
     <w:p>
       <w:pPr>
-        <w:pStyle w:val="Titolo2"/>
+        <w:pStyle w:val="Heading2"/>
         <w:ind w:firstLine="720"/>
         <w:rPr/>
       </w:pPr>
@@ -5823,7 +5646,7 @@
     </w:p>
     <w:p>
       <w:pPr>
-        <w:pStyle w:val="Titolo2"/>
+        <w:pStyle w:val="Heading2"/>
         <w:ind w:firstLine="720"/>
         <w:rPr/>
       </w:pPr>
@@ -5833,22 +5656,14 @@
     </w:p>
     <w:p>
       <w:pPr>
-        <w:pStyle w:val="Titolo2"/>
+        <w:pStyle w:val="Heading2"/>
         <w:ind w:firstLine="720"/>
         <w:rPr/>
       </w:pPr>
       <w:bookmarkStart w:id="12" w:name="_Toc122169925"/>
       <w:r>
         <w:rPr/>
-        <w:t>3.</w:t>
-      </w:r>
-      <w:r>
-        <w:rPr/>
-        <w:t>5</w:t>
-      </w:r>
-      <w:r>
-        <w:rPr/>
-        <w:t xml:space="preserve"> Gestione dei Dati Persistenti</w:t>
+        <w:t>3.5 Gestione dei Dati Persistenti</w:t>
       </w:r>
       <w:bookmarkEnd w:id="12"/>
     </w:p>
@@ -5964,22 +5779,14 @@
     </w:p>
     <w:p>
       <w:pPr>
-        <w:pStyle w:val="Titolo2"/>
+        <w:pStyle w:val="Heading2"/>
         <w:ind w:left="708" w:hanging="0"/>
         <w:rPr/>
       </w:pPr>
       <w:bookmarkStart w:id="13" w:name="_Toc122169926"/>
       <w:r>
         <w:rPr/>
-        <w:t>3.</w:t>
-      </w:r>
-      <w:r>
-        <w:rPr/>
-        <w:t>6</w:t>
-      </w:r>
-      <w:r>
-        <w:rPr/>
-        <w:t xml:space="preserve"> Controllo degli Accessi e Sicurezza</w:t>
+        <w:t>3.6 Controllo degli Accessi e Sicurezza</w:t>
       </w:r>
       <w:bookmarkEnd w:id="13"/>
     </w:p>
@@ -6839,7 +6646,7 @@
     </w:p>
     <w:p>
       <w:pPr>
-        <w:pStyle w:val="Titolo2"/>
+        <w:pStyle w:val="Heading2"/>
         <w:rPr/>
       </w:pPr>
       <w:r>
@@ -6878,7 +6685,7 @@
     </w:p>
     <w:p>
       <w:pPr>
-        <w:pStyle w:val="Titolo2"/>
+        <w:pStyle w:val="Heading2"/>
         <w:ind w:left="708" w:hanging="0"/>
         <w:rPr/>
       </w:pPr>
@@ -6887,15 +6694,7 @@
       <w:bookmarkEnd w:id="17"/>
       <w:r>
         <w:rPr/>
-        <w:t>3.</w:t>
-      </w:r>
-      <w:r>
-        <w:rPr/>
-        <w:t>7</w:t>
-      </w:r>
-      <w:r>
-        <w:rPr/>
-        <w:t xml:space="preserve"> Controllo Globale del Software</w:t>
+        <w:t>3.7 Controllo Globale del Software</w:t>
       </w:r>
       <w:bookmarkEnd w:id="16"/>
     </w:p>
@@ -6949,7 +6748,7 @@
     </w:p>
     <w:p>
       <w:pPr>
-        <w:pStyle w:val="Titolo2"/>
+        <w:pStyle w:val="Heading2"/>
         <w:ind w:left="708" w:hanging="0"/>
         <w:rPr/>
       </w:pPr>
@@ -6958,15 +6757,7 @@
       <w:bookmarkEnd w:id="21"/>
       <w:r>
         <w:rPr/>
-        <w:t>3.</w:t>
-      </w:r>
-      <w:r>
-        <w:rPr/>
-        <w:t>8</w:t>
-      </w:r>
-      <w:r>
-        <w:rPr/>
-        <w:t xml:space="preserve"> Condizioni Limite</w:t>
+        <w:t>3.8 Condizioni Limite</w:t>
       </w:r>
       <w:bookmarkEnd w:id="20"/>
     </w:p>
@@ -8308,7 +8099,7 @@
     </w:p>
     <w:p>
       <w:pPr>
-        <w:pStyle w:val="Titolo1"/>
+        <w:pStyle w:val="Heading1"/>
         <w:ind w:left="720" w:hanging="0"/>
         <w:rPr/>
       </w:pPr>
@@ -10668,6 +10459,56 @@
         <w:rPr/>
       </w:r>
     </w:p>
+    <w:p>
+      <w:pPr>
+        <w:pStyle w:val="Normal"/>
+        <w:ind w:left="720" w:hanging="0"/>
+        <w:rPr/>
+      </w:pPr>
+      <w:r>
+        <w:rPr/>
+      </w:r>
+    </w:p>
+    <w:p>
+      <w:pPr>
+        <w:pStyle w:val="Normal"/>
+        <w:ind w:left="720" w:hanging="0"/>
+        <w:rPr/>
+      </w:pPr>
+      <w:r>
+        <w:rPr/>
+      </w:r>
+    </w:p>
+    <w:p>
+      <w:pPr>
+        <w:pStyle w:val="Normal"/>
+        <w:ind w:left="720" w:hanging="0"/>
+        <w:rPr/>
+      </w:pPr>
+      <w:r>
+        <w:rPr/>
+      </w:r>
+    </w:p>
+    <w:p>
+      <w:pPr>
+        <w:pStyle w:val="Normal"/>
+        <w:ind w:left="720" w:hanging="0"/>
+        <w:rPr/>
+      </w:pPr>
+      <w:r>
+        <w:rPr/>
+      </w:r>
+    </w:p>
+    <w:p>
+      <w:pPr>
+        <w:pStyle w:val="Normal"/>
+        <w:ind w:left="720" w:hanging="0"/>
+        <w:rPr/>
+      </w:pPr>
+      <w:r>
+        <w:rPr/>
+      </w:r>
+    </w:p>
     <w:tbl>
       <w:tblPr>
         <w:tblStyle w:val="a3"/>
@@ -11699,7 +11540,7 @@
     </w:p>
     <w:p>
       <w:pPr>
-        <w:pStyle w:val="Titolo1"/>
+        <w:pStyle w:val="Heading1"/>
         <w:numPr>
           <w:ilvl w:val="0"/>
           <w:numId w:val="4"/>
@@ -12542,6 +12383,138 @@
         </w:rPr>
       </w:pPr>
       <w:r>
+        <w:rPr/>
+      </w:r>
+    </w:p>
+    <w:p>
+      <w:pPr>
+        <w:pStyle w:val="Normal"/>
+        <w:rPr>
+          <w:b/>
+          <w:b/>
+        </w:rPr>
+      </w:pPr>
+      <w:r>
+        <w:rPr/>
+      </w:r>
+    </w:p>
+    <w:p>
+      <w:pPr>
+        <w:pStyle w:val="Normal"/>
+        <w:rPr>
+          <w:b/>
+          <w:b/>
+        </w:rPr>
+      </w:pPr>
+      <w:r>
+        <w:rPr/>
+      </w:r>
+    </w:p>
+    <w:p>
+      <w:pPr>
+        <w:pStyle w:val="Normal"/>
+        <w:rPr>
+          <w:b/>
+          <w:b/>
+        </w:rPr>
+      </w:pPr>
+      <w:r>
+        <w:rPr/>
+      </w:r>
+    </w:p>
+    <w:p>
+      <w:pPr>
+        <w:pStyle w:val="Normal"/>
+        <w:rPr>
+          <w:b/>
+          <w:b/>
+        </w:rPr>
+      </w:pPr>
+      <w:r>
+        <w:rPr/>
+      </w:r>
+    </w:p>
+    <w:p>
+      <w:pPr>
+        <w:pStyle w:val="Normal"/>
+        <w:rPr>
+          <w:b/>
+          <w:b/>
+        </w:rPr>
+      </w:pPr>
+      <w:r>
+        <w:rPr/>
+      </w:r>
+    </w:p>
+    <w:p>
+      <w:pPr>
+        <w:pStyle w:val="Normal"/>
+        <w:rPr>
+          <w:b/>
+          <w:b/>
+        </w:rPr>
+      </w:pPr>
+      <w:r>
+        <w:rPr/>
+      </w:r>
+    </w:p>
+    <w:p>
+      <w:pPr>
+        <w:pStyle w:val="Normal"/>
+        <w:rPr>
+          <w:b/>
+          <w:b/>
+        </w:rPr>
+      </w:pPr>
+      <w:r>
+        <w:rPr/>
+      </w:r>
+    </w:p>
+    <w:p>
+      <w:pPr>
+        <w:pStyle w:val="Normal"/>
+        <w:rPr>
+          <w:b/>
+          <w:b/>
+        </w:rPr>
+      </w:pPr>
+      <w:r>
+        <w:rPr/>
+      </w:r>
+    </w:p>
+    <w:p>
+      <w:pPr>
+        <w:pStyle w:val="Normal"/>
+        <w:rPr>
+          <w:b/>
+          <w:b/>
+        </w:rPr>
+      </w:pPr>
+      <w:r>
+        <w:rPr/>
+      </w:r>
+    </w:p>
+    <w:p>
+      <w:pPr>
+        <w:pStyle w:val="Normal"/>
+        <w:rPr>
+          <w:b/>
+          <w:b/>
+        </w:rPr>
+      </w:pPr>
+      <w:r>
+        <w:rPr/>
+      </w:r>
+    </w:p>
+    <w:p>
+      <w:pPr>
+        <w:pStyle w:val="Normal"/>
+        <w:rPr>
+          <w:b/>
+          <w:b/>
+        </w:rPr>
+      </w:pPr>
+      <w:r>
         <w:rPr>
           <w:b/>
         </w:rPr>
@@ -13442,6 +13415,33 @@
     <w:p>
       <w:pPr>
         <w:pStyle w:val="Normal"/>
+        <w:rPr/>
+      </w:pPr>
+      <w:r>
+        <w:rPr/>
+      </w:r>
+    </w:p>
+    <w:p>
+      <w:pPr>
+        <w:pStyle w:val="Normal"/>
+        <w:rPr/>
+      </w:pPr>
+      <w:r>
+        <w:rPr/>
+      </w:r>
+    </w:p>
+    <w:p>
+      <w:pPr>
+        <w:pStyle w:val="Normal"/>
+        <w:rPr/>
+      </w:pPr>
+      <w:r>
+        <w:rPr/>
+      </w:r>
+    </w:p>
+    <w:p>
+      <w:pPr>
+        <w:pStyle w:val="Normal"/>
         <w:rPr>
           <w:b/>
           <w:b/>
@@ -13893,6 +13893,30 @@
         </w:rPr>
       </w:pPr>
       <w:r>
+        <w:rPr/>
+      </w:r>
+    </w:p>
+    <w:p>
+      <w:pPr>
+        <w:pStyle w:val="Normal"/>
+        <w:rPr>
+          <w:b/>
+          <w:b/>
+        </w:rPr>
+      </w:pPr>
+      <w:r>
+        <w:rPr/>
+      </w:r>
+    </w:p>
+    <w:p>
+      <w:pPr>
+        <w:pStyle w:val="Normal"/>
+        <w:rPr>
+          <w:b/>
+          <w:b/>
+        </w:rPr>
+      </w:pPr>
+      <w:r>
         <w:rPr>
           <w:b/>
         </w:rPr>
@@ -13924,15 +13948,15 @@
         <w:tblLook w:val="0600" w:noHBand="1" w:noVBand="1" w:firstColumn="0" w:lastRow="0" w:lastColumn="0" w:firstRow="0"/>
       </w:tblPr>
       <w:tblGrid>
-        <w:gridCol w:w="3191"/>
+        <w:gridCol w:w="3190"/>
         <w:gridCol w:w="3195"/>
-        <w:gridCol w:w="3664"/>
+        <w:gridCol w:w="3665"/>
       </w:tblGrid>
       <w:tr>
         <w:trPr/>
         <w:tc>
           <w:tcPr>
-            <w:tcW w:w="3191" w:type="dxa"/>
+            <w:tcW w:w="3190" w:type="dxa"/>
             <w:tcBorders>
               <w:top w:val="single" w:sz="8" w:space="0" w:color="000000"/>
               <w:left w:val="single" w:sz="8" w:space="0" w:color="000000"/>
@@ -13980,7 +14004,7 @@
         </w:tc>
         <w:tc>
           <w:tcPr>
-            <w:tcW w:w="3664" w:type="dxa"/>
+            <w:tcW w:w="3665" w:type="dxa"/>
             <w:tcBorders>
               <w:top w:val="single" w:sz="8" w:space="0" w:color="000000"/>
               <w:left w:val="single" w:sz="8" w:space="0" w:color="000000"/>
@@ -14007,7 +14031,7 @@
         <w:trPr/>
         <w:tc>
           <w:tcPr>
-            <w:tcW w:w="3191" w:type="dxa"/>
+            <w:tcW w:w="3190" w:type="dxa"/>
             <w:tcBorders>
               <w:top w:val="single" w:sz="8" w:space="0" w:color="000000"/>
               <w:left w:val="single" w:sz="8" w:space="0" w:color="000000"/>
@@ -14053,7 +14077,7 @@
         </w:tc>
         <w:tc>
           <w:tcPr>
-            <w:tcW w:w="3664" w:type="dxa"/>
+            <w:tcW w:w="3665" w:type="dxa"/>
             <w:tcBorders>
               <w:top w:val="single" w:sz="8" w:space="0" w:color="000000"/>
               <w:left w:val="single" w:sz="8" w:space="0" w:color="000000"/>
@@ -14079,7 +14103,7 @@
         <w:trPr/>
         <w:tc>
           <w:tcPr>
-            <w:tcW w:w="3191" w:type="dxa"/>
+            <w:tcW w:w="3190" w:type="dxa"/>
             <w:tcBorders>
               <w:top w:val="single" w:sz="8" w:space="0" w:color="000000"/>
               <w:left w:val="single" w:sz="8" w:space="0" w:color="000000"/>
@@ -14125,7 +14149,7 @@
         </w:tc>
         <w:tc>
           <w:tcPr>
-            <w:tcW w:w="3664" w:type="dxa"/>
+            <w:tcW w:w="3665" w:type="dxa"/>
             <w:tcBorders>
               <w:top w:val="single" w:sz="8" w:space="0" w:color="000000"/>
               <w:left w:val="single" w:sz="8" w:space="0" w:color="000000"/>
@@ -14201,7 +14225,7 @@
     </w:r>
     <w:r>
       <w:rPr/>
-      <w:t>10</w:t>
+      <w:t>1</w:t>
     </w:r>
     <w:r>
       <w:rPr/>
@@ -14245,7 +14269,7 @@
     </w:pPr>
     <w:r>
       <w:drawing>
-        <wp:anchor behindDoc="1" distT="0" distB="0" distL="114300" distR="114300" simplePos="0" locked="0" layoutInCell="0" allowOverlap="1" relativeHeight="22">
+        <wp:anchor behindDoc="0" distT="0" distB="0" distL="114300" distR="114300" simplePos="0" locked="0" layoutInCell="0" allowOverlap="1" relativeHeight="23">
           <wp:simplePos x="0" y="0"/>
           <wp:positionH relativeFrom="page">
             <wp:posOffset>63500</wp:posOffset>
@@ -15559,7 +15583,7 @@
       <w:lang w:val="it-IT" w:eastAsia="it-IT" w:bidi="ar-SA"/>
     </w:rPr>
   </w:style>
-  <w:style w:type="paragraph" w:styleId="Titolo1">
+  <w:style w:type="paragraph" w:styleId="Heading1">
     <w:name w:val="Heading 1"/>
     <w:basedOn w:val="Normal"/>
     <w:next w:val="Normal"/>
@@ -15580,7 +15604,7 @@
       <w:szCs w:val="32"/>
     </w:rPr>
   </w:style>
-  <w:style w:type="paragraph" w:styleId="Titolo2">
+  <w:style w:type="paragraph" w:styleId="Heading2">
     <w:name w:val="Heading 2"/>
     <w:basedOn w:val="Normal"/>
     <w:next w:val="Normal"/>
@@ -15602,7 +15626,7 @@
       <w:szCs w:val="26"/>
     </w:rPr>
   </w:style>
-  <w:style w:type="paragraph" w:styleId="Titolo3">
+  <w:style w:type="paragraph" w:styleId="Heading3">
     <w:name w:val="Heading 3"/>
     <w:basedOn w:val="Normal"/>
     <w:next w:val="Normal"/>
@@ -15620,7 +15644,7 @@
       <w:b/>
     </w:rPr>
   </w:style>
-  <w:style w:type="paragraph" w:styleId="Titolo4">
+  <w:style w:type="paragraph" w:styleId="Heading4">
     <w:name w:val="Heading 4"/>
     <w:basedOn w:val="Normal"/>
     <w:next w:val="Normal"/>
@@ -15640,7 +15664,7 @@
       <w:szCs w:val="24"/>
     </w:rPr>
   </w:style>
-  <w:style w:type="paragraph" w:styleId="Titolo5">
+  <w:style w:type="paragraph" w:styleId="Heading5">
     <w:name w:val="Heading 5"/>
     <w:basedOn w:val="Normal"/>
     <w:next w:val="Normal"/>
@@ -15660,7 +15684,7 @@
       <w:szCs w:val="22"/>
     </w:rPr>
   </w:style>
-  <w:style w:type="paragraph" w:styleId="Titolo6">
+  <w:style w:type="paragraph" w:styleId="Heading6">
     <w:name w:val="Heading 6"/>
     <w:basedOn w:val="Normal"/>
     <w:next w:val="Normal"/>
@@ -15740,7 +15764,7 @@
       <w:szCs w:val="26"/>
     </w:rPr>
   </w:style>
-  <w:style w:type="character" w:styleId="CollegamentoInternet">
+  <w:style w:type="character" w:styleId="InternetLink">
     <w:name w:val="Hyperlink"/>
     <w:basedOn w:val="DefaultParagraphFont"/>
     <w:uiPriority w:val="99"/>
@@ -15756,22 +15780,27 @@
     <w:qFormat/>
     <w:rPr/>
   </w:style>
-  <w:style w:type="paragraph" w:styleId="Titolo">
-    <w:name w:val="Titolo"/>
+  <w:style w:type="character" w:styleId="IndexLink">
+    <w:name w:val="Index Link"/>
+    <w:qFormat/>
+    <w:rPr/>
+  </w:style>
+  <w:style w:type="paragraph" w:styleId="Heading">
+    <w:name w:val="Heading"/>
     <w:basedOn w:val="Normal"/>
-    <w:next w:val="Corpodeltesto"/>
+    <w:next w:val="TextBody"/>
     <w:qFormat/>
     <w:pPr>
       <w:keepNext w:val="true"/>
       <w:spacing w:before="240" w:after="120"/>
     </w:pPr>
     <w:rPr>
-      <w:rFonts w:ascii="Liberation Sans" w:hAnsi="Liberation Sans" w:eastAsia="Noto Sans CJK SC" w:cs="Lohit Devanagari"/>
+      <w:rFonts w:ascii="Liberation Sans" w:hAnsi="Liberation Sans" w:eastAsia="DejaVu Sans" w:cs="Noto Sans Devanagari"/>
       <w:sz w:val="28"/>
       <w:szCs w:val="28"/>
     </w:rPr>
   </w:style>
-  <w:style w:type="paragraph" w:styleId="Corpodeltesto">
+  <w:style w:type="paragraph" w:styleId="TextBody">
     <w:name w:val="Body Text"/>
     <w:basedOn w:val="Normal"/>
     <w:pPr>
@@ -15779,15 +15808,15 @@
     </w:pPr>
     <w:rPr/>
   </w:style>
-  <w:style w:type="paragraph" w:styleId="Elenco">
+  <w:style w:type="paragraph" w:styleId="List">
     <w:name w:val="List"/>
-    <w:basedOn w:val="Corpodeltesto"/>
+    <w:basedOn w:val="TextBody"/>
     <w:pPr/>
     <w:rPr>
       <w:rFonts w:cs="Lohit Devanagari"/>
     </w:rPr>
   </w:style>
-  <w:style w:type="paragraph" w:styleId="Didascalia">
+  <w:style w:type="paragraph" w:styleId="Caption">
     <w:name w:val="Caption"/>
     <w:basedOn w:val="Normal"/>
     <w:qFormat/>
@@ -15803,6 +15832,32 @@
       <w:szCs w:val="24"/>
     </w:rPr>
   </w:style>
+  <w:style w:type="paragraph" w:styleId="Index">
+    <w:name w:val="Index"/>
+    <w:basedOn w:val="Normal"/>
+    <w:qFormat/>
+    <w:pPr>
+      <w:suppressLineNumbers/>
+    </w:pPr>
+    <w:rPr>
+      <w:rFonts w:cs="Noto Sans Devanagari"/>
+    </w:rPr>
+  </w:style>
+  <w:style w:type="paragraph" w:styleId="Titolo">
+    <w:name w:val="Titolo"/>
+    <w:basedOn w:val="Normal"/>
+    <w:next w:val="TextBody"/>
+    <w:qFormat/>
+    <w:pPr>
+      <w:keepNext w:val="true"/>
+      <w:spacing w:before="240" w:after="120"/>
+    </w:pPr>
+    <w:rPr>
+      <w:rFonts w:ascii="Liberation Sans" w:hAnsi="Liberation Sans" w:eastAsia="Noto Sans CJK SC" w:cs="Lohit Devanagari"/>
+      <w:sz w:val="28"/>
+      <w:szCs w:val="28"/>
+    </w:rPr>
+  </w:style>
   <w:style w:type="paragraph" w:styleId="Indice">
     <w:name w:val="Indice"/>
     <w:basedOn w:val="Normal"/>
@@ -15815,7 +15870,7 @@
       <w:lang w:val="zxx" w:eastAsia="zxx" w:bidi="zxx"/>
     </w:rPr>
   </w:style>
-  <w:style w:type="paragraph" w:styleId="Titoloprincipale">
+  <w:style w:type="paragraph" w:styleId="Title">
     <w:name w:val="Title"/>
     <w:basedOn w:val="Normal"/>
     <w:next w:val="Normal"/>
@@ -15839,7 +15894,14 @@
     <w:pPr/>
     <w:rPr/>
   </w:style>
-  <w:style w:type="paragraph" w:styleId="Intestazione">
+  <w:style w:type="paragraph" w:styleId="HeaderandFooter">
+    <w:name w:val="Header and Footer"/>
+    <w:basedOn w:val="Normal"/>
+    <w:qFormat/>
+    <w:pPr/>
+    <w:rPr/>
+  </w:style>
+  <w:style w:type="paragraph" w:styleId="Header">
     <w:name w:val="Header"/>
     <w:basedOn w:val="Normal"/>
     <w:link w:val="IntestazioneCarattere"/>
@@ -15855,7 +15917,7 @@
     </w:pPr>
     <w:rPr/>
   </w:style>
-  <w:style w:type="paragraph" w:styleId="Pidipagina">
+  <w:style w:type="paragraph" w:styleId="Footer">
     <w:name w:val="Footer"/>
     <w:basedOn w:val="Normal"/>
     <w:link w:val="PidipaginaCarattere"/>
@@ -15871,15 +15933,15 @@
     </w:pPr>
     <w:rPr/>
   </w:style>
-  <w:style w:type="paragraph" w:styleId="Titoloindiceanalitico">
+  <w:style w:type="paragraph" w:styleId="IndexHeading">
     <w:name w:val="Index Heading"/>
     <w:basedOn w:val="Titolo"/>
     <w:pPr/>
     <w:rPr/>
   </w:style>
-  <w:style w:type="paragraph" w:styleId="Titoloindice">
+  <w:style w:type="paragraph" w:styleId="ContentsHeading">
     <w:name w:val="TOC Heading"/>
-    <w:basedOn w:val="Titolo1"/>
+    <w:basedOn w:val="Heading1"/>
     <w:next w:val="Normal"/>
     <w:uiPriority w:val="39"/>
     <w:unhideWhenUsed/>
@@ -15895,7 +15957,7 @@
       <w:szCs w:val="28"/>
     </w:rPr>
   </w:style>
-  <w:style w:type="paragraph" w:styleId="Indice1">
+  <w:style w:type="paragraph" w:styleId="Contents1">
     <w:name w:val="TOC 1"/>
     <w:basedOn w:val="Normal"/>
     <w:next w:val="Normal"/>
@@ -15914,7 +15976,7 @@
       <w:iCs/>
     </w:rPr>
   </w:style>
-  <w:style w:type="paragraph" w:styleId="Indice2">
+  <w:style w:type="paragraph" w:styleId="Contents2">
     <w:name w:val="TOC 2"/>
     <w:basedOn w:val="Normal"/>
     <w:next w:val="Normal"/>
@@ -15934,7 +15996,7 @@
       <w:szCs w:val="22"/>
     </w:rPr>
   </w:style>
-  <w:style w:type="paragraph" w:styleId="Indice3">
+  <w:style w:type="paragraph" w:styleId="Contents3">
     <w:name w:val="TOC 3"/>
     <w:basedOn w:val="Normal"/>
     <w:next w:val="Normal"/>
@@ -15952,7 +16014,7 @@
       <w:szCs w:val="20"/>
     </w:rPr>
   </w:style>
-  <w:style w:type="paragraph" w:styleId="Indice4">
+  <w:style w:type="paragraph" w:styleId="Contents4">
     <w:name w:val="TOC 4"/>
     <w:basedOn w:val="Normal"/>
     <w:next w:val="Normal"/>
@@ -15970,7 +16032,7 @@
       <w:szCs w:val="20"/>
     </w:rPr>
   </w:style>
-  <w:style w:type="paragraph" w:styleId="Indice5">
+  <w:style w:type="paragraph" w:styleId="Contents5">
     <w:name w:val="TOC 5"/>
     <w:basedOn w:val="Normal"/>
     <w:next w:val="Normal"/>
@@ -15988,7 +16050,7 @@
       <w:szCs w:val="20"/>
     </w:rPr>
   </w:style>
-  <w:style w:type="paragraph" w:styleId="Indice6">
+  <w:style w:type="paragraph" w:styleId="Contents6">
     <w:name w:val="TOC 6"/>
     <w:basedOn w:val="Normal"/>
     <w:next w:val="Normal"/>
@@ -16006,7 +16068,7 @@
       <w:szCs w:val="20"/>
     </w:rPr>
   </w:style>
-  <w:style w:type="paragraph" w:styleId="Indice7">
+  <w:style w:type="paragraph" w:styleId="Contents7">
     <w:name w:val="TOC 7"/>
     <w:basedOn w:val="Normal"/>
     <w:next w:val="Normal"/>
@@ -16024,7 +16086,7 @@
       <w:szCs w:val="20"/>
     </w:rPr>
   </w:style>
-  <w:style w:type="paragraph" w:styleId="Indice8">
+  <w:style w:type="paragraph" w:styleId="Contents8">
     <w:name w:val="TOC 8"/>
     <w:basedOn w:val="Normal"/>
     <w:next w:val="Normal"/>
@@ -16042,7 +16104,7 @@
       <w:szCs w:val="20"/>
     </w:rPr>
   </w:style>
-  <w:style w:type="paragraph" w:styleId="Indice9">
+  <w:style w:type="paragraph" w:styleId="Contents9">
     <w:name w:val="TOC 9"/>
     <w:basedOn w:val="Normal"/>
     <w:next w:val="Normal"/>
@@ -16089,7 +16151,7 @@
       <w:sz w:val="24"/>
     </w:rPr>
   </w:style>
-  <w:style w:type="paragraph" w:styleId="Sottotitolo">
+  <w:style w:type="paragraph" w:styleId="Subtitle">
     <w:name w:val="Subtitle"/>
     <w:basedOn w:val="Normal"/>
     <w:next w:val="Normal"/>

</xml_diff>